<commit_message>
Added some text on the activity 3
</commit_message>
<xml_diff>
--- a/Docs/Software Project Report template.docx
+++ b/Docs/Software Project Report template.docx
@@ -93,7 +93,7 @@
           <w:sz w:val="52"/>
           <w:szCs w:val="52"/>
         </w:rPr>
-        <w:t>Title of project</w:t>
+        <w:t>Music Streaming</w:t>
       </w:r>
     </w:p>
     <w:p/>
@@ -109,22 +109,36 @@
           <w:b/>
           <w:bCs/>
         </w:rPr>
-        <w:t>Your name Briain Keddy</w:t>
-      </w:r>
-    </w:p>
-    <w:p>
-      <w:pPr>
+        <w:t xml:space="preserve">Your name </w:t>
+      </w:r>
+      <w:r>
         <w:rPr>
           <w:b/>
           <w:bCs/>
         </w:rPr>
-      </w:pPr>
-      <w:r>
+        <w:t>Kenji Dasal</w:t>
+      </w:r>
+    </w:p>
+    <w:p>
+      <w:pPr>
         <w:rPr>
           <w:b/>
           <w:bCs/>
         </w:rPr>
-        <w:t>Your student number n00191932</w:t>
+      </w:pPr>
+      <w:r>
+        <w:rPr>
+          <w:b/>
+          <w:bCs/>
+        </w:rPr>
+        <w:t xml:space="preserve">Your student number </w:t>
+      </w:r>
+      <w:r>
+        <w:rPr>
+          <w:b/>
+          <w:bCs/>
+        </w:rPr>
+        <w:t>N00202534</w:t>
       </w:r>
     </w:p>
     <w:p/>
@@ -6426,7 +6440,15 @@
     </w:p>
     <w:p>
       <w:r>
-        <w:t>The demographic for the streaming service is that 70% of the subscribers is aged to 18 – 34 years old and 49% are of 65 to above in age. The older generation more likely to say that they never had subscribe to streaming service whereas the majority of the 18 – 44 years old having to subscribe to subscribe video-on-demand (SVoD) services.</w:t>
+        <w:t>The demographic for the streaming service is that 70% of the subscribers is aged to 18 – 34 years old and 49% are of 65 to above in age. The older generation more likely to say that they never had subscribe to streaming service whereas the majority of the 18 – 44 years old having to subscribe to subscribe video-on-demand (</w:t>
+      </w:r>
+      <w:proofErr w:type="spellStart"/>
+      <w:r>
+        <w:t>SVoD</w:t>
+      </w:r>
+      <w:proofErr w:type="spellEnd"/>
+      <w:r>
+        <w:t>) services.</w:t>
       </w:r>
     </w:p>
     <w:p/>
@@ -6740,6 +6762,9 @@
     </w:p>
     <w:p>
       <w:r>
+        <w:rPr>
+          <w:noProof/>
+        </w:rPr>
         <w:drawing>
           <wp:inline distT="0" distB="0" distL="0" distR="0" wp14:anchorId="35067956" wp14:editId="5469B7A0">
             <wp:extent cx="5731510" cy="2753360"/>
@@ -6780,6 +6805,106 @@
     <w:p>
       <w:r>
         <w:lastRenderedPageBreak/>
+        <w:t xml:space="preserve">Spotify is the </w:t>
+      </w:r>
+      <w:r>
+        <w:t>biggest</w:t>
+      </w:r>
+      <w:r>
+        <w:t xml:space="preserve"> music podcast and video streaming website. This streaming website provides millions of music and other content from creators all over the world.</w:t>
+      </w:r>
+      <w:r>
+        <w:t xml:space="preserve"> </w:t>
+      </w:r>
+      <w:r>
+        <w:t xml:space="preserve"> This is </w:t>
+      </w:r>
+      <w:r>
+        <w:t>the best free music streaming services.</w:t>
+      </w:r>
+    </w:p>
+    <w:p/>
+    <w:p>
+      <w:r>
+        <w:t>Advantages:</w:t>
+      </w:r>
+    </w:p>
+    <w:p>
+      <w:pPr>
+        <w:pStyle w:val="ListParagraph"/>
+        <w:numPr>
+          <w:ilvl w:val="0"/>
+          <w:numId w:val="30"/>
+        </w:numPr>
+      </w:pPr>
+      <w:r>
+        <w:t>Free for everyone and can switch to premium for no ads.</w:t>
+      </w:r>
+    </w:p>
+    <w:p>
+      <w:pPr>
+        <w:pStyle w:val="ListParagraph"/>
+        <w:numPr>
+          <w:ilvl w:val="0"/>
+          <w:numId w:val="30"/>
+        </w:numPr>
+      </w:pPr>
+      <w:r>
+        <w:t>Can be used on web or phone.</w:t>
+      </w:r>
+    </w:p>
+    <w:p>
+      <w:pPr>
+        <w:pStyle w:val="ListParagraph"/>
+        <w:numPr>
+          <w:ilvl w:val="0"/>
+          <w:numId w:val="30"/>
+        </w:numPr>
+      </w:pPr>
+      <w:r>
+        <w:t>Simple to use.</w:t>
+      </w:r>
+    </w:p>
+    <w:p>
+      <w:r>
+        <w:t>Disadvantages:</w:t>
+      </w:r>
+    </w:p>
+    <w:p>
+      <w:pPr>
+        <w:pStyle w:val="ListParagraph"/>
+        <w:numPr>
+          <w:ilvl w:val="0"/>
+          <w:numId w:val="31"/>
+        </w:numPr>
+      </w:pPr>
+      <w:r>
+        <w:t>No longer have lyrics features</w:t>
+      </w:r>
+    </w:p>
+    <w:p>
+      <w:pPr>
+        <w:pStyle w:val="ListParagraph"/>
+        <w:numPr>
+          <w:ilvl w:val="0"/>
+          <w:numId w:val="31"/>
+        </w:numPr>
+      </w:pPr>
+      <w:r>
+        <w:t>Available to limited countries</w:t>
+      </w:r>
+    </w:p>
+    <w:p/>
+    <w:p>
+      <w:r>
+        <w:t>Tidal</w:t>
+      </w:r>
+    </w:p>
+    <w:p>
+      <w:r>
+        <w:rPr>
+          <w:noProof/>
+        </w:rPr>
         <w:drawing>
           <wp:inline distT="0" distB="0" distL="0" distR="0" wp14:anchorId="76B657BA" wp14:editId="4C507C45">
             <wp:extent cx="5731510" cy="2770505"/>
@@ -6817,6 +6942,64 @@
         </w:drawing>
       </w:r>
     </w:p>
+    <w:p/>
+    <w:p>
+      <w:r>
+        <w:t>Tidal is another music streaming service that has access to 80 million songs and 350, 000 videos from music artist all over the world. The service is the top paid music streaming service.</w:t>
+      </w:r>
+    </w:p>
+    <w:p/>
+    <w:p>
+      <w:r>
+        <w:t>Advantages:</w:t>
+      </w:r>
+    </w:p>
+    <w:p>
+      <w:pPr>
+        <w:pStyle w:val="ListParagraph"/>
+        <w:numPr>
+          <w:ilvl w:val="0"/>
+          <w:numId w:val="32"/>
+        </w:numPr>
+      </w:pPr>
+      <w:r>
+        <w:t>Good sound quality</w:t>
+      </w:r>
+    </w:p>
+    <w:p>
+      <w:pPr>
+        <w:pStyle w:val="ListParagraph"/>
+        <w:numPr>
+          <w:ilvl w:val="0"/>
+          <w:numId w:val="32"/>
+        </w:numPr>
+      </w:pPr>
+      <w:r>
+        <w:t>Has a good interface</w:t>
+      </w:r>
+    </w:p>
+    <w:p>
+      <w:r>
+        <w:lastRenderedPageBreak/>
+        <w:t>Disadvantages:</w:t>
+      </w:r>
+    </w:p>
+    <w:p>
+      <w:pPr>
+        <w:pStyle w:val="ListParagraph"/>
+        <w:numPr>
+          <w:ilvl w:val="0"/>
+          <w:numId w:val="33"/>
+        </w:numPr>
+      </w:pPr>
+      <w:r>
+        <w:t>Tidal i</w:t>
+      </w:r>
+      <w:r>
+        <w:t>s very expensive with 19.99 per month</w:t>
+      </w:r>
+    </w:p>
+    <w:p/>
     <w:p>
       <w:pPr>
         <w:pStyle w:val="Heading3"/>
@@ -6836,16 +7019,257 @@
         <w:t>Conduct interviews with 2 or 3 users to find out what the important features for them for the app are.  There may be various issues that arise in multiple interviews. These can be grouped together into a number of themes.</w:t>
       </w:r>
     </w:p>
+    <w:p>
+      <w:r>
+        <w:t>Questions:</w:t>
+      </w:r>
+    </w:p>
+    <w:p>
+      <w:pPr>
+        <w:pStyle w:val="ListParagraph"/>
+        <w:numPr>
+          <w:ilvl w:val="0"/>
+          <w:numId w:val="34"/>
+        </w:numPr>
+      </w:pPr>
+      <w:r>
+        <w:t xml:space="preserve">What </w:t>
+      </w:r>
+      <w:r>
+        <w:t>features do you want to see on a music streaming service?</w:t>
+      </w:r>
+    </w:p>
+    <w:p>
+      <w:pPr>
+        <w:pStyle w:val="ListParagraph"/>
+        <w:numPr>
+          <w:ilvl w:val="0"/>
+          <w:numId w:val="34"/>
+        </w:numPr>
+      </w:pPr>
+      <w:r>
+        <w:t>What is your view on copyright</w:t>
+      </w:r>
+      <w:r>
+        <w:t xml:space="preserve"> claiming </w:t>
+      </w:r>
+      <w:r>
+        <w:t>music?</w:t>
+      </w:r>
+    </w:p>
+    <w:p>
+      <w:pPr>
+        <w:pStyle w:val="ListParagraph"/>
+        <w:numPr>
+          <w:ilvl w:val="0"/>
+          <w:numId w:val="34"/>
+        </w:numPr>
+      </w:pPr>
+      <w:r>
+        <w:t xml:space="preserve">If you’re to make music what do you want from a </w:t>
+      </w:r>
+      <w:r>
+        <w:t xml:space="preserve">music </w:t>
+      </w:r>
+      <w:r>
+        <w:t>streaming service?</w:t>
+      </w:r>
+    </w:p>
+    <w:p>
+      <w:pPr>
+        <w:pStyle w:val="ListParagraph"/>
+        <w:numPr>
+          <w:ilvl w:val="0"/>
+          <w:numId w:val="34"/>
+        </w:numPr>
+      </w:pPr>
+      <w:r>
+        <w:t>How often do you use music streaming services?</w:t>
+      </w:r>
+    </w:p>
+    <w:p>
+      <w:pPr>
+        <w:pStyle w:val="ListParagraph"/>
+        <w:numPr>
+          <w:ilvl w:val="0"/>
+          <w:numId w:val="34"/>
+        </w:numPr>
+      </w:pPr>
+      <w:r>
+        <w:t>How likely are you to use</w:t>
+      </w:r>
+      <w:r>
+        <w:t xml:space="preserve"> the</w:t>
+      </w:r>
+      <w:r>
+        <w:t xml:space="preserve"> music streaming websites?</w:t>
+      </w:r>
+    </w:p>
     <w:p/>
     <w:p>
       <w:r>
         <w:t>Keith</w:t>
       </w:r>
+      <w:r>
+        <w:t>:</w:t>
+      </w:r>
+    </w:p>
+    <w:p>
+      <w:pPr>
+        <w:pStyle w:val="ListParagraph"/>
+        <w:numPr>
+          <w:ilvl w:val="0"/>
+          <w:numId w:val="35"/>
+        </w:numPr>
+      </w:pPr>
+      <w:r>
+        <w:t>“I want to allow people to listen with me without sharing my screen”</w:t>
+      </w:r>
+    </w:p>
+    <w:p>
+      <w:pPr>
+        <w:pStyle w:val="ListParagraph"/>
+        <w:numPr>
+          <w:ilvl w:val="0"/>
+          <w:numId w:val="35"/>
+        </w:numPr>
+      </w:pPr>
+      <w:r>
+        <w:t>“I make videos and stream and I’m afraid of copyright music and taking down the videos”</w:t>
+      </w:r>
+    </w:p>
+    <w:p>
+      <w:pPr>
+        <w:pStyle w:val="ListParagraph"/>
+        <w:numPr>
+          <w:ilvl w:val="0"/>
+          <w:numId w:val="35"/>
+        </w:numPr>
+      </w:pPr>
+      <w:r>
+        <w:t>“</w:t>
+      </w:r>
+      <w:r>
+        <w:t xml:space="preserve">for music streaming service I want them to provide </w:t>
+      </w:r>
+      <w:r>
+        <w:t xml:space="preserve">a helpful way to share </w:t>
+      </w:r>
+      <w:proofErr w:type="spellStart"/>
+      <w:r>
+        <w:t>musics</w:t>
+      </w:r>
+      <w:proofErr w:type="spellEnd"/>
+      <w:r>
+        <w:t>”</w:t>
+      </w:r>
+    </w:p>
+    <w:p>
+      <w:pPr>
+        <w:pStyle w:val="ListParagraph"/>
+        <w:numPr>
+          <w:ilvl w:val="0"/>
+          <w:numId w:val="35"/>
+        </w:numPr>
+      </w:pPr>
+      <w:r>
+        <w:t>“I use music a lot especially from what I said earlier”</w:t>
+      </w:r>
+    </w:p>
+    <w:p>
+      <w:pPr>
+        <w:pStyle w:val="ListParagraph"/>
+        <w:numPr>
+          <w:ilvl w:val="0"/>
+          <w:numId w:val="35"/>
+        </w:numPr>
+      </w:pPr>
+      <w:r>
+        <w:t>“”</w:t>
+      </w:r>
     </w:p>
     <w:p/>
     <w:p>
       <w:r>
         <w:t>Joaquin</w:t>
+      </w:r>
+      <w:r>
+        <w:t>:</w:t>
+      </w:r>
+    </w:p>
+    <w:p>
+      <w:pPr>
+        <w:pStyle w:val="ListParagraph"/>
+        <w:numPr>
+          <w:ilvl w:val="0"/>
+          <w:numId w:val="36"/>
+        </w:numPr>
+      </w:pPr>
+      <w:r>
+        <w:t>“</w:t>
+      </w:r>
+      <w:r>
+        <w:t>If I want to make a music career I want a profile for my music</w:t>
+      </w:r>
+      <w:r>
+        <w:t>”</w:t>
+      </w:r>
+    </w:p>
+    <w:p>
+      <w:pPr>
+        <w:pStyle w:val="ListParagraph"/>
+        <w:numPr>
+          <w:ilvl w:val="0"/>
+          <w:numId w:val="36"/>
+        </w:numPr>
+      </w:pPr>
+      <w:r>
+        <w:t xml:space="preserve">“I can agree that you should earn from your work however it </w:t>
+      </w:r>
+      <w:r>
+        <w:t>should only warn the people not to stop how they earn money</w:t>
+      </w:r>
+      <w:r>
+        <w:t>”</w:t>
+      </w:r>
+    </w:p>
+    <w:p>
+      <w:pPr>
+        <w:pStyle w:val="ListParagraph"/>
+        <w:numPr>
+          <w:ilvl w:val="0"/>
+          <w:numId w:val="36"/>
+        </w:numPr>
+      </w:pPr>
+      <w:r>
+        <w:t>“I want them to provide help to new artists in terms of making and signing to a studio or on their own”</w:t>
+      </w:r>
+    </w:p>
+    <w:p>
+      <w:pPr>
+        <w:pStyle w:val="ListParagraph"/>
+        <w:numPr>
+          <w:ilvl w:val="0"/>
+          <w:numId w:val="36"/>
+        </w:numPr>
+      </w:pPr>
+      <w:r>
+        <w:t>“I like to listen to music every time I work on projects and interested on making some”</w:t>
+      </w:r>
+    </w:p>
+    <w:p>
+      <w:pPr>
+        <w:pStyle w:val="ListParagraph"/>
+        <w:numPr>
+          <w:ilvl w:val="0"/>
+          <w:numId w:val="36"/>
+        </w:numPr>
+      </w:pPr>
+      <w:r>
+        <w:t xml:space="preserve"> </w:t>
+      </w:r>
+      <w:r>
+        <w:t>“”</w:t>
       </w:r>
     </w:p>
     <w:p/>
@@ -6880,6 +7304,54 @@
     <w:p>
       <w:r>
         <w:t>Create a numbered list of what the application should be able to do. Start with the most important feature.</w:t>
+      </w:r>
+    </w:p>
+    <w:p>
+      <w:pPr>
+        <w:pStyle w:val="ListParagraph"/>
+        <w:numPr>
+          <w:ilvl w:val="0"/>
+          <w:numId w:val="37"/>
+        </w:numPr>
+      </w:pPr>
+      <w:r>
+        <w:t>Music player</w:t>
+      </w:r>
+    </w:p>
+    <w:p>
+      <w:pPr>
+        <w:pStyle w:val="ListParagraph"/>
+        <w:numPr>
+          <w:ilvl w:val="0"/>
+          <w:numId w:val="37"/>
+        </w:numPr>
+      </w:pPr>
+      <w:r>
+        <w:t>Music Playlists</w:t>
+      </w:r>
+    </w:p>
+    <w:p>
+      <w:pPr>
+        <w:pStyle w:val="ListParagraph"/>
+        <w:numPr>
+          <w:ilvl w:val="0"/>
+          <w:numId w:val="37"/>
+        </w:numPr>
+      </w:pPr>
+      <w:r>
+        <w:t>Profiles</w:t>
+      </w:r>
+    </w:p>
+    <w:p>
+      <w:pPr>
+        <w:pStyle w:val="ListParagraph"/>
+        <w:numPr>
+          <w:ilvl w:val="0"/>
+          <w:numId w:val="37"/>
+        </w:numPr>
+      </w:pPr>
+      <w:r>
+        <w:t>Allow another account to join (if possible).</w:t>
       </w:r>
     </w:p>
     <w:p/>
@@ -6951,7 +7423,6 @@
       <w:bookmarkStart w:id="25" w:name="_Toc36624860"/>
       <w:bookmarkStart w:id="26" w:name="_Toc94698861"/>
       <w:r>
-        <w:lastRenderedPageBreak/>
         <w:t>Use Case Diagrams</w:t>
       </w:r>
       <w:bookmarkEnd w:id="25"/>
@@ -6973,6 +7444,7 @@
         <w:rPr>
           <w:noProof/>
         </w:rPr>
+        <w:lastRenderedPageBreak/>
         <w:drawing>
           <wp:inline distT="0" distB="0" distL="0" distR="0" wp14:anchorId="46BC4D17" wp14:editId="40E64605">
             <wp:extent cx="4467225" cy="4153491"/>
@@ -7034,7 +7506,12 @@
     <w:p/>
     <w:p>
       <w:r>
-        <w:t>This section describes which technologies are planned to be used in the development of the application.  It then explains if there are any issues in terms of the technical feasibility of the project, for example, if there are two different types of software which may have compatibility issues.</w:t>
+        <w:t>This section describes which technologies are planned to be used in the development of the application.  It then explains if there are any issues in terms of the technical feasibility of the project, for example, if there are two different types of software which may have compatibility is</w:t>
+      </w:r>
+      <w:bookmarkStart w:id="29" w:name="_GoBack"/>
+      <w:bookmarkEnd w:id="29"/>
+      <w:r>
+        <w:t>sues.</w:t>
       </w:r>
       <w:r>
         <w:br w:type="page"/>
@@ -7048,12 +7525,12 @@
           <w:szCs w:val="24"/>
         </w:rPr>
       </w:pPr>
-      <w:bookmarkStart w:id="29" w:name="_Toc94698863"/>
+      <w:bookmarkStart w:id="30" w:name="_Toc94698863"/>
       <w:r>
         <w:lastRenderedPageBreak/>
         <w:t>Database Design</w:t>
       </w:r>
-      <w:bookmarkEnd w:id="29"/>
+      <w:bookmarkEnd w:id="30"/>
       <w:r>
         <w:t xml:space="preserve"> </w:t>
       </w:r>
@@ -7062,11 +7539,11 @@
       <w:pPr>
         <w:pStyle w:val="Heading2"/>
       </w:pPr>
-      <w:bookmarkStart w:id="30" w:name="_Toc94698864"/>
+      <w:bookmarkStart w:id="31" w:name="_Toc94698864"/>
       <w:r>
         <w:t>Description</w:t>
       </w:r>
-      <w:bookmarkEnd w:id="30"/>
+      <w:bookmarkEnd w:id="31"/>
     </w:p>
     <w:p>
       <w:r>
@@ -7088,11 +7565,11 @@
       <w:pPr>
         <w:pStyle w:val="Heading2"/>
       </w:pPr>
-      <w:bookmarkStart w:id="31" w:name="_Toc94698865"/>
+      <w:bookmarkStart w:id="32" w:name="_Toc94698865"/>
       <w:r>
         <w:t>Business Reporting Requirements</w:t>
       </w:r>
-      <w:bookmarkEnd w:id="31"/>
+      <w:bookmarkEnd w:id="32"/>
     </w:p>
     <w:p>
       <w:pPr>
@@ -7119,11 +7596,19 @@
           <w:rFonts w:eastAsiaTheme="minorEastAsia"/>
         </w:rPr>
       </w:pPr>
+      <w:proofErr w:type="spellStart"/>
       <w:r>
         <w:rPr>
           <w:rFonts w:ascii="Calibri" w:eastAsia="Calibri" w:hAnsi="Calibri" w:cs="Calibri"/>
         </w:rPr>
-        <w:t>Organisers need to be able to create, read, update, and delete: festivals, stages, shows, performers, and genres.</w:t>
+        <w:t>Organisers</w:t>
+      </w:r>
+      <w:proofErr w:type="spellEnd"/>
+      <w:r>
+        <w:rPr>
+          <w:rFonts w:ascii="Calibri" w:eastAsia="Calibri" w:hAnsi="Calibri" w:cs="Calibri"/>
+        </w:rPr>
+        <w:t xml:space="preserve"> need to be able to create, read, update, and delete: festivals, stages, shows, performers, and genres.</w:t>
       </w:r>
     </w:p>
     <w:p>
@@ -7309,11 +7794,19 @@
           <w:rFonts w:eastAsiaTheme="minorEastAsia"/>
         </w:rPr>
       </w:pPr>
+      <w:proofErr w:type="spellStart"/>
       <w:r>
         <w:rPr>
           <w:rFonts w:ascii="Calibri" w:eastAsia="Calibri" w:hAnsi="Calibri" w:cs="Calibri"/>
         </w:rPr>
-        <w:t>Organisers need to display a list of employees that are assigned to a specific festival</w:t>
+        <w:t>Organisers</w:t>
+      </w:r>
+      <w:proofErr w:type="spellEnd"/>
+      <w:r>
+        <w:rPr>
+          <w:rFonts w:ascii="Calibri" w:eastAsia="Calibri" w:hAnsi="Calibri" w:cs="Calibri"/>
+        </w:rPr>
+        <w:t xml:space="preserve"> need to display a list of employees that are assigned to a specific festival</w:t>
       </w:r>
       <w:r>
         <w:br/>
@@ -7334,14 +7827,14 @@
           <w:rFonts w:eastAsia="Calibri"/>
         </w:rPr>
       </w:pPr>
-      <w:bookmarkStart w:id="32" w:name="_Toc94698866"/>
+      <w:bookmarkStart w:id="33" w:name="_Toc94698866"/>
       <w:r>
         <w:rPr>
           <w:rFonts w:eastAsia="Calibri"/>
         </w:rPr>
         <w:t>Textual Representation of Data-Set</w:t>
       </w:r>
-      <w:bookmarkEnd w:id="32"/>
+      <w:bookmarkEnd w:id="33"/>
     </w:p>
     <w:p>
       <w:pPr>
@@ -7372,7 +7865,55 @@
           <w:rFonts w:ascii="Consolas" w:eastAsia="Consolas" w:hAnsi="Consolas" w:cs="Consolas"/>
           <w:color w:val="000000" w:themeColor="text1"/>
         </w:rPr>
-        <w:t>(title, description, latitude, longitude, city, start_date, end_date, image_id)</w:t>
+        <w:t xml:space="preserve">(title, description, latitude, longitude, city, </w:t>
+      </w:r>
+      <w:proofErr w:type="spellStart"/>
+      <w:r>
+        <w:rPr>
+          <w:rFonts w:ascii="Consolas" w:eastAsia="Consolas" w:hAnsi="Consolas" w:cs="Consolas"/>
+          <w:color w:val="000000" w:themeColor="text1"/>
+        </w:rPr>
+        <w:t>start_date</w:t>
+      </w:r>
+      <w:proofErr w:type="spellEnd"/>
+      <w:r>
+        <w:rPr>
+          <w:rFonts w:ascii="Consolas" w:eastAsia="Consolas" w:hAnsi="Consolas" w:cs="Consolas"/>
+          <w:color w:val="000000" w:themeColor="text1"/>
+        </w:rPr>
+        <w:t xml:space="preserve">, </w:t>
+      </w:r>
+      <w:proofErr w:type="spellStart"/>
+      <w:r>
+        <w:rPr>
+          <w:rFonts w:ascii="Consolas" w:eastAsia="Consolas" w:hAnsi="Consolas" w:cs="Consolas"/>
+          <w:color w:val="000000" w:themeColor="text1"/>
+        </w:rPr>
+        <w:t>end_date</w:t>
+      </w:r>
+      <w:proofErr w:type="spellEnd"/>
+      <w:r>
+        <w:rPr>
+          <w:rFonts w:ascii="Consolas" w:eastAsia="Consolas" w:hAnsi="Consolas" w:cs="Consolas"/>
+          <w:color w:val="000000" w:themeColor="text1"/>
+        </w:rPr>
+        <w:t xml:space="preserve">, </w:t>
+      </w:r>
+      <w:proofErr w:type="spellStart"/>
+      <w:r>
+        <w:rPr>
+          <w:rFonts w:ascii="Consolas" w:eastAsia="Consolas" w:hAnsi="Consolas" w:cs="Consolas"/>
+          <w:color w:val="000000" w:themeColor="text1"/>
+        </w:rPr>
+        <w:t>image_id</w:t>
+      </w:r>
+      <w:proofErr w:type="spellEnd"/>
+      <w:r>
+        <w:rPr>
+          <w:rFonts w:ascii="Consolas" w:eastAsia="Consolas" w:hAnsi="Consolas" w:cs="Consolas"/>
+          <w:color w:val="000000" w:themeColor="text1"/>
+        </w:rPr>
+        <w:t>)</w:t>
       </w:r>
     </w:p>
     <w:p>
@@ -7391,7 +7932,55 @@
           <w:rFonts w:ascii="Consolas" w:eastAsia="Consolas" w:hAnsi="Consolas" w:cs="Consolas"/>
           <w:color w:val="000000" w:themeColor="text1"/>
         </w:rPr>
-        <w:t>(title, description, contact_email, contact_phone, image_id)</w:t>
+        <w:t xml:space="preserve">(title, description, </w:t>
+      </w:r>
+      <w:proofErr w:type="spellStart"/>
+      <w:r>
+        <w:rPr>
+          <w:rFonts w:ascii="Consolas" w:eastAsia="Consolas" w:hAnsi="Consolas" w:cs="Consolas"/>
+          <w:color w:val="000000" w:themeColor="text1"/>
+        </w:rPr>
+        <w:t>contact_email</w:t>
+      </w:r>
+      <w:proofErr w:type="spellEnd"/>
+      <w:r>
+        <w:rPr>
+          <w:rFonts w:ascii="Consolas" w:eastAsia="Consolas" w:hAnsi="Consolas" w:cs="Consolas"/>
+          <w:color w:val="000000" w:themeColor="text1"/>
+        </w:rPr>
+        <w:t xml:space="preserve">, </w:t>
+      </w:r>
+      <w:proofErr w:type="spellStart"/>
+      <w:r>
+        <w:rPr>
+          <w:rFonts w:ascii="Consolas" w:eastAsia="Consolas" w:hAnsi="Consolas" w:cs="Consolas"/>
+          <w:color w:val="000000" w:themeColor="text1"/>
+        </w:rPr>
+        <w:t>contact_phone</w:t>
+      </w:r>
+      <w:proofErr w:type="spellEnd"/>
+      <w:r>
+        <w:rPr>
+          <w:rFonts w:ascii="Consolas" w:eastAsia="Consolas" w:hAnsi="Consolas" w:cs="Consolas"/>
+          <w:color w:val="000000" w:themeColor="text1"/>
+        </w:rPr>
+        <w:t xml:space="preserve">, </w:t>
+      </w:r>
+      <w:proofErr w:type="spellStart"/>
+      <w:r>
+        <w:rPr>
+          <w:rFonts w:ascii="Consolas" w:eastAsia="Consolas" w:hAnsi="Consolas" w:cs="Consolas"/>
+          <w:color w:val="000000" w:themeColor="text1"/>
+        </w:rPr>
+        <w:t>image_id</w:t>
+      </w:r>
+      <w:proofErr w:type="spellEnd"/>
+      <w:r>
+        <w:rPr>
+          <w:rFonts w:ascii="Consolas" w:eastAsia="Consolas" w:hAnsi="Consolas" w:cs="Consolas"/>
+          <w:color w:val="000000" w:themeColor="text1"/>
+        </w:rPr>
+        <w:t>)</w:t>
       </w:r>
     </w:p>
     <w:p>
@@ -7449,7 +8038,71 @@
           <w:rFonts w:ascii="Consolas" w:eastAsia="Consolas" w:hAnsi="Consolas" w:cs="Consolas"/>
           <w:color w:val="000000" w:themeColor="text1"/>
         </w:rPr>
-        <w:t>(date, start_time, end_time, performer_id, stage_id)</w:t>
+        <w:t xml:space="preserve">(date, </w:t>
+      </w:r>
+      <w:proofErr w:type="spellStart"/>
+      <w:r>
+        <w:rPr>
+          <w:rFonts w:ascii="Consolas" w:eastAsia="Consolas" w:hAnsi="Consolas" w:cs="Consolas"/>
+          <w:color w:val="000000" w:themeColor="text1"/>
+        </w:rPr>
+        <w:t>start_time</w:t>
+      </w:r>
+      <w:proofErr w:type="spellEnd"/>
+      <w:r>
+        <w:rPr>
+          <w:rFonts w:ascii="Consolas" w:eastAsia="Consolas" w:hAnsi="Consolas" w:cs="Consolas"/>
+          <w:color w:val="000000" w:themeColor="text1"/>
+        </w:rPr>
+        <w:t xml:space="preserve">, </w:t>
+      </w:r>
+      <w:proofErr w:type="spellStart"/>
+      <w:r>
+        <w:rPr>
+          <w:rFonts w:ascii="Consolas" w:eastAsia="Consolas" w:hAnsi="Consolas" w:cs="Consolas"/>
+          <w:color w:val="000000" w:themeColor="text1"/>
+        </w:rPr>
+        <w:t>end_time</w:t>
+      </w:r>
+      <w:proofErr w:type="spellEnd"/>
+      <w:r>
+        <w:rPr>
+          <w:rFonts w:ascii="Consolas" w:eastAsia="Consolas" w:hAnsi="Consolas" w:cs="Consolas"/>
+          <w:color w:val="000000" w:themeColor="text1"/>
+        </w:rPr>
+        <w:t xml:space="preserve">, </w:t>
+      </w:r>
+      <w:proofErr w:type="spellStart"/>
+      <w:r>
+        <w:rPr>
+          <w:rFonts w:ascii="Consolas" w:eastAsia="Consolas" w:hAnsi="Consolas" w:cs="Consolas"/>
+          <w:color w:val="000000" w:themeColor="text1"/>
+        </w:rPr>
+        <w:t>performer_id</w:t>
+      </w:r>
+      <w:proofErr w:type="spellEnd"/>
+      <w:r>
+        <w:rPr>
+          <w:rFonts w:ascii="Consolas" w:eastAsia="Consolas" w:hAnsi="Consolas" w:cs="Consolas"/>
+          <w:color w:val="000000" w:themeColor="text1"/>
+        </w:rPr>
+        <w:t xml:space="preserve">, </w:t>
+      </w:r>
+      <w:proofErr w:type="spellStart"/>
+      <w:r>
+        <w:rPr>
+          <w:rFonts w:ascii="Consolas" w:eastAsia="Consolas" w:hAnsi="Consolas" w:cs="Consolas"/>
+          <w:color w:val="000000" w:themeColor="text1"/>
+        </w:rPr>
+        <w:t>stage_id</w:t>
+      </w:r>
+      <w:proofErr w:type="spellEnd"/>
+      <w:r>
+        <w:rPr>
+          <w:rFonts w:ascii="Consolas" w:eastAsia="Consolas" w:hAnsi="Consolas" w:cs="Consolas"/>
+          <w:color w:val="000000" w:themeColor="text1"/>
+        </w:rPr>
+        <w:t>)</w:t>
       </w:r>
     </w:p>
     <w:p>
@@ -7468,7 +8121,39 @@
           <w:rFonts w:ascii="Consolas" w:eastAsia="Consolas" w:hAnsi="Consolas" w:cs="Consolas"/>
           <w:color w:val="000000" w:themeColor="text1"/>
         </w:rPr>
-        <w:t>(title, description, location, festival_id, image_id)</w:t>
+        <w:t xml:space="preserve">(title, description, location, </w:t>
+      </w:r>
+      <w:proofErr w:type="spellStart"/>
+      <w:r>
+        <w:rPr>
+          <w:rFonts w:ascii="Consolas" w:eastAsia="Consolas" w:hAnsi="Consolas" w:cs="Consolas"/>
+          <w:color w:val="000000" w:themeColor="text1"/>
+        </w:rPr>
+        <w:t>festival_id</w:t>
+      </w:r>
+      <w:proofErr w:type="spellEnd"/>
+      <w:r>
+        <w:rPr>
+          <w:rFonts w:ascii="Consolas" w:eastAsia="Consolas" w:hAnsi="Consolas" w:cs="Consolas"/>
+          <w:color w:val="000000" w:themeColor="text1"/>
+        </w:rPr>
+        <w:t xml:space="preserve">, </w:t>
+      </w:r>
+      <w:proofErr w:type="spellStart"/>
+      <w:r>
+        <w:rPr>
+          <w:rFonts w:ascii="Consolas" w:eastAsia="Consolas" w:hAnsi="Consolas" w:cs="Consolas"/>
+          <w:color w:val="000000" w:themeColor="text1"/>
+        </w:rPr>
+        <w:t>image_id</w:t>
+      </w:r>
+      <w:proofErr w:type="spellEnd"/>
+      <w:r>
+        <w:rPr>
+          <w:rFonts w:ascii="Consolas" w:eastAsia="Consolas" w:hAnsi="Consolas" w:cs="Consolas"/>
+          <w:color w:val="000000" w:themeColor="text1"/>
+        </w:rPr>
+        <w:t>)</w:t>
       </w:r>
     </w:p>
     <w:p>
@@ -7505,7 +8190,39 @@
           <w:rFonts w:ascii="Consolas" w:eastAsia="Consolas" w:hAnsi="Consolas" w:cs="Consolas"/>
           <w:color w:val="000000" w:themeColor="text1"/>
         </w:rPr>
-        <w:t>(id, genre_id, performer_id)</w:t>
+        <w:t xml:space="preserve">(id, </w:t>
+      </w:r>
+      <w:proofErr w:type="spellStart"/>
+      <w:r>
+        <w:rPr>
+          <w:rFonts w:ascii="Consolas" w:eastAsia="Consolas" w:hAnsi="Consolas" w:cs="Consolas"/>
+          <w:color w:val="000000" w:themeColor="text1"/>
+        </w:rPr>
+        <w:t>genre_id</w:t>
+      </w:r>
+      <w:proofErr w:type="spellEnd"/>
+      <w:r>
+        <w:rPr>
+          <w:rFonts w:ascii="Consolas" w:eastAsia="Consolas" w:hAnsi="Consolas" w:cs="Consolas"/>
+          <w:color w:val="000000" w:themeColor="text1"/>
+        </w:rPr>
+        <w:t xml:space="preserve">, </w:t>
+      </w:r>
+      <w:proofErr w:type="spellStart"/>
+      <w:r>
+        <w:rPr>
+          <w:rFonts w:ascii="Consolas" w:eastAsia="Consolas" w:hAnsi="Consolas" w:cs="Consolas"/>
+          <w:color w:val="000000" w:themeColor="text1"/>
+        </w:rPr>
+        <w:t>performer_id</w:t>
+      </w:r>
+      <w:proofErr w:type="spellEnd"/>
+      <w:r>
+        <w:rPr>
+          <w:rFonts w:ascii="Consolas" w:eastAsia="Consolas" w:hAnsi="Consolas" w:cs="Consolas"/>
+          <w:color w:val="000000" w:themeColor="text1"/>
+        </w:rPr>
+        <w:t>)</w:t>
       </w:r>
     </w:p>
     <w:p>
@@ -7551,7 +8268,39 @@
           <w:rFonts w:ascii="Consolas" w:eastAsia="Consolas" w:hAnsi="Consolas" w:cs="Consolas"/>
           <w:color w:val="000000" w:themeColor="text1"/>
         </w:rPr>
-        <w:t>(employee_id, festival_id, role)</w:t>
+        <w:t>(</w:t>
+      </w:r>
+      <w:proofErr w:type="spellStart"/>
+      <w:r>
+        <w:rPr>
+          <w:rFonts w:ascii="Consolas" w:eastAsia="Consolas" w:hAnsi="Consolas" w:cs="Consolas"/>
+          <w:color w:val="000000" w:themeColor="text1"/>
+        </w:rPr>
+        <w:t>employee_id</w:t>
+      </w:r>
+      <w:proofErr w:type="spellEnd"/>
+      <w:r>
+        <w:rPr>
+          <w:rFonts w:ascii="Consolas" w:eastAsia="Consolas" w:hAnsi="Consolas" w:cs="Consolas"/>
+          <w:color w:val="000000" w:themeColor="text1"/>
+        </w:rPr>
+        <w:t xml:space="preserve">, </w:t>
+      </w:r>
+      <w:proofErr w:type="spellStart"/>
+      <w:r>
+        <w:rPr>
+          <w:rFonts w:ascii="Consolas" w:eastAsia="Consolas" w:hAnsi="Consolas" w:cs="Consolas"/>
+          <w:color w:val="000000" w:themeColor="text1"/>
+        </w:rPr>
+        <w:t>festival_id</w:t>
+      </w:r>
+      <w:proofErr w:type="spellEnd"/>
+      <w:r>
+        <w:rPr>
+          <w:rFonts w:ascii="Consolas" w:eastAsia="Consolas" w:hAnsi="Consolas" w:cs="Consolas"/>
+          <w:color w:val="000000" w:themeColor="text1"/>
+        </w:rPr>
+        <w:t>, role)</w:t>
       </w:r>
     </w:p>
     <w:p>
@@ -7566,14 +8315,14 @@
       <w:pPr>
         <w:pStyle w:val="Heading2"/>
       </w:pPr>
-      <w:bookmarkStart w:id="33" w:name="_Toc94698867"/>
+      <w:bookmarkStart w:id="34" w:name="_Toc94698867"/>
       <w:r>
         <w:rPr>
           <w:rFonts w:eastAsia="Calibri"/>
         </w:rPr>
         <w:t>Business Rules</w:t>
       </w:r>
-      <w:bookmarkEnd w:id="33"/>
+      <w:bookmarkEnd w:id="34"/>
     </w:p>
     <w:p>
       <w:r>
@@ -8189,7 +8938,25 @@
           <w:sz w:val="26"/>
           <w:szCs w:val="26"/>
         </w:rPr>
-        <w:t xml:space="preserve"> can have a single </w:t>
+        <w:t xml:space="preserve"> can </w:t>
+      </w:r>
+      <w:proofErr w:type="gramStart"/>
+      <w:r>
+        <w:rPr>
+          <w:rFonts w:ascii="Calibri" w:eastAsia="Calibri" w:hAnsi="Calibri" w:cs="Calibri"/>
+          <w:sz w:val="26"/>
+          <w:szCs w:val="26"/>
+        </w:rPr>
+        <w:t>have</w:t>
+      </w:r>
+      <w:proofErr w:type="gramEnd"/>
+      <w:r>
+        <w:rPr>
+          <w:rFonts w:ascii="Calibri" w:eastAsia="Calibri" w:hAnsi="Calibri" w:cs="Calibri"/>
+          <w:sz w:val="26"/>
+          <w:szCs w:val="26"/>
+        </w:rPr>
+        <w:t xml:space="preserve"> a single </w:t>
       </w:r>
       <w:r>
         <w:rPr>
@@ -8252,7 +9019,25 @@
           <w:sz w:val="26"/>
           <w:szCs w:val="26"/>
         </w:rPr>
-        <w:t xml:space="preserve"> can have a single </w:t>
+        <w:t xml:space="preserve"> can </w:t>
+      </w:r>
+      <w:proofErr w:type="gramStart"/>
+      <w:r>
+        <w:rPr>
+          <w:rFonts w:ascii="Calibri" w:eastAsia="Calibri" w:hAnsi="Calibri" w:cs="Calibri"/>
+          <w:sz w:val="26"/>
+          <w:szCs w:val="26"/>
+        </w:rPr>
+        <w:t>have</w:t>
+      </w:r>
+      <w:proofErr w:type="gramEnd"/>
+      <w:r>
+        <w:rPr>
+          <w:rFonts w:ascii="Calibri" w:eastAsia="Calibri" w:hAnsi="Calibri" w:cs="Calibri"/>
+          <w:sz w:val="26"/>
+          <w:szCs w:val="26"/>
+        </w:rPr>
+        <w:t xml:space="preserve"> a single </w:t>
       </w:r>
       <w:r>
         <w:rPr>
@@ -8506,17 +9291,17 @@
           <w:rFonts w:eastAsia="Calibri"/>
         </w:rPr>
       </w:pPr>
-      <w:bookmarkStart w:id="34" w:name="_Toc94698868"/>
-      <w:bookmarkStart w:id="35" w:name="_Hlk62725883"/>
+      <w:bookmarkStart w:id="35" w:name="_Toc94698868"/>
+      <w:bookmarkStart w:id="36" w:name="_Hlk62725883"/>
       <w:r>
         <w:rPr>
           <w:rFonts w:eastAsia="Calibri"/>
         </w:rPr>
         <w:t>Entity Relationship Diagram</w:t>
       </w:r>
-      <w:bookmarkEnd w:id="34"/>
-    </w:p>
-    <w:bookmarkEnd w:id="35"/>
+      <w:bookmarkEnd w:id="35"/>
+    </w:p>
+    <w:bookmarkEnd w:id="36"/>
     <w:p>
       <w:r>
         <w:t>Substitute in here your ERD from draw.io</w:t>
@@ -8575,11 +9360,11 @@
       <w:pPr>
         <w:pStyle w:val="Heading2"/>
       </w:pPr>
-      <w:bookmarkStart w:id="36" w:name="_Toc94698869"/>
+      <w:bookmarkStart w:id="37" w:name="_Toc94698869"/>
       <w:r>
         <w:t>Tables</w:t>
       </w:r>
-      <w:bookmarkEnd w:id="36"/>
+      <w:bookmarkEnd w:id="37"/>
     </w:p>
     <w:p>
       <w:r>
@@ -8730,14 +9515,14 @@
           <w:rFonts w:eastAsia="Calibri"/>
         </w:rPr>
       </w:pPr>
-      <w:bookmarkStart w:id="37" w:name="_Toc94698870"/>
+      <w:bookmarkStart w:id="38" w:name="_Toc94698870"/>
       <w:r>
         <w:rPr>
           <w:rFonts w:eastAsia="Calibri"/>
         </w:rPr>
         <w:t>Database Dictionary</w:t>
       </w:r>
-      <w:bookmarkEnd w:id="37"/>
+      <w:bookmarkEnd w:id="38"/>
     </w:p>
     <w:p>
       <w:pPr>
@@ -9271,12 +10056,12 @@
       <w:pPr>
         <w:pStyle w:val="Heading1"/>
       </w:pPr>
-      <w:bookmarkStart w:id="38" w:name="_Toc94698871"/>
+      <w:bookmarkStart w:id="39" w:name="_Toc94698871"/>
       <w:r>
         <w:lastRenderedPageBreak/>
         <w:t>System Design/ Architecture Overview</w:t>
       </w:r>
-      <w:bookmarkEnd w:id="38"/>
+      <w:bookmarkEnd w:id="39"/>
       <w:r>
         <w:t xml:space="preserve"> </w:t>
       </w:r>
@@ -9300,7 +10085,7 @@
           <w:lang w:val="en-IE"/>
         </w:rPr>
       </w:pPr>
-      <w:bookmarkStart w:id="39" w:name="_Toc94698872"/>
+      <w:bookmarkStart w:id="40" w:name="_Toc94698872"/>
       <w:r>
         <w:rPr>
           <w:rFonts w:asciiTheme="majorHAnsi" w:eastAsiaTheme="majorEastAsia" w:hAnsiTheme="majorHAnsi" w:cstheme="majorBidi"/>
@@ -9311,11 +10096,19 @@
         </w:rPr>
         <w:t>Introduction</w:t>
       </w:r>
-      <w:bookmarkEnd w:id="39"/>
-    </w:p>
-    <w:p>
-      <w:r>
-        <w:t>This section will describe the internal functionality of the web framework that you have chosed for the implementation. Add further sections if required by the specification of your web application</w:t>
+      <w:bookmarkEnd w:id="40"/>
+    </w:p>
+    <w:p>
+      <w:r>
+        <w:t xml:space="preserve">This section will describe the internal functionality of the web framework that you have </w:t>
+      </w:r>
+      <w:proofErr w:type="spellStart"/>
+      <w:r>
+        <w:t>chosed</w:t>
+      </w:r>
+      <w:proofErr w:type="spellEnd"/>
+      <w:r>
+        <w:t xml:space="preserve"> for the implementation. Add further sections if required by the specification of your web application</w:t>
       </w:r>
     </w:p>
     <w:p>
@@ -9337,7 +10130,7 @@
           <w:lang w:val="en-IE"/>
         </w:rPr>
       </w:pPr>
-      <w:bookmarkStart w:id="40" w:name="_Toc94698873"/>
+      <w:bookmarkStart w:id="41" w:name="_Toc94698873"/>
       <w:r>
         <w:rPr>
           <w:rFonts w:asciiTheme="majorHAnsi" w:eastAsiaTheme="majorEastAsia" w:hAnsiTheme="majorHAnsi" w:cstheme="majorBidi"/>
@@ -9348,7 +10141,7 @@
         </w:rPr>
         <w:t>Model View Controller</w:t>
       </w:r>
-      <w:bookmarkEnd w:id="40"/>
+      <w:bookmarkEnd w:id="41"/>
     </w:p>
     <w:p>
       <w:pPr>
@@ -9382,7 +10175,7 @@
           <w:lang w:val="en-IE"/>
         </w:rPr>
       </w:pPr>
-      <w:bookmarkStart w:id="41" w:name="_Toc94698874"/>
+      <w:bookmarkStart w:id="42" w:name="_Toc94698874"/>
       <w:r>
         <w:rPr>
           <w:rFonts w:asciiTheme="majorHAnsi" w:eastAsiaTheme="majorEastAsia" w:hAnsiTheme="majorHAnsi" w:cstheme="majorBidi"/>
@@ -9391,9 +10184,21 @@
           <w:szCs w:val="26"/>
           <w:lang w:val="en-IE"/>
         </w:rPr>
-        <w:t>User Authenticaion</w:t>
-      </w:r>
-      <w:bookmarkEnd w:id="41"/>
+        <w:t xml:space="preserve">User </w:t>
+      </w:r>
+      <w:proofErr w:type="spellStart"/>
+      <w:r>
+        <w:rPr>
+          <w:rFonts w:asciiTheme="majorHAnsi" w:eastAsiaTheme="majorEastAsia" w:hAnsiTheme="majorHAnsi" w:cstheme="majorBidi"/>
+          <w:color w:val="2E74B5" w:themeColor="accent1" w:themeShade="BF"/>
+          <w:sz w:val="26"/>
+          <w:szCs w:val="26"/>
+          <w:lang w:val="en-IE"/>
+        </w:rPr>
+        <w:t>Authenticaion</w:t>
+      </w:r>
+      <w:bookmarkEnd w:id="42"/>
+      <w:proofErr w:type="spellEnd"/>
     </w:p>
     <w:p>
       <w:pPr>
@@ -9427,7 +10232,7 @@
           <w:lang w:val="en-IE"/>
         </w:rPr>
       </w:pPr>
-      <w:bookmarkStart w:id="42" w:name="_Toc94698875"/>
+      <w:bookmarkStart w:id="43" w:name="_Toc94698875"/>
       <w:r>
         <w:rPr>
           <w:rFonts w:asciiTheme="majorHAnsi" w:eastAsiaTheme="majorEastAsia" w:hAnsiTheme="majorHAnsi" w:cstheme="majorBidi"/>
@@ -9438,7 +10243,7 @@
         </w:rPr>
         <w:t>Routing</w:t>
       </w:r>
-      <w:bookmarkEnd w:id="42"/>
+      <w:bookmarkEnd w:id="43"/>
     </w:p>
     <w:p>
       <w:pPr>
@@ -9472,7 +10277,7 @@
           <w:lang w:val="en-IE"/>
         </w:rPr>
       </w:pPr>
-      <w:bookmarkStart w:id="43" w:name="_Toc94698876"/>
+      <w:bookmarkStart w:id="44" w:name="_Toc94698876"/>
       <w:r>
         <w:rPr>
           <w:rFonts w:asciiTheme="majorHAnsi" w:eastAsiaTheme="majorEastAsia" w:hAnsiTheme="majorHAnsi" w:cstheme="majorBidi"/>
@@ -9483,7 +10288,7 @@
         </w:rPr>
         <w:t>Templating</w:t>
       </w:r>
-      <w:bookmarkEnd w:id="43"/>
+      <w:bookmarkEnd w:id="44"/>
     </w:p>
     <w:p>
       <w:pPr>
@@ -9568,11 +10373,11 @@
           <w:szCs w:val="24"/>
         </w:rPr>
       </w:pPr>
-      <w:bookmarkStart w:id="44" w:name="_Toc94698877"/>
+      <w:bookmarkStart w:id="45" w:name="_Toc94698877"/>
       <w:r>
         <w:t>Testing</w:t>
       </w:r>
-      <w:bookmarkEnd w:id="44"/>
+      <w:bookmarkEnd w:id="45"/>
       <w:r>
         <w:t xml:space="preserve"> </w:t>
       </w:r>
@@ -9596,8 +10401,8 @@
           <w:lang w:val="en-IE"/>
         </w:rPr>
       </w:pPr>
-      <w:bookmarkStart w:id="45" w:name="_Toc36624900"/>
-      <w:bookmarkStart w:id="46" w:name="_Toc94698878"/>
+      <w:bookmarkStart w:id="46" w:name="_Toc36624900"/>
+      <w:bookmarkStart w:id="47" w:name="_Toc94698878"/>
       <w:r>
         <w:rPr>
           <w:rFonts w:asciiTheme="majorHAnsi" w:eastAsiaTheme="majorEastAsia" w:hAnsiTheme="majorHAnsi" w:cstheme="majorBidi"/>
@@ -9608,8 +10413,8 @@
         </w:rPr>
         <w:t>Introduction</w:t>
       </w:r>
-      <w:bookmarkEnd w:id="45"/>
       <w:bookmarkEnd w:id="46"/>
+      <w:bookmarkEnd w:id="47"/>
     </w:p>
     <w:p>
       <w:pPr>
@@ -9763,8 +10568,8 @@
           <w:lang w:val="en-IE"/>
         </w:rPr>
       </w:pPr>
-      <w:bookmarkStart w:id="47" w:name="_Toc36624901"/>
-      <w:bookmarkStart w:id="48" w:name="_Toc94698879"/>
+      <w:bookmarkStart w:id="48" w:name="_Toc36624901"/>
+      <w:bookmarkStart w:id="49" w:name="_Toc94698879"/>
       <w:r>
         <w:rPr>
           <w:rFonts w:asciiTheme="majorHAnsi" w:eastAsiaTheme="majorEastAsia" w:hAnsiTheme="majorHAnsi" w:cstheme="majorBidi"/>
@@ -9775,8 +10580,8 @@
         </w:rPr>
         <w:t>Functional Testing</w:t>
       </w:r>
-      <w:bookmarkEnd w:id="47"/>
       <w:bookmarkEnd w:id="48"/>
+      <w:bookmarkEnd w:id="49"/>
     </w:p>
     <w:p>
       <w:pPr>
@@ -9915,7 +10720,7 @@
           <w:lang w:val="en-IE"/>
         </w:rPr>
       </w:pPr>
-      <w:bookmarkStart w:id="49" w:name="_Toc94698880"/>
+      <w:bookmarkStart w:id="50" w:name="_Toc94698880"/>
       <w:r>
         <w:rPr>
           <w:rFonts w:asciiTheme="majorHAnsi" w:hAnsiTheme="majorHAnsi" w:cstheme="majorHAnsi"/>
@@ -9926,7 +10731,7 @@
         </w:rPr>
         <w:t>Login/Registration</w:t>
       </w:r>
-      <w:bookmarkEnd w:id="49"/>
+      <w:bookmarkEnd w:id="50"/>
     </w:p>
     <w:p>
       <w:pPr>
@@ -10348,7 +11153,7 @@
           <w:lang w:val="en-IE"/>
         </w:rPr>
       </w:pPr>
-      <w:bookmarkStart w:id="50" w:name="_Toc94698881"/>
+      <w:bookmarkStart w:id="51" w:name="_Toc94698881"/>
       <w:r>
         <w:rPr>
           <w:rFonts w:asciiTheme="majorHAnsi" w:hAnsiTheme="majorHAnsi" w:cstheme="majorHAnsi"/>
@@ -10359,7 +11164,7 @@
         </w:rPr>
         <w:t>Navigation</w:t>
       </w:r>
-      <w:bookmarkEnd w:id="50"/>
+      <w:bookmarkEnd w:id="51"/>
     </w:p>
     <w:p>
       <w:pPr>
@@ -10781,8 +11586,8 @@
           <w:lang w:val="en-IE"/>
         </w:rPr>
       </w:pPr>
-      <w:bookmarkStart w:id="51" w:name="_Toc36624903"/>
-      <w:bookmarkStart w:id="52" w:name="_Toc94698882"/>
+      <w:bookmarkStart w:id="52" w:name="_Toc36624903"/>
+      <w:bookmarkStart w:id="53" w:name="_Toc94698882"/>
       <w:r>
         <w:rPr>
           <w:rFonts w:asciiTheme="majorHAnsi" w:hAnsiTheme="majorHAnsi" w:cstheme="majorHAnsi"/>
@@ -10793,8 +11598,8 @@
         </w:rPr>
         <w:t>Calculation</w:t>
       </w:r>
-      <w:bookmarkEnd w:id="51"/>
       <w:bookmarkEnd w:id="52"/>
+      <w:bookmarkEnd w:id="53"/>
     </w:p>
     <w:p>
       <w:pPr>
@@ -11216,8 +12021,8 @@
           <w:lang w:val="en-IE"/>
         </w:rPr>
       </w:pPr>
-      <w:bookmarkStart w:id="53" w:name="_Toc36624904"/>
-      <w:bookmarkStart w:id="54" w:name="_Toc94698883"/>
+      <w:bookmarkStart w:id="54" w:name="_Toc36624904"/>
+      <w:bookmarkStart w:id="55" w:name="_Toc94698883"/>
       <w:r>
         <w:rPr>
           <w:rFonts w:asciiTheme="majorHAnsi" w:hAnsiTheme="majorHAnsi" w:cstheme="majorHAnsi"/>
@@ -11228,8 +12033,8 @@
         </w:rPr>
         <w:t>CRUD</w:t>
       </w:r>
-      <w:bookmarkEnd w:id="53"/>
       <w:bookmarkEnd w:id="54"/>
+      <w:bookmarkEnd w:id="55"/>
       <w:r>
         <w:rPr>
           <w:rFonts w:asciiTheme="majorHAnsi" w:hAnsiTheme="majorHAnsi" w:cstheme="majorHAnsi"/>
@@ -11668,11 +12473,11 @@
       <w:pPr>
         <w:pStyle w:val="Heading2"/>
       </w:pPr>
-      <w:bookmarkStart w:id="55" w:name="_Toc94698884"/>
+      <w:bookmarkStart w:id="56" w:name="_Toc94698884"/>
       <w:r>
         <w:t>Discussion of Functional Testing Results</w:t>
       </w:r>
-      <w:bookmarkEnd w:id="55"/>
+      <w:bookmarkEnd w:id="56"/>
     </w:p>
     <w:p>
       <w:r>
@@ -11708,8 +12513,8 @@
           <w:lang w:val="en-IE"/>
         </w:rPr>
       </w:pPr>
-      <w:bookmarkStart w:id="56" w:name="_Toc36624906"/>
-      <w:bookmarkStart w:id="57" w:name="_Toc94698885"/>
+      <w:bookmarkStart w:id="57" w:name="_Toc36624906"/>
+      <w:bookmarkStart w:id="58" w:name="_Toc94698885"/>
       <w:r>
         <w:rPr>
           <w:rFonts w:asciiTheme="majorHAnsi" w:eastAsiaTheme="majorEastAsia" w:hAnsiTheme="majorHAnsi" w:cstheme="majorBidi"/>
@@ -11720,8 +12525,8 @@
         </w:rPr>
         <w:t>User Testing</w:t>
       </w:r>
-      <w:bookmarkEnd w:id="56"/>
       <w:bookmarkEnd w:id="57"/>
+      <w:bookmarkEnd w:id="58"/>
     </w:p>
     <w:p>
       <w:pPr>
@@ -11762,8 +12567,8 @@
           <w:lang w:val="en-IE"/>
         </w:rPr>
       </w:pPr>
-      <w:bookmarkStart w:id="58" w:name="_Toc36624907"/>
-      <w:bookmarkStart w:id="59" w:name="_Toc94698886"/>
+      <w:bookmarkStart w:id="59" w:name="_Toc36624907"/>
+      <w:bookmarkStart w:id="60" w:name="_Toc94698886"/>
       <w:r>
         <w:rPr>
           <w:rFonts w:asciiTheme="majorHAnsi" w:eastAsiaTheme="majorEastAsia" w:hAnsiTheme="majorHAnsi" w:cstheme="majorBidi"/>
@@ -11774,8 +12579,8 @@
         </w:rPr>
         <w:t>Conclusion</w:t>
       </w:r>
-      <w:bookmarkEnd w:id="58"/>
       <w:bookmarkEnd w:id="59"/>
+      <w:bookmarkEnd w:id="60"/>
     </w:p>
     <w:p>
       <w:r>
@@ -11791,14 +12596,14 @@
         <w:spacing w:line="259" w:lineRule="auto"/>
         <w:ind w:left="432"/>
       </w:pPr>
-      <w:bookmarkStart w:id="60" w:name="_Toc36624908"/>
-      <w:bookmarkStart w:id="61" w:name="_Toc94698887"/>
+      <w:bookmarkStart w:id="61" w:name="_Toc36624908"/>
+      <w:bookmarkStart w:id="62" w:name="_Toc94698887"/>
       <w:r>
         <w:lastRenderedPageBreak/>
         <w:t>Project Management</w:t>
       </w:r>
-      <w:bookmarkEnd w:id="60"/>
       <w:bookmarkEnd w:id="61"/>
+      <w:bookmarkEnd w:id="62"/>
     </w:p>
     <w:p/>
     <w:p>
@@ -11807,24 +12612,24 @@
         <w:spacing w:line="259" w:lineRule="auto"/>
         <w:ind w:left="576"/>
       </w:pPr>
-      <w:bookmarkStart w:id="62" w:name="_Toc36624909"/>
-      <w:bookmarkStart w:id="63" w:name="_Toc94698888"/>
+      <w:bookmarkStart w:id="63" w:name="_Toc36624909"/>
+      <w:bookmarkStart w:id="64" w:name="_Toc94698888"/>
       <w:r>
         <w:t>Introduction</w:t>
       </w:r>
-      <w:bookmarkEnd w:id="62"/>
       <w:bookmarkEnd w:id="63"/>
+      <w:bookmarkEnd w:id="64"/>
     </w:p>
     <w:p/>
     <w:p>
       <w:r>
         <w:t xml:space="preserve">This chapter describes how the project was managed.  It shows the phases of the project, going from the project idea through the </w:t>
       </w:r>
-      <w:bookmarkStart w:id="64" w:name="_Hlk34212316"/>
+      <w:bookmarkStart w:id="65" w:name="_Hlk34212316"/>
       <w:r>
         <w:t xml:space="preserve">requirements gathering, the specification for the project, the design, implementation and testing </w:t>
       </w:r>
-      <w:bookmarkEnd w:id="64"/>
+      <w:bookmarkEnd w:id="65"/>
       <w:r>
         <w:t>phases for the project.  It also discusses GitHub as a tool which assist in project management.</w:t>
       </w:r>
@@ -11837,13 +12642,13 @@
         <w:spacing w:line="259" w:lineRule="auto"/>
         <w:ind w:left="576"/>
       </w:pPr>
-      <w:bookmarkStart w:id="65" w:name="_Toc36624910"/>
-      <w:bookmarkStart w:id="66" w:name="_Toc94698889"/>
+      <w:bookmarkStart w:id="66" w:name="_Toc36624910"/>
+      <w:bookmarkStart w:id="67" w:name="_Toc94698889"/>
       <w:r>
         <w:t>Project Phases</w:t>
       </w:r>
-      <w:bookmarkEnd w:id="65"/>
       <w:bookmarkEnd w:id="66"/>
+      <w:bookmarkEnd w:id="67"/>
     </w:p>
     <w:p/>
     <w:p>
@@ -11858,13 +12663,13 @@
         <w:spacing w:after="160" w:line="259" w:lineRule="auto"/>
         <w:ind w:left="720"/>
       </w:pPr>
-      <w:bookmarkStart w:id="67" w:name="_Toc36624912"/>
-      <w:bookmarkStart w:id="68" w:name="_Toc94698890"/>
+      <w:bookmarkStart w:id="68" w:name="_Toc36624912"/>
+      <w:bookmarkStart w:id="69" w:name="_Toc94698890"/>
       <w:r>
         <w:t>Requirements</w:t>
       </w:r>
-      <w:bookmarkEnd w:id="67"/>
       <w:bookmarkEnd w:id="68"/>
+      <w:bookmarkEnd w:id="69"/>
       <w:r>
         <w:t xml:space="preserve"> </w:t>
       </w:r>
@@ -11886,13 +12691,13 @@
         <w:spacing w:after="160" w:line="259" w:lineRule="auto"/>
         <w:ind w:left="720"/>
       </w:pPr>
-      <w:bookmarkStart w:id="69" w:name="_Toc36624913"/>
-      <w:bookmarkStart w:id="70" w:name="_Toc94698891"/>
+      <w:bookmarkStart w:id="70" w:name="_Toc36624913"/>
+      <w:bookmarkStart w:id="71" w:name="_Toc94698891"/>
       <w:r>
         <w:t>Design</w:t>
       </w:r>
-      <w:bookmarkEnd w:id="69"/>
       <w:bookmarkEnd w:id="70"/>
+      <w:bookmarkEnd w:id="71"/>
     </w:p>
     <w:p>
       <w:pPr>
@@ -11911,13 +12716,13 @@
         <w:spacing w:after="160" w:line="259" w:lineRule="auto"/>
         <w:ind w:left="720"/>
       </w:pPr>
-      <w:bookmarkStart w:id="71" w:name="_Toc36624914"/>
-      <w:bookmarkStart w:id="72" w:name="_Toc94698892"/>
+      <w:bookmarkStart w:id="72" w:name="_Toc36624914"/>
+      <w:bookmarkStart w:id="73" w:name="_Toc94698892"/>
       <w:r>
         <w:t>Implementation</w:t>
       </w:r>
-      <w:bookmarkEnd w:id="71"/>
       <w:bookmarkEnd w:id="72"/>
+      <w:bookmarkEnd w:id="73"/>
       <w:r>
         <w:t xml:space="preserve"> </w:t>
       </w:r>
@@ -11939,13 +12744,13 @@
         <w:spacing w:after="160" w:line="259" w:lineRule="auto"/>
         <w:ind w:left="720"/>
       </w:pPr>
-      <w:bookmarkStart w:id="73" w:name="_Toc36624915"/>
-      <w:bookmarkStart w:id="74" w:name="_Toc94698893"/>
+      <w:bookmarkStart w:id="74" w:name="_Toc36624915"/>
+      <w:bookmarkStart w:id="75" w:name="_Toc94698893"/>
       <w:r>
         <w:t>Testing</w:t>
       </w:r>
-      <w:bookmarkEnd w:id="73"/>
       <w:bookmarkEnd w:id="74"/>
+      <w:bookmarkEnd w:id="75"/>
     </w:p>
     <w:p/>
     <w:p>
@@ -11964,13 +12769,13 @@
         <w:spacing w:line="259" w:lineRule="auto"/>
         <w:ind w:left="576"/>
       </w:pPr>
-      <w:bookmarkStart w:id="75" w:name="_Toc36624921"/>
-      <w:bookmarkStart w:id="76" w:name="_Toc94698894"/>
+      <w:bookmarkStart w:id="76" w:name="_Toc36624921"/>
+      <w:bookmarkStart w:id="77" w:name="_Toc94698894"/>
       <w:r>
         <w:t>SCRUM Methodology</w:t>
       </w:r>
-      <w:bookmarkEnd w:id="75"/>
       <w:bookmarkEnd w:id="76"/>
+      <w:bookmarkEnd w:id="77"/>
     </w:p>
     <w:p/>
     <w:p>
@@ -11986,13 +12791,13 @@
         <w:spacing w:line="259" w:lineRule="auto"/>
         <w:ind w:left="576"/>
       </w:pPr>
-      <w:bookmarkStart w:id="77" w:name="_Toc36624922"/>
-      <w:bookmarkStart w:id="78" w:name="_Toc94698895"/>
+      <w:bookmarkStart w:id="78" w:name="_Toc36624922"/>
+      <w:bookmarkStart w:id="79" w:name="_Toc94698895"/>
       <w:r>
         <w:t>Project Management Tools</w:t>
       </w:r>
-      <w:bookmarkEnd w:id="77"/>
       <w:bookmarkEnd w:id="78"/>
+      <w:bookmarkEnd w:id="79"/>
     </w:p>
     <w:p/>
     <w:p>
@@ -12001,11 +12806,16 @@
         <w:spacing w:after="160" w:line="259" w:lineRule="auto"/>
         <w:ind w:left="720"/>
       </w:pPr>
-      <w:bookmarkStart w:id="79" w:name="_Toc94698896"/>
-      <w:r>
-        <w:t>Github Project</w:t>
-      </w:r>
-      <w:bookmarkEnd w:id="79"/>
+      <w:bookmarkStart w:id="80" w:name="_Toc94698896"/>
+      <w:proofErr w:type="spellStart"/>
+      <w:r>
+        <w:t>Github</w:t>
+      </w:r>
+      <w:proofErr w:type="spellEnd"/>
+      <w:r>
+        <w:t xml:space="preserve"> Project</w:t>
+      </w:r>
+      <w:bookmarkEnd w:id="80"/>
     </w:p>
     <w:p>
       <w:r>
@@ -12029,13 +12839,13 @@
         <w:spacing w:after="160" w:line="259" w:lineRule="auto"/>
         <w:ind w:left="720"/>
       </w:pPr>
-      <w:bookmarkStart w:id="80" w:name="_Toc36624924"/>
-      <w:bookmarkStart w:id="81" w:name="_Toc94698897"/>
+      <w:bookmarkStart w:id="81" w:name="_Toc36624924"/>
+      <w:bookmarkStart w:id="82" w:name="_Toc94698897"/>
       <w:r>
         <w:t>GitHub</w:t>
       </w:r>
-      <w:bookmarkEnd w:id="80"/>
       <w:bookmarkEnd w:id="81"/>
+      <w:bookmarkEnd w:id="82"/>
     </w:p>
     <w:p>
       <w:r>
@@ -12065,27 +12875,27 @@
       <w:pPr>
         <w:pStyle w:val="Heading1"/>
       </w:pPr>
-      <w:bookmarkStart w:id="82" w:name="_Toc36624926"/>
-      <w:bookmarkStart w:id="83" w:name="_Toc94698898"/>
+      <w:bookmarkStart w:id="83" w:name="_Toc36624926"/>
+      <w:bookmarkStart w:id="84" w:name="_Toc94698898"/>
       <w:r>
         <w:lastRenderedPageBreak/>
         <w:t>Reflection</w:t>
       </w:r>
-      <w:bookmarkEnd w:id="82"/>
       <w:bookmarkEnd w:id="83"/>
+      <w:bookmarkEnd w:id="84"/>
     </w:p>
     <w:p/>
     <w:p>
       <w:pPr>
         <w:pStyle w:val="Heading2"/>
       </w:pPr>
-      <w:bookmarkStart w:id="84" w:name="_Toc36624927"/>
-      <w:bookmarkStart w:id="85" w:name="_Toc94698899"/>
+      <w:bookmarkStart w:id="85" w:name="_Toc36624927"/>
+      <w:bookmarkStart w:id="86" w:name="_Toc94698899"/>
       <w:r>
         <w:t>Your views on the project</w:t>
       </w:r>
-      <w:bookmarkEnd w:id="84"/>
       <w:bookmarkEnd w:id="85"/>
+      <w:bookmarkEnd w:id="86"/>
       <w:r>
         <w:t xml:space="preserve"> </w:t>
       </w:r>
@@ -12100,22 +12910,22 @@
       <w:pPr>
         <w:pStyle w:val="Heading2"/>
       </w:pPr>
-      <w:bookmarkStart w:id="86" w:name="_Toc94698900"/>
+      <w:bookmarkStart w:id="87" w:name="_Toc94698900"/>
       <w:r>
         <w:t>How could the project could be developed further?</w:t>
       </w:r>
-      <w:bookmarkEnd w:id="86"/>
+      <w:bookmarkEnd w:id="87"/>
     </w:p>
     <w:p/>
     <w:p>
       <w:pPr>
         <w:pStyle w:val="Heading2"/>
       </w:pPr>
-      <w:bookmarkStart w:id="87" w:name="_Toc94698901"/>
+      <w:bookmarkStart w:id="88" w:name="_Toc94698901"/>
       <w:r>
         <w:t>Assessment of your learning.</w:t>
       </w:r>
-      <w:bookmarkEnd w:id="87"/>
+      <w:bookmarkEnd w:id="88"/>
     </w:p>
     <w:p>
       <w:r>
@@ -12133,13 +12943,13 @@
       <w:pPr>
         <w:pStyle w:val="Heading2"/>
       </w:pPr>
-      <w:bookmarkStart w:id="88" w:name="_Toc36624928"/>
-      <w:bookmarkStart w:id="89" w:name="_Toc94698902"/>
+      <w:bookmarkStart w:id="89" w:name="_Toc36624928"/>
+      <w:bookmarkStart w:id="90" w:name="_Toc94698902"/>
       <w:r>
         <w:t>Completing a large software development project</w:t>
       </w:r>
-      <w:bookmarkEnd w:id="88"/>
       <w:bookmarkEnd w:id="89"/>
+      <w:bookmarkEnd w:id="90"/>
       <w:r>
         <w:t xml:space="preserve"> </w:t>
       </w:r>
@@ -12154,11 +12964,11 @@
       <w:pPr>
         <w:pStyle w:val="Heading2"/>
       </w:pPr>
-      <w:bookmarkStart w:id="90" w:name="_Toc94698903"/>
+      <w:bookmarkStart w:id="91" w:name="_Toc94698903"/>
       <w:r>
         <w:t>Technical skills</w:t>
       </w:r>
-      <w:bookmarkEnd w:id="90"/>
+      <w:bookmarkEnd w:id="91"/>
       <w:r>
         <w:t xml:space="preserve"> </w:t>
       </w:r>
@@ -12173,11 +12983,11 @@
       <w:pPr>
         <w:pStyle w:val="Heading2"/>
       </w:pPr>
-      <w:bookmarkStart w:id="91" w:name="_Toc94698904"/>
+      <w:bookmarkStart w:id="92" w:name="_Toc94698904"/>
       <w:r>
         <w:t>Further competencies and skills</w:t>
       </w:r>
-      <w:bookmarkEnd w:id="91"/>
+      <w:bookmarkEnd w:id="92"/>
       <w:r>
         <w:t xml:space="preserve">  </w:t>
       </w:r>
@@ -12266,10 +13076,7 @@
       </w:r>
     </w:p>
     <w:p/>
-    <w:p>
-      <w:bookmarkStart w:id="92" w:name="_GoBack"/>
-      <w:bookmarkEnd w:id="92"/>
-    </w:p>
+    <w:p/>
     <w:sectPr>
       <w:footerReference w:type="default" r:id="rId20"/>
       <w:pgSz w:w="11906" w:h="16838"/>
@@ -12428,6 +13235,119 @@
 <file path=word/numbering.xml><?xml version="1.0" encoding="utf-8"?>
 <w:numbering xmlns:wpc="http://schemas.microsoft.com/office/word/2010/wordprocessingCanvas" xmlns:cx="http://schemas.microsoft.com/office/drawing/2014/chartex" xmlns:cx1="http://schemas.microsoft.com/office/drawing/2015/9/8/chartex" xmlns:cx2="http://schemas.microsoft.com/office/drawing/2015/10/21/chartex" xmlns:cx3="http://schemas.microsoft.com/office/drawing/2016/5/9/chartex" xmlns:cx4="http://schemas.microsoft.com/office/drawing/2016/5/10/chartex" xmlns:cx5="http://schemas.microsoft.com/office/drawing/2016/5/11/chartex" xmlns:cx6="http://schemas.microsoft.com/office/drawing/2016/5/12/chartex" xmlns:cx7="http://schemas.microsoft.com/office/drawing/2016/5/13/chartex" xmlns:cx8="http://schemas.microsoft.com/office/drawing/2016/5/14/chartex" xmlns:mc="http://schemas.openxmlformats.org/markup-compatibility/2006" xmlns:aink="http://schemas.microsoft.com/office/drawing/2016/ink" xmlns:am3d="http://schemas.microsoft.com/office/drawing/2017/model3d" xmlns:o="urn:schemas-microsoft-com:office:office" xmlns:r="http://schemas.openxmlformats.org/officeDocument/2006/relationships" xmlns:m="http://schemas.openxmlformats.org/officeDocument/2006/math" xmlns:v="urn:schemas-microsoft-com:vml" xmlns:wp14="http://schemas.microsoft.com/office/word/2010/wordprocessingDrawing" xmlns:wp="http://schemas.openxmlformats.org/drawingml/2006/wordprocessingDrawing" xmlns:w10="urn:schemas-microsoft-com:office:word" xmlns:w="http://schemas.openxmlformats.org/wordprocessingml/2006/main" xmlns:w14="http://schemas.microsoft.com/office/word/2010/wordml" xmlns:w15="http://schemas.microsoft.com/office/word/2012/wordml" xmlns:w16cid="http://schemas.microsoft.com/office/word/2016/wordml/cid" xmlns:w16se="http://schemas.microsoft.com/office/word/2015/wordml/symex" xmlns:wpg="http://schemas.microsoft.com/office/word/2010/wordprocessingGroup" xmlns:wpi="http://schemas.microsoft.com/office/word/2010/wordprocessingInk" xmlns:wne="http://schemas.microsoft.com/office/word/2006/wordml" xmlns:wps="http://schemas.microsoft.com/office/word/2010/wordprocessingShape" mc:Ignorable="w14 w15 w16se w16cid wp14">
   <w:abstractNum w:abstractNumId="0" w15:restartNumberingAfterBreak="0">
+    <w:nsid w:val="0353296A"/>
+    <w:multiLevelType w:val="hybridMultilevel"/>
+    <w:tmpl w:val="23829C44"/>
+    <w:lvl w:ilvl="0" w:tplc="18090001">
+      <w:start w:val="1"/>
+      <w:numFmt w:val="bullet"/>
+      <w:lvlText w:val=""/>
+      <w:lvlJc w:val="left"/>
+      <w:pPr>
+        <w:ind w:left="720" w:hanging="360"/>
+      </w:pPr>
+      <w:rPr>
+        <w:rFonts w:ascii="Symbol" w:hAnsi="Symbol" w:hint="default"/>
+      </w:rPr>
+    </w:lvl>
+    <w:lvl w:ilvl="1" w:tplc="18090003" w:tentative="1">
+      <w:start w:val="1"/>
+      <w:numFmt w:val="bullet"/>
+      <w:lvlText w:val="o"/>
+      <w:lvlJc w:val="left"/>
+      <w:pPr>
+        <w:ind w:left="1440" w:hanging="360"/>
+      </w:pPr>
+      <w:rPr>
+        <w:rFonts w:ascii="Courier New" w:hAnsi="Courier New" w:cs="Courier New" w:hint="default"/>
+      </w:rPr>
+    </w:lvl>
+    <w:lvl w:ilvl="2" w:tplc="18090005" w:tentative="1">
+      <w:start w:val="1"/>
+      <w:numFmt w:val="bullet"/>
+      <w:lvlText w:val=""/>
+      <w:lvlJc w:val="left"/>
+      <w:pPr>
+        <w:ind w:left="2160" w:hanging="360"/>
+      </w:pPr>
+      <w:rPr>
+        <w:rFonts w:ascii="Wingdings" w:hAnsi="Wingdings" w:hint="default"/>
+      </w:rPr>
+    </w:lvl>
+    <w:lvl w:ilvl="3" w:tplc="18090001" w:tentative="1">
+      <w:start w:val="1"/>
+      <w:numFmt w:val="bullet"/>
+      <w:lvlText w:val=""/>
+      <w:lvlJc w:val="left"/>
+      <w:pPr>
+        <w:ind w:left="2880" w:hanging="360"/>
+      </w:pPr>
+      <w:rPr>
+        <w:rFonts w:ascii="Symbol" w:hAnsi="Symbol" w:hint="default"/>
+      </w:rPr>
+    </w:lvl>
+    <w:lvl w:ilvl="4" w:tplc="18090003" w:tentative="1">
+      <w:start w:val="1"/>
+      <w:numFmt w:val="bullet"/>
+      <w:lvlText w:val="o"/>
+      <w:lvlJc w:val="left"/>
+      <w:pPr>
+        <w:ind w:left="3600" w:hanging="360"/>
+      </w:pPr>
+      <w:rPr>
+        <w:rFonts w:ascii="Courier New" w:hAnsi="Courier New" w:cs="Courier New" w:hint="default"/>
+      </w:rPr>
+    </w:lvl>
+    <w:lvl w:ilvl="5" w:tplc="18090005" w:tentative="1">
+      <w:start w:val="1"/>
+      <w:numFmt w:val="bullet"/>
+      <w:lvlText w:val=""/>
+      <w:lvlJc w:val="left"/>
+      <w:pPr>
+        <w:ind w:left="4320" w:hanging="360"/>
+      </w:pPr>
+      <w:rPr>
+        <w:rFonts w:ascii="Wingdings" w:hAnsi="Wingdings" w:hint="default"/>
+      </w:rPr>
+    </w:lvl>
+    <w:lvl w:ilvl="6" w:tplc="18090001" w:tentative="1">
+      <w:start w:val="1"/>
+      <w:numFmt w:val="bullet"/>
+      <w:lvlText w:val=""/>
+      <w:lvlJc w:val="left"/>
+      <w:pPr>
+        <w:ind w:left="5040" w:hanging="360"/>
+      </w:pPr>
+      <w:rPr>
+        <w:rFonts w:ascii="Symbol" w:hAnsi="Symbol" w:hint="default"/>
+      </w:rPr>
+    </w:lvl>
+    <w:lvl w:ilvl="7" w:tplc="18090003" w:tentative="1">
+      <w:start w:val="1"/>
+      <w:numFmt w:val="bullet"/>
+      <w:lvlText w:val="o"/>
+      <w:lvlJc w:val="left"/>
+      <w:pPr>
+        <w:ind w:left="5760" w:hanging="360"/>
+      </w:pPr>
+      <w:rPr>
+        <w:rFonts w:ascii="Courier New" w:hAnsi="Courier New" w:cs="Courier New" w:hint="default"/>
+      </w:rPr>
+    </w:lvl>
+    <w:lvl w:ilvl="8" w:tplc="18090005" w:tentative="1">
+      <w:start w:val="1"/>
+      <w:numFmt w:val="bullet"/>
+      <w:lvlText w:val=""/>
+      <w:lvlJc w:val="left"/>
+      <w:pPr>
+        <w:ind w:left="6480" w:hanging="360"/>
+      </w:pPr>
+      <w:rPr>
+        <w:rFonts w:ascii="Wingdings" w:hAnsi="Wingdings" w:hint="default"/>
+      </w:rPr>
+    </w:lvl>
+  </w:abstractNum>
+  <w:abstractNum w:abstractNumId="1" w15:restartNumberingAfterBreak="0">
     <w:nsid w:val="05140DFC"/>
     <w:multiLevelType w:val="hybridMultilevel"/>
     <w:tmpl w:val="305E13C6"/>
@@ -12516,7 +13436,7 @@
       </w:pPr>
     </w:lvl>
   </w:abstractNum>
-  <w:abstractNum w:abstractNumId="1" w15:restartNumberingAfterBreak="0">
+  <w:abstractNum w:abstractNumId="2" w15:restartNumberingAfterBreak="0">
     <w:nsid w:val="05843880"/>
     <w:multiLevelType w:val="multilevel"/>
     <w:tmpl w:val="25E64732"/>
@@ -12631,7 +13551,7 @@
       </w:rPr>
     </w:lvl>
   </w:abstractNum>
-  <w:abstractNum w:abstractNumId="2" w15:restartNumberingAfterBreak="0">
+  <w:abstractNum w:abstractNumId="3" w15:restartNumberingAfterBreak="0">
     <w:nsid w:val="07822F1C"/>
     <w:multiLevelType w:val="hybridMultilevel"/>
     <w:tmpl w:val="4E94DDA0"/>
@@ -12720,7 +13640,7 @@
       </w:pPr>
     </w:lvl>
   </w:abstractNum>
-  <w:abstractNum w:abstractNumId="3" w15:restartNumberingAfterBreak="0">
+  <w:abstractNum w:abstractNumId="4" w15:restartNumberingAfterBreak="0">
     <w:nsid w:val="08961867"/>
     <w:multiLevelType w:val="multilevel"/>
     <w:tmpl w:val="7A50B52E"/>
@@ -12812,7 +13732,7 @@
       </w:pPr>
     </w:lvl>
   </w:abstractNum>
-  <w:abstractNum w:abstractNumId="4" w15:restartNumberingAfterBreak="0">
+  <w:abstractNum w:abstractNumId="5" w15:restartNumberingAfterBreak="0">
     <w:nsid w:val="09727A4A"/>
     <w:multiLevelType w:val="hybridMultilevel"/>
     <w:tmpl w:val="49803006"/>
@@ -12901,7 +13821,7 @@
       </w:pPr>
     </w:lvl>
   </w:abstractNum>
-  <w:abstractNum w:abstractNumId="5" w15:restartNumberingAfterBreak="0">
+  <w:abstractNum w:abstractNumId="6" w15:restartNumberingAfterBreak="0">
     <w:nsid w:val="11023E13"/>
     <w:multiLevelType w:val="hybridMultilevel"/>
     <w:tmpl w:val="FE0EF23C"/>
@@ -12987,7 +13907,7 @@
       </w:pPr>
     </w:lvl>
   </w:abstractNum>
-  <w:abstractNum w:abstractNumId="6" w15:restartNumberingAfterBreak="0">
+  <w:abstractNum w:abstractNumId="7" w15:restartNumberingAfterBreak="0">
     <w:nsid w:val="1EBC592A"/>
     <w:multiLevelType w:val="multilevel"/>
     <w:tmpl w:val="1809001F"/>
@@ -13073,7 +13993,93 @@
       </w:pPr>
     </w:lvl>
   </w:abstractNum>
-  <w:abstractNum w:abstractNumId="7" w15:restartNumberingAfterBreak="0">
+  <w:abstractNum w:abstractNumId="8" w15:restartNumberingAfterBreak="0">
+    <w:nsid w:val="20B625C3"/>
+    <w:multiLevelType w:val="hybridMultilevel"/>
+    <w:tmpl w:val="B46C05BA"/>
+    <w:lvl w:ilvl="0" w:tplc="1809000F">
+      <w:start w:val="1"/>
+      <w:numFmt w:val="decimal"/>
+      <w:lvlText w:val="%1."/>
+      <w:lvlJc w:val="left"/>
+      <w:pPr>
+        <w:ind w:left="720" w:hanging="360"/>
+      </w:pPr>
+    </w:lvl>
+    <w:lvl w:ilvl="1" w:tplc="18090019" w:tentative="1">
+      <w:start w:val="1"/>
+      <w:numFmt w:val="lowerLetter"/>
+      <w:lvlText w:val="%2."/>
+      <w:lvlJc w:val="left"/>
+      <w:pPr>
+        <w:ind w:left="1440" w:hanging="360"/>
+      </w:pPr>
+    </w:lvl>
+    <w:lvl w:ilvl="2" w:tplc="1809001B" w:tentative="1">
+      <w:start w:val="1"/>
+      <w:numFmt w:val="lowerRoman"/>
+      <w:lvlText w:val="%3."/>
+      <w:lvlJc w:val="right"/>
+      <w:pPr>
+        <w:ind w:left="2160" w:hanging="180"/>
+      </w:pPr>
+    </w:lvl>
+    <w:lvl w:ilvl="3" w:tplc="1809000F" w:tentative="1">
+      <w:start w:val="1"/>
+      <w:numFmt w:val="decimal"/>
+      <w:lvlText w:val="%4."/>
+      <w:lvlJc w:val="left"/>
+      <w:pPr>
+        <w:ind w:left="2880" w:hanging="360"/>
+      </w:pPr>
+    </w:lvl>
+    <w:lvl w:ilvl="4" w:tplc="18090019" w:tentative="1">
+      <w:start w:val="1"/>
+      <w:numFmt w:val="lowerLetter"/>
+      <w:lvlText w:val="%5."/>
+      <w:lvlJc w:val="left"/>
+      <w:pPr>
+        <w:ind w:left="3600" w:hanging="360"/>
+      </w:pPr>
+    </w:lvl>
+    <w:lvl w:ilvl="5" w:tplc="1809001B" w:tentative="1">
+      <w:start w:val="1"/>
+      <w:numFmt w:val="lowerRoman"/>
+      <w:lvlText w:val="%6."/>
+      <w:lvlJc w:val="right"/>
+      <w:pPr>
+        <w:ind w:left="4320" w:hanging="180"/>
+      </w:pPr>
+    </w:lvl>
+    <w:lvl w:ilvl="6" w:tplc="1809000F" w:tentative="1">
+      <w:start w:val="1"/>
+      <w:numFmt w:val="decimal"/>
+      <w:lvlText w:val="%7."/>
+      <w:lvlJc w:val="left"/>
+      <w:pPr>
+        <w:ind w:left="5040" w:hanging="360"/>
+      </w:pPr>
+    </w:lvl>
+    <w:lvl w:ilvl="7" w:tplc="18090019" w:tentative="1">
+      <w:start w:val="1"/>
+      <w:numFmt w:val="lowerLetter"/>
+      <w:lvlText w:val="%8."/>
+      <w:lvlJc w:val="left"/>
+      <w:pPr>
+        <w:ind w:left="5760" w:hanging="360"/>
+      </w:pPr>
+    </w:lvl>
+    <w:lvl w:ilvl="8" w:tplc="1809001B" w:tentative="1">
+      <w:start w:val="1"/>
+      <w:numFmt w:val="lowerRoman"/>
+      <w:lvlText w:val="%9."/>
+      <w:lvlJc w:val="right"/>
+      <w:pPr>
+        <w:ind w:left="6480" w:hanging="180"/>
+      </w:pPr>
+    </w:lvl>
+  </w:abstractNum>
+  <w:abstractNum w:abstractNumId="9" w15:restartNumberingAfterBreak="0">
     <w:nsid w:val="20F34C34"/>
     <w:multiLevelType w:val="hybridMultilevel"/>
     <w:tmpl w:val="7C287E24"/>
@@ -13186,7 +14192,7 @@
       </w:rPr>
     </w:lvl>
   </w:abstractNum>
-  <w:abstractNum w:abstractNumId="8" w15:restartNumberingAfterBreak="0">
+  <w:abstractNum w:abstractNumId="10" w15:restartNumberingAfterBreak="0">
     <w:nsid w:val="23536516"/>
     <w:multiLevelType w:val="hybridMultilevel"/>
     <w:tmpl w:val="852EBD28"/>
@@ -13272,7 +14278,7 @@
       </w:pPr>
     </w:lvl>
   </w:abstractNum>
-  <w:abstractNum w:abstractNumId="9" w15:restartNumberingAfterBreak="0">
+  <w:abstractNum w:abstractNumId="11" w15:restartNumberingAfterBreak="0">
     <w:nsid w:val="274B1694"/>
     <w:multiLevelType w:val="hybridMultilevel"/>
     <w:tmpl w:val="D312DEF8"/>
@@ -13385,7 +14391,7 @@
       </w:rPr>
     </w:lvl>
   </w:abstractNum>
-  <w:abstractNum w:abstractNumId="10" w15:restartNumberingAfterBreak="0">
+  <w:abstractNum w:abstractNumId="12" w15:restartNumberingAfterBreak="0">
     <w:nsid w:val="2F3E1ABC"/>
     <w:multiLevelType w:val="hybridMultilevel"/>
     <w:tmpl w:val="8C1A37C6"/>
@@ -13498,7 +14504,7 @@
       </w:rPr>
     </w:lvl>
   </w:abstractNum>
-  <w:abstractNum w:abstractNumId="11" w15:restartNumberingAfterBreak="0">
+  <w:abstractNum w:abstractNumId="13" w15:restartNumberingAfterBreak="0">
     <w:nsid w:val="31EE458D"/>
     <w:multiLevelType w:val="multilevel"/>
     <w:tmpl w:val="1809001F"/>
@@ -13584,7 +14590,93 @@
       </w:pPr>
     </w:lvl>
   </w:abstractNum>
-  <w:abstractNum w:abstractNumId="12" w15:restartNumberingAfterBreak="0">
+  <w:abstractNum w:abstractNumId="14" w15:restartNumberingAfterBreak="0">
+    <w:nsid w:val="37A21353"/>
+    <w:multiLevelType w:val="hybridMultilevel"/>
+    <w:tmpl w:val="34AE3FBE"/>
+    <w:lvl w:ilvl="0" w:tplc="1809000F">
+      <w:start w:val="1"/>
+      <w:numFmt w:val="decimal"/>
+      <w:lvlText w:val="%1."/>
+      <w:lvlJc w:val="left"/>
+      <w:pPr>
+        <w:ind w:left="720" w:hanging="360"/>
+      </w:pPr>
+    </w:lvl>
+    <w:lvl w:ilvl="1" w:tplc="18090019" w:tentative="1">
+      <w:start w:val="1"/>
+      <w:numFmt w:val="lowerLetter"/>
+      <w:lvlText w:val="%2."/>
+      <w:lvlJc w:val="left"/>
+      <w:pPr>
+        <w:ind w:left="1440" w:hanging="360"/>
+      </w:pPr>
+    </w:lvl>
+    <w:lvl w:ilvl="2" w:tplc="1809001B" w:tentative="1">
+      <w:start w:val="1"/>
+      <w:numFmt w:val="lowerRoman"/>
+      <w:lvlText w:val="%3."/>
+      <w:lvlJc w:val="right"/>
+      <w:pPr>
+        <w:ind w:left="2160" w:hanging="180"/>
+      </w:pPr>
+    </w:lvl>
+    <w:lvl w:ilvl="3" w:tplc="1809000F" w:tentative="1">
+      <w:start w:val="1"/>
+      <w:numFmt w:val="decimal"/>
+      <w:lvlText w:val="%4."/>
+      <w:lvlJc w:val="left"/>
+      <w:pPr>
+        <w:ind w:left="2880" w:hanging="360"/>
+      </w:pPr>
+    </w:lvl>
+    <w:lvl w:ilvl="4" w:tplc="18090019" w:tentative="1">
+      <w:start w:val="1"/>
+      <w:numFmt w:val="lowerLetter"/>
+      <w:lvlText w:val="%5."/>
+      <w:lvlJc w:val="left"/>
+      <w:pPr>
+        <w:ind w:left="3600" w:hanging="360"/>
+      </w:pPr>
+    </w:lvl>
+    <w:lvl w:ilvl="5" w:tplc="1809001B" w:tentative="1">
+      <w:start w:val="1"/>
+      <w:numFmt w:val="lowerRoman"/>
+      <w:lvlText w:val="%6."/>
+      <w:lvlJc w:val="right"/>
+      <w:pPr>
+        <w:ind w:left="4320" w:hanging="180"/>
+      </w:pPr>
+    </w:lvl>
+    <w:lvl w:ilvl="6" w:tplc="1809000F" w:tentative="1">
+      <w:start w:val="1"/>
+      <w:numFmt w:val="decimal"/>
+      <w:lvlText w:val="%7."/>
+      <w:lvlJc w:val="left"/>
+      <w:pPr>
+        <w:ind w:left="5040" w:hanging="360"/>
+      </w:pPr>
+    </w:lvl>
+    <w:lvl w:ilvl="7" w:tplc="18090019" w:tentative="1">
+      <w:start w:val="1"/>
+      <w:numFmt w:val="lowerLetter"/>
+      <w:lvlText w:val="%8."/>
+      <w:lvlJc w:val="left"/>
+      <w:pPr>
+        <w:ind w:left="5760" w:hanging="360"/>
+      </w:pPr>
+    </w:lvl>
+    <w:lvl w:ilvl="8" w:tplc="1809001B" w:tentative="1">
+      <w:start w:val="1"/>
+      <w:numFmt w:val="lowerRoman"/>
+      <w:lvlText w:val="%9."/>
+      <w:lvlJc w:val="right"/>
+      <w:pPr>
+        <w:ind w:left="6480" w:hanging="180"/>
+      </w:pPr>
+    </w:lvl>
+  </w:abstractNum>
+  <w:abstractNum w:abstractNumId="15" w15:restartNumberingAfterBreak="0">
     <w:nsid w:val="3C055CB3"/>
     <w:multiLevelType w:val="hybridMultilevel"/>
     <w:tmpl w:val="FFFFFFFF"/>
@@ -13670,7 +14762,233 @@
       </w:pPr>
     </w:lvl>
   </w:abstractNum>
-  <w:abstractNum w:abstractNumId="13" w15:restartNumberingAfterBreak="0">
+  <w:abstractNum w:abstractNumId="16" w15:restartNumberingAfterBreak="0">
+    <w:nsid w:val="3C1C4614"/>
+    <w:multiLevelType w:val="hybridMultilevel"/>
+    <w:tmpl w:val="853E158C"/>
+    <w:lvl w:ilvl="0" w:tplc="18090001">
+      <w:start w:val="1"/>
+      <w:numFmt w:val="bullet"/>
+      <w:lvlText w:val=""/>
+      <w:lvlJc w:val="left"/>
+      <w:pPr>
+        <w:ind w:left="720" w:hanging="360"/>
+      </w:pPr>
+      <w:rPr>
+        <w:rFonts w:ascii="Symbol" w:hAnsi="Symbol" w:hint="default"/>
+      </w:rPr>
+    </w:lvl>
+    <w:lvl w:ilvl="1" w:tplc="18090003" w:tentative="1">
+      <w:start w:val="1"/>
+      <w:numFmt w:val="bullet"/>
+      <w:lvlText w:val="o"/>
+      <w:lvlJc w:val="left"/>
+      <w:pPr>
+        <w:ind w:left="1440" w:hanging="360"/>
+      </w:pPr>
+      <w:rPr>
+        <w:rFonts w:ascii="Courier New" w:hAnsi="Courier New" w:cs="Courier New" w:hint="default"/>
+      </w:rPr>
+    </w:lvl>
+    <w:lvl w:ilvl="2" w:tplc="18090005" w:tentative="1">
+      <w:start w:val="1"/>
+      <w:numFmt w:val="bullet"/>
+      <w:lvlText w:val=""/>
+      <w:lvlJc w:val="left"/>
+      <w:pPr>
+        <w:ind w:left="2160" w:hanging="360"/>
+      </w:pPr>
+      <w:rPr>
+        <w:rFonts w:ascii="Wingdings" w:hAnsi="Wingdings" w:hint="default"/>
+      </w:rPr>
+    </w:lvl>
+    <w:lvl w:ilvl="3" w:tplc="18090001" w:tentative="1">
+      <w:start w:val="1"/>
+      <w:numFmt w:val="bullet"/>
+      <w:lvlText w:val=""/>
+      <w:lvlJc w:val="left"/>
+      <w:pPr>
+        <w:ind w:left="2880" w:hanging="360"/>
+      </w:pPr>
+      <w:rPr>
+        <w:rFonts w:ascii="Symbol" w:hAnsi="Symbol" w:hint="default"/>
+      </w:rPr>
+    </w:lvl>
+    <w:lvl w:ilvl="4" w:tplc="18090003" w:tentative="1">
+      <w:start w:val="1"/>
+      <w:numFmt w:val="bullet"/>
+      <w:lvlText w:val="o"/>
+      <w:lvlJc w:val="left"/>
+      <w:pPr>
+        <w:ind w:left="3600" w:hanging="360"/>
+      </w:pPr>
+      <w:rPr>
+        <w:rFonts w:ascii="Courier New" w:hAnsi="Courier New" w:cs="Courier New" w:hint="default"/>
+      </w:rPr>
+    </w:lvl>
+    <w:lvl w:ilvl="5" w:tplc="18090005" w:tentative="1">
+      <w:start w:val="1"/>
+      <w:numFmt w:val="bullet"/>
+      <w:lvlText w:val=""/>
+      <w:lvlJc w:val="left"/>
+      <w:pPr>
+        <w:ind w:left="4320" w:hanging="360"/>
+      </w:pPr>
+      <w:rPr>
+        <w:rFonts w:ascii="Wingdings" w:hAnsi="Wingdings" w:hint="default"/>
+      </w:rPr>
+    </w:lvl>
+    <w:lvl w:ilvl="6" w:tplc="18090001" w:tentative="1">
+      <w:start w:val="1"/>
+      <w:numFmt w:val="bullet"/>
+      <w:lvlText w:val=""/>
+      <w:lvlJc w:val="left"/>
+      <w:pPr>
+        <w:ind w:left="5040" w:hanging="360"/>
+      </w:pPr>
+      <w:rPr>
+        <w:rFonts w:ascii="Symbol" w:hAnsi="Symbol" w:hint="default"/>
+      </w:rPr>
+    </w:lvl>
+    <w:lvl w:ilvl="7" w:tplc="18090003" w:tentative="1">
+      <w:start w:val="1"/>
+      <w:numFmt w:val="bullet"/>
+      <w:lvlText w:val="o"/>
+      <w:lvlJc w:val="left"/>
+      <w:pPr>
+        <w:ind w:left="5760" w:hanging="360"/>
+      </w:pPr>
+      <w:rPr>
+        <w:rFonts w:ascii="Courier New" w:hAnsi="Courier New" w:cs="Courier New" w:hint="default"/>
+      </w:rPr>
+    </w:lvl>
+    <w:lvl w:ilvl="8" w:tplc="18090005" w:tentative="1">
+      <w:start w:val="1"/>
+      <w:numFmt w:val="bullet"/>
+      <w:lvlText w:val=""/>
+      <w:lvlJc w:val="left"/>
+      <w:pPr>
+        <w:ind w:left="6480" w:hanging="360"/>
+      </w:pPr>
+      <w:rPr>
+        <w:rFonts w:ascii="Wingdings" w:hAnsi="Wingdings" w:hint="default"/>
+      </w:rPr>
+    </w:lvl>
+  </w:abstractNum>
+  <w:abstractNum w:abstractNumId="17" w15:restartNumberingAfterBreak="0">
+    <w:nsid w:val="3DE81D63"/>
+    <w:multiLevelType w:val="hybridMultilevel"/>
+    <w:tmpl w:val="21B81062"/>
+    <w:lvl w:ilvl="0" w:tplc="18090001">
+      <w:start w:val="1"/>
+      <w:numFmt w:val="bullet"/>
+      <w:lvlText w:val=""/>
+      <w:lvlJc w:val="left"/>
+      <w:pPr>
+        <w:ind w:left="720" w:hanging="360"/>
+      </w:pPr>
+      <w:rPr>
+        <w:rFonts w:ascii="Symbol" w:hAnsi="Symbol" w:hint="default"/>
+      </w:rPr>
+    </w:lvl>
+    <w:lvl w:ilvl="1" w:tplc="18090003" w:tentative="1">
+      <w:start w:val="1"/>
+      <w:numFmt w:val="bullet"/>
+      <w:lvlText w:val="o"/>
+      <w:lvlJc w:val="left"/>
+      <w:pPr>
+        <w:ind w:left="1440" w:hanging="360"/>
+      </w:pPr>
+      <w:rPr>
+        <w:rFonts w:ascii="Courier New" w:hAnsi="Courier New" w:cs="Courier New" w:hint="default"/>
+      </w:rPr>
+    </w:lvl>
+    <w:lvl w:ilvl="2" w:tplc="18090005" w:tentative="1">
+      <w:start w:val="1"/>
+      <w:numFmt w:val="bullet"/>
+      <w:lvlText w:val=""/>
+      <w:lvlJc w:val="left"/>
+      <w:pPr>
+        <w:ind w:left="2160" w:hanging="360"/>
+      </w:pPr>
+      <w:rPr>
+        <w:rFonts w:ascii="Wingdings" w:hAnsi="Wingdings" w:hint="default"/>
+      </w:rPr>
+    </w:lvl>
+    <w:lvl w:ilvl="3" w:tplc="18090001" w:tentative="1">
+      <w:start w:val="1"/>
+      <w:numFmt w:val="bullet"/>
+      <w:lvlText w:val=""/>
+      <w:lvlJc w:val="left"/>
+      <w:pPr>
+        <w:ind w:left="2880" w:hanging="360"/>
+      </w:pPr>
+      <w:rPr>
+        <w:rFonts w:ascii="Symbol" w:hAnsi="Symbol" w:hint="default"/>
+      </w:rPr>
+    </w:lvl>
+    <w:lvl w:ilvl="4" w:tplc="18090003" w:tentative="1">
+      <w:start w:val="1"/>
+      <w:numFmt w:val="bullet"/>
+      <w:lvlText w:val="o"/>
+      <w:lvlJc w:val="left"/>
+      <w:pPr>
+        <w:ind w:left="3600" w:hanging="360"/>
+      </w:pPr>
+      <w:rPr>
+        <w:rFonts w:ascii="Courier New" w:hAnsi="Courier New" w:cs="Courier New" w:hint="default"/>
+      </w:rPr>
+    </w:lvl>
+    <w:lvl w:ilvl="5" w:tplc="18090005" w:tentative="1">
+      <w:start w:val="1"/>
+      <w:numFmt w:val="bullet"/>
+      <w:lvlText w:val=""/>
+      <w:lvlJc w:val="left"/>
+      <w:pPr>
+        <w:ind w:left="4320" w:hanging="360"/>
+      </w:pPr>
+      <w:rPr>
+        <w:rFonts w:ascii="Wingdings" w:hAnsi="Wingdings" w:hint="default"/>
+      </w:rPr>
+    </w:lvl>
+    <w:lvl w:ilvl="6" w:tplc="18090001" w:tentative="1">
+      <w:start w:val="1"/>
+      <w:numFmt w:val="bullet"/>
+      <w:lvlText w:val=""/>
+      <w:lvlJc w:val="left"/>
+      <w:pPr>
+        <w:ind w:left="5040" w:hanging="360"/>
+      </w:pPr>
+      <w:rPr>
+        <w:rFonts w:ascii="Symbol" w:hAnsi="Symbol" w:hint="default"/>
+      </w:rPr>
+    </w:lvl>
+    <w:lvl w:ilvl="7" w:tplc="18090003" w:tentative="1">
+      <w:start w:val="1"/>
+      <w:numFmt w:val="bullet"/>
+      <w:lvlText w:val="o"/>
+      <w:lvlJc w:val="left"/>
+      <w:pPr>
+        <w:ind w:left="5760" w:hanging="360"/>
+      </w:pPr>
+      <w:rPr>
+        <w:rFonts w:ascii="Courier New" w:hAnsi="Courier New" w:cs="Courier New" w:hint="default"/>
+      </w:rPr>
+    </w:lvl>
+    <w:lvl w:ilvl="8" w:tplc="18090005" w:tentative="1">
+      <w:start w:val="1"/>
+      <w:numFmt w:val="bullet"/>
+      <w:lvlText w:val=""/>
+      <w:lvlJc w:val="left"/>
+      <w:pPr>
+        <w:ind w:left="6480" w:hanging="360"/>
+      </w:pPr>
+      <w:rPr>
+        <w:rFonts w:ascii="Wingdings" w:hAnsi="Wingdings" w:hint="default"/>
+      </w:rPr>
+    </w:lvl>
+  </w:abstractNum>
+  <w:abstractNum w:abstractNumId="18" w15:restartNumberingAfterBreak="0">
     <w:nsid w:val="400F3703"/>
     <w:multiLevelType w:val="hybridMultilevel"/>
     <w:tmpl w:val="5EAA0F1E"/>
@@ -13759,7 +15077,7 @@
       </w:pPr>
     </w:lvl>
   </w:abstractNum>
-  <w:abstractNum w:abstractNumId="14" w15:restartNumberingAfterBreak="0">
+  <w:abstractNum w:abstractNumId="19" w15:restartNumberingAfterBreak="0">
     <w:nsid w:val="406A520A"/>
     <w:multiLevelType w:val="multilevel"/>
     <w:tmpl w:val="1809001F"/>
@@ -13845,7 +15163,7 @@
       </w:pPr>
     </w:lvl>
   </w:abstractNum>
-  <w:abstractNum w:abstractNumId="15" w15:restartNumberingAfterBreak="0">
+  <w:abstractNum w:abstractNumId="20" w15:restartNumberingAfterBreak="0">
     <w:nsid w:val="41A34165"/>
     <w:multiLevelType w:val="hybridMultilevel"/>
     <w:tmpl w:val="158AC35A"/>
@@ -13958,7 +15276,7 @@
       </w:rPr>
     </w:lvl>
   </w:abstractNum>
-  <w:abstractNum w:abstractNumId="16" w15:restartNumberingAfterBreak="0">
+  <w:abstractNum w:abstractNumId="21" w15:restartNumberingAfterBreak="0">
     <w:nsid w:val="485C2C96"/>
     <w:multiLevelType w:val="hybridMultilevel"/>
     <w:tmpl w:val="CB7CDBF4"/>
@@ -14047,7 +15365,7 @@
       </w:pPr>
     </w:lvl>
   </w:abstractNum>
-  <w:abstractNum w:abstractNumId="17" w15:restartNumberingAfterBreak="0">
+  <w:abstractNum w:abstractNumId="22" w15:restartNumberingAfterBreak="0">
     <w:nsid w:val="49645435"/>
     <w:multiLevelType w:val="multilevel"/>
     <w:tmpl w:val="1809001F"/>
@@ -14133,7 +15451,206 @@
       </w:pPr>
     </w:lvl>
   </w:abstractNum>
-  <w:abstractNum w:abstractNumId="18" w15:restartNumberingAfterBreak="0">
+  <w:abstractNum w:abstractNumId="23" w15:restartNumberingAfterBreak="0">
+    <w:nsid w:val="4CDA0464"/>
+    <w:multiLevelType w:val="hybridMultilevel"/>
+    <w:tmpl w:val="4662962A"/>
+    <w:lvl w:ilvl="0" w:tplc="18090001">
+      <w:start w:val="1"/>
+      <w:numFmt w:val="bullet"/>
+      <w:lvlText w:val=""/>
+      <w:lvlJc w:val="left"/>
+      <w:pPr>
+        <w:ind w:left="720" w:hanging="360"/>
+      </w:pPr>
+      <w:rPr>
+        <w:rFonts w:ascii="Symbol" w:hAnsi="Symbol" w:hint="default"/>
+      </w:rPr>
+    </w:lvl>
+    <w:lvl w:ilvl="1" w:tplc="18090003" w:tentative="1">
+      <w:start w:val="1"/>
+      <w:numFmt w:val="bullet"/>
+      <w:lvlText w:val="o"/>
+      <w:lvlJc w:val="left"/>
+      <w:pPr>
+        <w:ind w:left="1440" w:hanging="360"/>
+      </w:pPr>
+      <w:rPr>
+        <w:rFonts w:ascii="Courier New" w:hAnsi="Courier New" w:cs="Courier New" w:hint="default"/>
+      </w:rPr>
+    </w:lvl>
+    <w:lvl w:ilvl="2" w:tplc="18090005" w:tentative="1">
+      <w:start w:val="1"/>
+      <w:numFmt w:val="bullet"/>
+      <w:lvlText w:val=""/>
+      <w:lvlJc w:val="left"/>
+      <w:pPr>
+        <w:ind w:left="2160" w:hanging="360"/>
+      </w:pPr>
+      <w:rPr>
+        <w:rFonts w:ascii="Wingdings" w:hAnsi="Wingdings" w:hint="default"/>
+      </w:rPr>
+    </w:lvl>
+    <w:lvl w:ilvl="3" w:tplc="18090001" w:tentative="1">
+      <w:start w:val="1"/>
+      <w:numFmt w:val="bullet"/>
+      <w:lvlText w:val=""/>
+      <w:lvlJc w:val="left"/>
+      <w:pPr>
+        <w:ind w:left="2880" w:hanging="360"/>
+      </w:pPr>
+      <w:rPr>
+        <w:rFonts w:ascii="Symbol" w:hAnsi="Symbol" w:hint="default"/>
+      </w:rPr>
+    </w:lvl>
+    <w:lvl w:ilvl="4" w:tplc="18090003" w:tentative="1">
+      <w:start w:val="1"/>
+      <w:numFmt w:val="bullet"/>
+      <w:lvlText w:val="o"/>
+      <w:lvlJc w:val="left"/>
+      <w:pPr>
+        <w:ind w:left="3600" w:hanging="360"/>
+      </w:pPr>
+      <w:rPr>
+        <w:rFonts w:ascii="Courier New" w:hAnsi="Courier New" w:cs="Courier New" w:hint="default"/>
+      </w:rPr>
+    </w:lvl>
+    <w:lvl w:ilvl="5" w:tplc="18090005" w:tentative="1">
+      <w:start w:val="1"/>
+      <w:numFmt w:val="bullet"/>
+      <w:lvlText w:val=""/>
+      <w:lvlJc w:val="left"/>
+      <w:pPr>
+        <w:ind w:left="4320" w:hanging="360"/>
+      </w:pPr>
+      <w:rPr>
+        <w:rFonts w:ascii="Wingdings" w:hAnsi="Wingdings" w:hint="default"/>
+      </w:rPr>
+    </w:lvl>
+    <w:lvl w:ilvl="6" w:tplc="18090001" w:tentative="1">
+      <w:start w:val="1"/>
+      <w:numFmt w:val="bullet"/>
+      <w:lvlText w:val=""/>
+      <w:lvlJc w:val="left"/>
+      <w:pPr>
+        <w:ind w:left="5040" w:hanging="360"/>
+      </w:pPr>
+      <w:rPr>
+        <w:rFonts w:ascii="Symbol" w:hAnsi="Symbol" w:hint="default"/>
+      </w:rPr>
+    </w:lvl>
+    <w:lvl w:ilvl="7" w:tplc="18090003" w:tentative="1">
+      <w:start w:val="1"/>
+      <w:numFmt w:val="bullet"/>
+      <w:lvlText w:val="o"/>
+      <w:lvlJc w:val="left"/>
+      <w:pPr>
+        <w:ind w:left="5760" w:hanging="360"/>
+      </w:pPr>
+      <w:rPr>
+        <w:rFonts w:ascii="Courier New" w:hAnsi="Courier New" w:cs="Courier New" w:hint="default"/>
+      </w:rPr>
+    </w:lvl>
+    <w:lvl w:ilvl="8" w:tplc="18090005" w:tentative="1">
+      <w:start w:val="1"/>
+      <w:numFmt w:val="bullet"/>
+      <w:lvlText w:val=""/>
+      <w:lvlJc w:val="left"/>
+      <w:pPr>
+        <w:ind w:left="6480" w:hanging="360"/>
+      </w:pPr>
+      <w:rPr>
+        <w:rFonts w:ascii="Wingdings" w:hAnsi="Wingdings" w:hint="default"/>
+      </w:rPr>
+    </w:lvl>
+  </w:abstractNum>
+  <w:abstractNum w:abstractNumId="24" w15:restartNumberingAfterBreak="0">
+    <w:nsid w:val="4CF52376"/>
+    <w:multiLevelType w:val="hybridMultilevel"/>
+    <w:tmpl w:val="5BB23774"/>
+    <w:lvl w:ilvl="0" w:tplc="1809000F">
+      <w:start w:val="1"/>
+      <w:numFmt w:val="decimal"/>
+      <w:lvlText w:val="%1."/>
+      <w:lvlJc w:val="left"/>
+      <w:pPr>
+        <w:ind w:left="720" w:hanging="360"/>
+      </w:pPr>
+    </w:lvl>
+    <w:lvl w:ilvl="1" w:tplc="18090019" w:tentative="1">
+      <w:start w:val="1"/>
+      <w:numFmt w:val="lowerLetter"/>
+      <w:lvlText w:val="%2."/>
+      <w:lvlJc w:val="left"/>
+      <w:pPr>
+        <w:ind w:left="1440" w:hanging="360"/>
+      </w:pPr>
+    </w:lvl>
+    <w:lvl w:ilvl="2" w:tplc="1809001B" w:tentative="1">
+      <w:start w:val="1"/>
+      <w:numFmt w:val="lowerRoman"/>
+      <w:lvlText w:val="%3."/>
+      <w:lvlJc w:val="right"/>
+      <w:pPr>
+        <w:ind w:left="2160" w:hanging="180"/>
+      </w:pPr>
+    </w:lvl>
+    <w:lvl w:ilvl="3" w:tplc="1809000F" w:tentative="1">
+      <w:start w:val="1"/>
+      <w:numFmt w:val="decimal"/>
+      <w:lvlText w:val="%4."/>
+      <w:lvlJc w:val="left"/>
+      <w:pPr>
+        <w:ind w:left="2880" w:hanging="360"/>
+      </w:pPr>
+    </w:lvl>
+    <w:lvl w:ilvl="4" w:tplc="18090019" w:tentative="1">
+      <w:start w:val="1"/>
+      <w:numFmt w:val="lowerLetter"/>
+      <w:lvlText w:val="%5."/>
+      <w:lvlJc w:val="left"/>
+      <w:pPr>
+        <w:ind w:left="3600" w:hanging="360"/>
+      </w:pPr>
+    </w:lvl>
+    <w:lvl w:ilvl="5" w:tplc="1809001B" w:tentative="1">
+      <w:start w:val="1"/>
+      <w:numFmt w:val="lowerRoman"/>
+      <w:lvlText w:val="%6."/>
+      <w:lvlJc w:val="right"/>
+      <w:pPr>
+        <w:ind w:left="4320" w:hanging="180"/>
+      </w:pPr>
+    </w:lvl>
+    <w:lvl w:ilvl="6" w:tplc="1809000F" w:tentative="1">
+      <w:start w:val="1"/>
+      <w:numFmt w:val="decimal"/>
+      <w:lvlText w:val="%7."/>
+      <w:lvlJc w:val="left"/>
+      <w:pPr>
+        <w:ind w:left="5040" w:hanging="360"/>
+      </w:pPr>
+    </w:lvl>
+    <w:lvl w:ilvl="7" w:tplc="18090019" w:tentative="1">
+      <w:start w:val="1"/>
+      <w:numFmt w:val="lowerLetter"/>
+      <w:lvlText w:val="%8."/>
+      <w:lvlJc w:val="left"/>
+      <w:pPr>
+        <w:ind w:left="5760" w:hanging="360"/>
+      </w:pPr>
+    </w:lvl>
+    <w:lvl w:ilvl="8" w:tplc="1809001B" w:tentative="1">
+      <w:start w:val="1"/>
+      <w:numFmt w:val="lowerRoman"/>
+      <w:lvlText w:val="%9."/>
+      <w:lvlJc w:val="right"/>
+      <w:pPr>
+        <w:ind w:left="6480" w:hanging="180"/>
+      </w:pPr>
+    </w:lvl>
+  </w:abstractNum>
+  <w:abstractNum w:abstractNumId="25" w15:restartNumberingAfterBreak="0">
     <w:nsid w:val="53CC0471"/>
     <w:multiLevelType w:val="hybridMultilevel"/>
     <w:tmpl w:val="343C5F66"/>
@@ -14222,7 +15739,7 @@
       </w:pPr>
     </w:lvl>
   </w:abstractNum>
-  <w:abstractNum w:abstractNumId="19" w15:restartNumberingAfterBreak="0">
+  <w:abstractNum w:abstractNumId="26" w15:restartNumberingAfterBreak="0">
     <w:nsid w:val="552814A9"/>
     <w:multiLevelType w:val="hybridMultilevel"/>
     <w:tmpl w:val="732E4548"/>
@@ -14308,7 +15825,7 @@
       </w:pPr>
     </w:lvl>
   </w:abstractNum>
-  <w:abstractNum w:abstractNumId="20" w15:restartNumberingAfterBreak="0">
+  <w:abstractNum w:abstractNumId="27" w15:restartNumberingAfterBreak="0">
     <w:nsid w:val="5F615E9F"/>
     <w:multiLevelType w:val="hybridMultilevel"/>
     <w:tmpl w:val="A894EB14"/>
@@ -14394,7 +15911,7 @@
       </w:pPr>
     </w:lvl>
   </w:abstractNum>
-  <w:abstractNum w:abstractNumId="21" w15:restartNumberingAfterBreak="0">
+  <w:abstractNum w:abstractNumId="28" w15:restartNumberingAfterBreak="0">
     <w:nsid w:val="65565780"/>
     <w:multiLevelType w:val="hybridMultilevel"/>
     <w:tmpl w:val="DB2CB634"/>
@@ -14480,7 +15997,7 @@
       </w:pPr>
     </w:lvl>
   </w:abstractNum>
-  <w:abstractNum w:abstractNumId="22" w15:restartNumberingAfterBreak="0">
+  <w:abstractNum w:abstractNumId="29" w15:restartNumberingAfterBreak="0">
     <w:nsid w:val="66BB6797"/>
     <w:multiLevelType w:val="multilevel"/>
     <w:tmpl w:val="1809001F"/>
@@ -14566,7 +16083,7 @@
       </w:pPr>
     </w:lvl>
   </w:abstractNum>
-  <w:abstractNum w:abstractNumId="23" w15:restartNumberingAfterBreak="0">
+  <w:abstractNum w:abstractNumId="30" w15:restartNumberingAfterBreak="0">
     <w:nsid w:val="6DEF2CDB"/>
     <w:multiLevelType w:val="hybridMultilevel"/>
     <w:tmpl w:val="B1963618"/>
@@ -14655,7 +16172,7 @@
       </w:pPr>
     </w:lvl>
   </w:abstractNum>
-  <w:abstractNum w:abstractNumId="24" w15:restartNumberingAfterBreak="0">
+  <w:abstractNum w:abstractNumId="31" w15:restartNumberingAfterBreak="0">
     <w:nsid w:val="6E3F445C"/>
     <w:multiLevelType w:val="multilevel"/>
     <w:tmpl w:val="20F835C8"/>
@@ -14846,7 +16363,7 @@
       </w:pPr>
     </w:lvl>
   </w:abstractNum>
-  <w:abstractNum w:abstractNumId="25" w15:restartNumberingAfterBreak="0">
+  <w:abstractNum w:abstractNumId="32" w15:restartNumberingAfterBreak="0">
     <w:nsid w:val="6ED110F8"/>
     <w:multiLevelType w:val="multilevel"/>
     <w:tmpl w:val="BFDC14B6"/>
@@ -14959,7 +16476,7 @@
       </w:rPr>
     </w:lvl>
   </w:abstractNum>
-  <w:abstractNum w:abstractNumId="26" w15:restartNumberingAfterBreak="0">
+  <w:abstractNum w:abstractNumId="33" w15:restartNumberingAfterBreak="0">
     <w:nsid w:val="6F9F70C3"/>
     <w:multiLevelType w:val="multilevel"/>
     <w:tmpl w:val="1809001F"/>
@@ -15045,7 +16562,7 @@
       </w:pPr>
     </w:lvl>
   </w:abstractNum>
-  <w:abstractNum w:abstractNumId="27" w15:restartNumberingAfterBreak="0">
+  <w:abstractNum w:abstractNumId="34" w15:restartNumberingAfterBreak="0">
     <w:nsid w:val="71CE37DA"/>
     <w:multiLevelType w:val="hybridMultilevel"/>
     <w:tmpl w:val="F056A076"/>
@@ -15134,7 +16651,93 @@
       </w:pPr>
     </w:lvl>
   </w:abstractNum>
-  <w:abstractNum w:abstractNumId="28" w15:restartNumberingAfterBreak="0">
+  <w:abstractNum w:abstractNumId="35" w15:restartNumberingAfterBreak="0">
+    <w:nsid w:val="789D72BA"/>
+    <w:multiLevelType w:val="hybridMultilevel"/>
+    <w:tmpl w:val="101A2BC2"/>
+    <w:lvl w:ilvl="0" w:tplc="1809000F">
+      <w:start w:val="1"/>
+      <w:numFmt w:val="decimal"/>
+      <w:lvlText w:val="%1."/>
+      <w:lvlJc w:val="left"/>
+      <w:pPr>
+        <w:ind w:left="720" w:hanging="360"/>
+      </w:pPr>
+    </w:lvl>
+    <w:lvl w:ilvl="1" w:tplc="18090019" w:tentative="1">
+      <w:start w:val="1"/>
+      <w:numFmt w:val="lowerLetter"/>
+      <w:lvlText w:val="%2."/>
+      <w:lvlJc w:val="left"/>
+      <w:pPr>
+        <w:ind w:left="1440" w:hanging="360"/>
+      </w:pPr>
+    </w:lvl>
+    <w:lvl w:ilvl="2" w:tplc="1809001B" w:tentative="1">
+      <w:start w:val="1"/>
+      <w:numFmt w:val="lowerRoman"/>
+      <w:lvlText w:val="%3."/>
+      <w:lvlJc w:val="right"/>
+      <w:pPr>
+        <w:ind w:left="2160" w:hanging="180"/>
+      </w:pPr>
+    </w:lvl>
+    <w:lvl w:ilvl="3" w:tplc="1809000F" w:tentative="1">
+      <w:start w:val="1"/>
+      <w:numFmt w:val="decimal"/>
+      <w:lvlText w:val="%4."/>
+      <w:lvlJc w:val="left"/>
+      <w:pPr>
+        <w:ind w:left="2880" w:hanging="360"/>
+      </w:pPr>
+    </w:lvl>
+    <w:lvl w:ilvl="4" w:tplc="18090019" w:tentative="1">
+      <w:start w:val="1"/>
+      <w:numFmt w:val="lowerLetter"/>
+      <w:lvlText w:val="%5."/>
+      <w:lvlJc w:val="left"/>
+      <w:pPr>
+        <w:ind w:left="3600" w:hanging="360"/>
+      </w:pPr>
+    </w:lvl>
+    <w:lvl w:ilvl="5" w:tplc="1809001B" w:tentative="1">
+      <w:start w:val="1"/>
+      <w:numFmt w:val="lowerRoman"/>
+      <w:lvlText w:val="%6."/>
+      <w:lvlJc w:val="right"/>
+      <w:pPr>
+        <w:ind w:left="4320" w:hanging="180"/>
+      </w:pPr>
+    </w:lvl>
+    <w:lvl w:ilvl="6" w:tplc="1809000F" w:tentative="1">
+      <w:start w:val="1"/>
+      <w:numFmt w:val="decimal"/>
+      <w:lvlText w:val="%7."/>
+      <w:lvlJc w:val="left"/>
+      <w:pPr>
+        <w:ind w:left="5040" w:hanging="360"/>
+      </w:pPr>
+    </w:lvl>
+    <w:lvl w:ilvl="7" w:tplc="18090019" w:tentative="1">
+      <w:start w:val="1"/>
+      <w:numFmt w:val="lowerLetter"/>
+      <w:lvlText w:val="%8."/>
+      <w:lvlJc w:val="left"/>
+      <w:pPr>
+        <w:ind w:left="5760" w:hanging="360"/>
+      </w:pPr>
+    </w:lvl>
+    <w:lvl w:ilvl="8" w:tplc="1809001B" w:tentative="1">
+      <w:start w:val="1"/>
+      <w:numFmt w:val="lowerRoman"/>
+      <w:lvlText w:val="%9."/>
+      <w:lvlJc w:val="right"/>
+      <w:pPr>
+        <w:ind w:left="6480" w:hanging="180"/>
+      </w:pPr>
+    </w:lvl>
+  </w:abstractNum>
+  <w:abstractNum w:abstractNumId="36" w15:restartNumberingAfterBreak="0">
     <w:nsid w:val="7B5D5FE9"/>
     <w:multiLevelType w:val="hybridMultilevel"/>
     <w:tmpl w:val="6BF4F640"/>
@@ -15248,91 +16851,115 @@
     </w:lvl>
   </w:abstractNum>
   <w:num w:numId="1">
+    <w:abstractNumId w:val="1"/>
+  </w:num>
+  <w:num w:numId="2">
+    <w:abstractNumId w:val="5"/>
+  </w:num>
+  <w:num w:numId="3">
+    <w:abstractNumId w:val="34"/>
+  </w:num>
+  <w:num w:numId="4">
+    <w:abstractNumId w:val="25"/>
+  </w:num>
+  <w:num w:numId="5">
+    <w:abstractNumId w:val="3"/>
+  </w:num>
+  <w:num w:numId="6">
+    <w:abstractNumId w:val="30"/>
+  </w:num>
+  <w:num w:numId="7">
+    <w:abstractNumId w:val="27"/>
+  </w:num>
+  <w:num w:numId="8">
+    <w:abstractNumId w:val="26"/>
+  </w:num>
+  <w:num w:numId="9">
+    <w:abstractNumId w:val="28"/>
+  </w:num>
+  <w:num w:numId="10">
+    <w:abstractNumId w:val="29"/>
+  </w:num>
+  <w:num w:numId="11">
+    <w:abstractNumId w:val="19"/>
+  </w:num>
+  <w:num w:numId="12">
+    <w:abstractNumId w:val="2"/>
+  </w:num>
+  <w:num w:numId="13">
+    <w:abstractNumId w:val="32"/>
+  </w:num>
+  <w:num w:numId="14">
+    <w:abstractNumId w:val="6"/>
+  </w:num>
+  <w:num w:numId="15">
+    <w:abstractNumId w:val="22"/>
+  </w:num>
+  <w:num w:numId="16">
+    <w:abstractNumId w:val="7"/>
+  </w:num>
+  <w:num w:numId="17">
+    <w:abstractNumId w:val="33"/>
+  </w:num>
+  <w:num w:numId="18">
+    <w:abstractNumId w:val="13"/>
+  </w:num>
+  <w:num w:numId="19">
+    <w:abstractNumId w:val="4"/>
+  </w:num>
+  <w:num w:numId="20">
+    <w:abstractNumId w:val="31"/>
+  </w:num>
+  <w:num w:numId="21">
+    <w:abstractNumId w:val="21"/>
+  </w:num>
+  <w:num w:numId="22">
+    <w:abstractNumId w:val="11"/>
+  </w:num>
+  <w:num w:numId="23">
+    <w:abstractNumId w:val="20"/>
+  </w:num>
+  <w:num w:numId="24">
+    <w:abstractNumId w:val="9"/>
+  </w:num>
+  <w:num w:numId="25">
+    <w:abstractNumId w:val="36"/>
+  </w:num>
+  <w:num w:numId="26">
+    <w:abstractNumId w:val="10"/>
+  </w:num>
+  <w:num w:numId="27">
+    <w:abstractNumId w:val="15"/>
+  </w:num>
+  <w:num w:numId="28">
+    <w:abstractNumId w:val="12"/>
+  </w:num>
+  <w:num w:numId="29">
+    <w:abstractNumId w:val="18"/>
+  </w:num>
+  <w:num w:numId="30">
+    <w:abstractNumId w:val="23"/>
+  </w:num>
+  <w:num w:numId="31">
     <w:abstractNumId w:val="0"/>
   </w:num>
-  <w:num w:numId="2">
-    <w:abstractNumId w:val="4"/>
-  </w:num>
-  <w:num w:numId="3">
-    <w:abstractNumId w:val="27"/>
-  </w:num>
-  <w:num w:numId="4">
-    <w:abstractNumId w:val="18"/>
-  </w:num>
-  <w:num w:numId="5">
-    <w:abstractNumId w:val="2"/>
-  </w:num>
-  <w:num w:numId="6">
-    <w:abstractNumId w:val="23"/>
-  </w:num>
-  <w:num w:numId="7">
-    <w:abstractNumId w:val="20"/>
-  </w:num>
-  <w:num w:numId="8">
-    <w:abstractNumId w:val="19"/>
-  </w:num>
-  <w:num w:numId="9">
-    <w:abstractNumId w:val="21"/>
-  </w:num>
-  <w:num w:numId="10">
-    <w:abstractNumId w:val="22"/>
-  </w:num>
-  <w:num w:numId="11">
-    <w:abstractNumId w:val="14"/>
-  </w:num>
-  <w:num w:numId="12">
-    <w:abstractNumId w:val="1"/>
-  </w:num>
-  <w:num w:numId="13">
-    <w:abstractNumId w:val="25"/>
-  </w:num>
-  <w:num w:numId="14">
-    <w:abstractNumId w:val="5"/>
-  </w:num>
-  <w:num w:numId="15">
+  <w:num w:numId="32">
     <w:abstractNumId w:val="17"/>
   </w:num>
-  <w:num w:numId="16">
-    <w:abstractNumId w:val="6"/>
+  <w:num w:numId="33">
+    <w:abstractNumId w:val="16"/>
   </w:num>
-  <w:num w:numId="17">
-    <w:abstractNumId w:val="26"/>
+  <w:num w:numId="34">
+    <w:abstractNumId w:val="8"/>
   </w:num>
-  <w:num w:numId="18">
-    <w:abstractNumId w:val="11"/>
+  <w:num w:numId="35">
+    <w:abstractNumId w:val="35"/>
   </w:num>
-  <w:num w:numId="19">
-    <w:abstractNumId w:val="3"/>
-  </w:num>
-  <w:num w:numId="20">
+  <w:num w:numId="36">
     <w:abstractNumId w:val="24"/>
   </w:num>
-  <w:num w:numId="21">
-    <w:abstractNumId w:val="16"/>
-  </w:num>
-  <w:num w:numId="22">
-    <w:abstractNumId w:val="9"/>
-  </w:num>
-  <w:num w:numId="23">
-    <w:abstractNumId w:val="15"/>
-  </w:num>
-  <w:num w:numId="24">
-    <w:abstractNumId w:val="7"/>
-  </w:num>
-  <w:num w:numId="25">
-    <w:abstractNumId w:val="28"/>
-  </w:num>
-  <w:num w:numId="26">
-    <w:abstractNumId w:val="8"/>
-  </w:num>
-  <w:num w:numId="27">
-    <w:abstractNumId w:val="12"/>
-  </w:num>
-  <w:num w:numId="28">
-    <w:abstractNumId w:val="10"/>
-  </w:num>
-  <w:num w:numId="29">
-    <w:abstractNumId w:val="13"/>
+  <w:num w:numId="37">
+    <w:abstractNumId w:val="14"/>
   </w:num>
 </w:numbering>
 </file>
@@ -16668,6 +18295,21 @@
 </file>
 
 <file path=customXml/item1.xml><?xml version="1.0" encoding="utf-8"?>
+<?mso-contentType ?>
+<FormTemplates xmlns="http://schemas.microsoft.com/sharepoint/v3/contenttype/forms">
+  <Display>DocumentLibraryForm</Display>
+  <Edit>DocumentLibraryForm</Edit>
+  <New>DocumentLibraryForm</New>
+</FormTemplates>
+</file>
+
+<file path=customXml/item2.xml><?xml version="1.0" encoding="utf-8"?>
+<p:properties xmlns:p="http://schemas.microsoft.com/office/2006/metadata/properties" xmlns:xsi="http://www.w3.org/2001/XMLSchema-instance" xmlns:pc="http://schemas.microsoft.com/office/infopath/2007/PartnerControls">
+  <documentManagement/>
+</p:properties>
+</file>
+
+<file path=customXml/item3.xml><?xml version="1.0" encoding="utf-8"?>
 <ct:contentTypeSchema xmlns:ct="http://schemas.microsoft.com/office/2006/metadata/contentType" xmlns:ma="http://schemas.microsoft.com/office/2006/metadata/properties/metaAttributes" ct:_="" ma:_="" ma:contentTypeName="Document" ma:contentTypeID="0x0101009DD9A7A92E247C46BBFB0ECFFECF0422" ma:contentTypeVersion="2" ma:contentTypeDescription="Create a new document." ma:contentTypeScope="" ma:versionID="d43cfecf2615346524c79078232ae975">
   <xsd:schema xmlns:xsd="http://www.w3.org/2001/XMLSchema" xmlns:xs="http://www.w3.org/2001/XMLSchema" xmlns:p="http://schemas.microsoft.com/office/2006/metadata/properties" xmlns:ns2="aad6f7cb-27ea-400e-9bc9-f6e80110ed1e" targetNamespace="http://schemas.microsoft.com/office/2006/metadata/properties" ma:root="true" ma:fieldsID="7b3566a50b98dca94395d24885ed6f29" ns2:_="">
     <xsd:import namespace="aad6f7cb-27ea-400e-9bc9-f6e80110ed1e"/>
@@ -16799,26 +18441,28 @@
 </ct:contentTypeSchema>
 </file>
 
-<file path=customXml/item2.xml><?xml version="1.0" encoding="utf-8"?>
-<p:properties xmlns:p="http://schemas.microsoft.com/office/2006/metadata/properties" xmlns:xsi="http://www.w3.org/2001/XMLSchema-instance" xmlns:pc="http://schemas.microsoft.com/office/infopath/2007/PartnerControls">
-  <documentManagement/>
-</p:properties>
-</file>
-
-<file path=customXml/item3.xml><?xml version="1.0" encoding="utf-8"?>
-<?mso-contentType ?>
-<FormTemplates xmlns="http://schemas.microsoft.com/sharepoint/v3/contenttype/forms">
-  <Display>DocumentLibraryForm</Display>
-  <Edit>DocumentLibraryForm</Edit>
-  <New>DocumentLibraryForm</New>
-</FormTemplates>
-</file>
-
 <file path=customXml/item4.xml><?xml version="1.0" encoding="utf-8"?>
 <b:Sources xmlns:b="http://schemas.openxmlformats.org/officeDocument/2006/bibliography" xmlns="http://schemas.openxmlformats.org/officeDocument/2006/bibliography" SelectedStyle="\APASixthEditionOfficeOnline.xsl" StyleName="APA" Version="6"/>
 </file>
 
 <file path=customXml/itemProps1.xml><?xml version="1.0" encoding="utf-8"?>
+<ds:datastoreItem xmlns:ds="http://schemas.openxmlformats.org/officeDocument/2006/customXml" ds:itemID="{483909C0-ED7B-433C-936F-326EC26BCE5F}">
+  <ds:schemaRefs>
+    <ds:schemaRef ds:uri="http://schemas.microsoft.com/sharepoint/v3/contenttype/forms"/>
+  </ds:schemaRefs>
+</ds:datastoreItem>
+</file>
+
+<file path=customXml/itemProps2.xml><?xml version="1.0" encoding="utf-8"?>
+<ds:datastoreItem xmlns:ds="http://schemas.openxmlformats.org/officeDocument/2006/customXml" ds:itemID="{9600F9D6-DACC-419E-94CB-B2C0BCD0AEFC}">
+  <ds:schemaRefs>
+    <ds:schemaRef ds:uri="http://schemas.microsoft.com/office/2006/metadata/properties"/>
+    <ds:schemaRef ds:uri="http://schemas.microsoft.com/office/infopath/2007/PartnerControls"/>
+  </ds:schemaRefs>
+</ds:datastoreItem>
+</file>
+
+<file path=customXml/itemProps3.xml><?xml version="1.0" encoding="utf-8"?>
 <ds:datastoreItem xmlns:ds="http://schemas.openxmlformats.org/officeDocument/2006/customXml" ds:itemID="{C3EE8D13-8E90-418F-9918-96A4CB871159}">
   <ds:schemaRefs>
     <ds:schemaRef ds:uri="http://schemas.microsoft.com/office/2006/metadata/contentType"/>
@@ -16836,25 +18480,8 @@
 </ds:datastoreItem>
 </file>
 
-<file path=customXml/itemProps2.xml><?xml version="1.0" encoding="utf-8"?>
-<ds:datastoreItem xmlns:ds="http://schemas.openxmlformats.org/officeDocument/2006/customXml" ds:itemID="{9600F9D6-DACC-419E-94CB-B2C0BCD0AEFC}">
-  <ds:schemaRefs>
-    <ds:schemaRef ds:uri="http://schemas.microsoft.com/office/2006/metadata/properties"/>
-    <ds:schemaRef ds:uri="http://schemas.microsoft.com/office/infopath/2007/PartnerControls"/>
-  </ds:schemaRefs>
-</ds:datastoreItem>
-</file>
-
-<file path=customXml/itemProps3.xml><?xml version="1.0" encoding="utf-8"?>
-<ds:datastoreItem xmlns:ds="http://schemas.openxmlformats.org/officeDocument/2006/customXml" ds:itemID="{483909C0-ED7B-433C-936F-326EC26BCE5F}">
-  <ds:schemaRefs>
-    <ds:schemaRef ds:uri="http://schemas.microsoft.com/sharepoint/v3/contenttype/forms"/>
-  </ds:schemaRefs>
-</ds:datastoreItem>
-</file>
-
 <file path=customXml/itemProps4.xml><?xml version="1.0" encoding="utf-8"?>
-<ds:datastoreItem xmlns:ds="http://schemas.openxmlformats.org/officeDocument/2006/customXml" ds:itemID="{91B9845F-D1CB-428D-BDB4-A8263A2BFC34}">
+<ds:datastoreItem xmlns:ds="http://schemas.openxmlformats.org/officeDocument/2006/customXml" ds:itemID="{E44E553B-89D1-436F-81FD-15E86B7AB257}">
   <ds:schemaRefs>
     <ds:schemaRef ds:uri="http://schemas.openxmlformats.org/officeDocument/2006/bibliography"/>
   </ds:schemaRefs>

</xml_diff>

<commit_message>
Adding up more on word
</commit_message>
<xml_diff>
--- a/Docs/Software Project Report template.docx
+++ b/Docs/Software Project Report template.docx
@@ -7341,20 +7341,10 @@
       <w:r>
         <w:t>Profiles</w:t>
       </w:r>
-    </w:p>
-    <w:p>
-      <w:pPr>
-        <w:pStyle w:val="ListParagraph"/>
-        <w:numPr>
-          <w:ilvl w:val="0"/>
-          <w:numId w:val="37"/>
-        </w:numPr>
-      </w:pPr>
-      <w:r>
-        <w:t>Allow another account to join (if possible).</w:t>
-      </w:r>
-    </w:p>
-    <w:p/>
+      <w:r>
+        <w:t xml:space="preserve"> </w:t>
+      </w:r>
+    </w:p>
     <w:p>
       <w:pPr>
         <w:pStyle w:val="Heading3"/>
@@ -7392,12 +7382,44 @@
         <w:pStyle w:val="ListParagraph"/>
         <w:numPr>
           <w:ilvl w:val="0"/>
-          <w:numId w:val="25"/>
+          <w:numId w:val="38"/>
         </w:numPr>
         <w:spacing w:line="240" w:lineRule="auto"/>
       </w:pPr>
       <w:r>
-        <w:t xml:space="preserve">Performance </w:t>
+        <w:t xml:space="preserve"> </w:t>
+      </w:r>
+      <w:r>
+        <w:t>It should have a music player on the bottom indicating the music is playing and is able to be interacted or opening up the full player</w:t>
+      </w:r>
+    </w:p>
+    <w:p>
+      <w:pPr>
+        <w:pStyle w:val="ListParagraph"/>
+        <w:numPr>
+          <w:ilvl w:val="0"/>
+          <w:numId w:val="38"/>
+        </w:numPr>
+        <w:spacing w:line="240" w:lineRule="auto"/>
+      </w:pPr>
+      <w:r>
+        <w:t>Personal Playlist on the right</w:t>
+      </w:r>
+      <w:r>
+        <w:t xml:space="preserve"> and usable tabs on the left</w:t>
+      </w:r>
+    </w:p>
+    <w:p>
+      <w:pPr>
+        <w:pStyle w:val="ListParagraph"/>
+        <w:numPr>
+          <w:ilvl w:val="0"/>
+          <w:numId w:val="38"/>
+        </w:numPr>
+        <w:spacing w:line="240" w:lineRule="auto"/>
+      </w:pPr>
+      <w:r>
+        <w:t>All languages are available to be used.</w:t>
       </w:r>
     </w:p>
     <w:p>
@@ -7410,8 +7432,101 @@
         <w:spacing w:line="240" w:lineRule="auto"/>
       </w:pPr>
       <w:r>
+        <w:t xml:space="preserve">Performance </w:t>
+      </w:r>
+    </w:p>
+    <w:p>
+      <w:pPr>
+        <w:pStyle w:val="ListParagraph"/>
+        <w:numPr>
+          <w:ilvl w:val="0"/>
+          <w:numId w:val="38"/>
+        </w:numPr>
+        <w:spacing w:line="240" w:lineRule="auto"/>
+      </w:pPr>
+      <w:r>
+        <w:t>The response time will be quick on making pages as it loads music and the page you are on.</w:t>
+      </w:r>
+    </w:p>
+    <w:p>
+      <w:pPr>
+        <w:pStyle w:val="ListParagraph"/>
+        <w:numPr>
+          <w:ilvl w:val="0"/>
+          <w:numId w:val="38"/>
+        </w:numPr>
+        <w:spacing w:line="240" w:lineRule="auto"/>
+      </w:pPr>
+      <w:r>
+        <w:t>For Artist they can import music by uploading them in their profiles</w:t>
+      </w:r>
+    </w:p>
+    <w:p>
+      <w:pPr>
+        <w:pStyle w:val="ListParagraph"/>
+        <w:numPr>
+          <w:ilvl w:val="0"/>
+          <w:numId w:val="25"/>
+        </w:numPr>
+        <w:spacing w:line="240" w:lineRule="auto"/>
+      </w:pPr>
+      <w:r>
         <w:t>Security</w:t>
       </w:r>
+    </w:p>
+    <w:p>
+      <w:pPr>
+        <w:pStyle w:val="ListParagraph"/>
+        <w:numPr>
+          <w:ilvl w:val="0"/>
+          <w:numId w:val="39"/>
+        </w:numPr>
+        <w:spacing w:line="240" w:lineRule="auto"/>
+      </w:pPr>
+      <w:r>
+        <w:t>The access levels will be divided between free, premium, artist and admin</w:t>
+      </w:r>
+    </w:p>
+    <w:p>
+      <w:pPr>
+        <w:pStyle w:val="ListParagraph"/>
+        <w:numPr>
+          <w:ilvl w:val="0"/>
+          <w:numId w:val="39"/>
+        </w:numPr>
+        <w:spacing w:line="240" w:lineRule="auto"/>
+      </w:pPr>
+      <w:r>
+        <w:t>It should have a minimum of 8 characters for a password</w:t>
+      </w:r>
+    </w:p>
+    <w:p>
+      <w:pPr>
+        <w:pStyle w:val="ListParagraph"/>
+        <w:numPr>
+          <w:ilvl w:val="0"/>
+          <w:numId w:val="39"/>
+        </w:numPr>
+        <w:spacing w:line="240" w:lineRule="auto"/>
+      </w:pPr>
+      <w:r>
+        <w:t>The service will have no duration however the users can set a duration timer to stop the music from playing.</w:t>
+      </w:r>
+    </w:p>
+    <w:p>
+      <w:pPr>
+        <w:pStyle w:val="ListParagraph"/>
+        <w:numPr>
+          <w:ilvl w:val="0"/>
+          <w:numId w:val="39"/>
+        </w:numPr>
+        <w:spacing w:line="240" w:lineRule="auto"/>
+      </w:pPr>
+      <w:r>
+        <w:t>The service will pause if another video or music service is playing.</w:t>
+      </w:r>
+      <w:bookmarkStart w:id="25" w:name="_GoBack"/>
+      <w:bookmarkEnd w:id="25"/>
     </w:p>
     <w:p/>
     <w:p>
@@ -7420,13 +7535,13 @@
         <w:spacing w:after="160" w:line="259" w:lineRule="auto"/>
         <w:ind w:left="720"/>
       </w:pPr>
-      <w:bookmarkStart w:id="25" w:name="_Toc36624860"/>
-      <w:bookmarkStart w:id="26" w:name="_Toc94698861"/>
+      <w:bookmarkStart w:id="26" w:name="_Toc36624860"/>
+      <w:bookmarkStart w:id="27" w:name="_Toc94698861"/>
       <w:r>
         <w:t>Use Case Diagrams</w:t>
       </w:r>
-      <w:bookmarkEnd w:id="25"/>
       <w:bookmarkEnd w:id="26"/>
+      <w:bookmarkEnd w:id="27"/>
     </w:p>
     <w:p>
       <w:r>
@@ -7495,24 +7610,22 @@
         <w:spacing w:line="259" w:lineRule="auto"/>
         <w:ind w:left="576"/>
       </w:pPr>
-      <w:bookmarkStart w:id="27" w:name="_Toc36624861"/>
-      <w:bookmarkStart w:id="28" w:name="_Toc94698862"/>
+      <w:bookmarkStart w:id="28" w:name="_Toc36624861"/>
+      <w:bookmarkStart w:id="29" w:name="_Toc94698862"/>
       <w:r>
         <w:t>Feasibility</w:t>
       </w:r>
-      <w:bookmarkEnd w:id="27"/>
       <w:bookmarkEnd w:id="28"/>
+      <w:bookmarkEnd w:id="29"/>
     </w:p>
     <w:p/>
     <w:p>
       <w:r>
-        <w:t>This section describes which technologies are planned to be used in the development of the application.  It then explains if there are any issues in terms of the technical feasibility of the project, for example, if there are two different types of software which may have compatibility is</w:t>
-      </w:r>
-      <w:bookmarkStart w:id="29" w:name="_GoBack"/>
-      <w:bookmarkEnd w:id="29"/>
-      <w:r>
-        <w:t>sues.</w:t>
-      </w:r>
+        <w:t>This section describes which technologies are planned to be used in the development of the application.  It then explains if there are any issues in terms of the technical feasibility of the project, for example, if there are two different types of software which may have compatibility issues.</w:t>
+      </w:r>
+    </w:p>
+    <w:p/>
+    <w:p>
       <w:r>
         <w:br w:type="page"/>
       </w:r>
@@ -13641,6 +13754,118 @@
     </w:lvl>
   </w:abstractNum>
   <w:abstractNum w:abstractNumId="4" w15:restartNumberingAfterBreak="0">
+    <w:nsid w:val="07F56C46"/>
+    <w:multiLevelType w:val="hybridMultilevel"/>
+    <w:tmpl w:val="FEA46C52"/>
+    <w:lvl w:ilvl="0" w:tplc="35463A2E">
+      <w:numFmt w:val="bullet"/>
+      <w:lvlText w:val="-"/>
+      <w:lvlJc w:val="left"/>
+      <w:pPr>
+        <w:ind w:left="1440" w:hanging="360"/>
+      </w:pPr>
+      <w:rPr>
+        <w:rFonts w:ascii="Calibri" w:eastAsia="Calibri" w:hAnsi="Calibri" w:cs="Calibri" w:hint="default"/>
+      </w:rPr>
+    </w:lvl>
+    <w:lvl w:ilvl="1" w:tplc="18090003" w:tentative="1">
+      <w:start w:val="1"/>
+      <w:numFmt w:val="bullet"/>
+      <w:lvlText w:val="o"/>
+      <w:lvlJc w:val="left"/>
+      <w:pPr>
+        <w:ind w:left="2160" w:hanging="360"/>
+      </w:pPr>
+      <w:rPr>
+        <w:rFonts w:ascii="Courier New" w:hAnsi="Courier New" w:cs="Courier New" w:hint="default"/>
+      </w:rPr>
+    </w:lvl>
+    <w:lvl w:ilvl="2" w:tplc="18090005" w:tentative="1">
+      <w:start w:val="1"/>
+      <w:numFmt w:val="bullet"/>
+      <w:lvlText w:val=""/>
+      <w:lvlJc w:val="left"/>
+      <w:pPr>
+        <w:ind w:left="2880" w:hanging="360"/>
+      </w:pPr>
+      <w:rPr>
+        <w:rFonts w:ascii="Wingdings" w:hAnsi="Wingdings" w:hint="default"/>
+      </w:rPr>
+    </w:lvl>
+    <w:lvl w:ilvl="3" w:tplc="18090001" w:tentative="1">
+      <w:start w:val="1"/>
+      <w:numFmt w:val="bullet"/>
+      <w:lvlText w:val=""/>
+      <w:lvlJc w:val="left"/>
+      <w:pPr>
+        <w:ind w:left="3600" w:hanging="360"/>
+      </w:pPr>
+      <w:rPr>
+        <w:rFonts w:ascii="Symbol" w:hAnsi="Symbol" w:hint="default"/>
+      </w:rPr>
+    </w:lvl>
+    <w:lvl w:ilvl="4" w:tplc="18090003" w:tentative="1">
+      <w:start w:val="1"/>
+      <w:numFmt w:val="bullet"/>
+      <w:lvlText w:val="o"/>
+      <w:lvlJc w:val="left"/>
+      <w:pPr>
+        <w:ind w:left="4320" w:hanging="360"/>
+      </w:pPr>
+      <w:rPr>
+        <w:rFonts w:ascii="Courier New" w:hAnsi="Courier New" w:cs="Courier New" w:hint="default"/>
+      </w:rPr>
+    </w:lvl>
+    <w:lvl w:ilvl="5" w:tplc="18090005" w:tentative="1">
+      <w:start w:val="1"/>
+      <w:numFmt w:val="bullet"/>
+      <w:lvlText w:val=""/>
+      <w:lvlJc w:val="left"/>
+      <w:pPr>
+        <w:ind w:left="5040" w:hanging="360"/>
+      </w:pPr>
+      <w:rPr>
+        <w:rFonts w:ascii="Wingdings" w:hAnsi="Wingdings" w:hint="default"/>
+      </w:rPr>
+    </w:lvl>
+    <w:lvl w:ilvl="6" w:tplc="18090001" w:tentative="1">
+      <w:start w:val="1"/>
+      <w:numFmt w:val="bullet"/>
+      <w:lvlText w:val=""/>
+      <w:lvlJc w:val="left"/>
+      <w:pPr>
+        <w:ind w:left="5760" w:hanging="360"/>
+      </w:pPr>
+      <w:rPr>
+        <w:rFonts w:ascii="Symbol" w:hAnsi="Symbol" w:hint="default"/>
+      </w:rPr>
+    </w:lvl>
+    <w:lvl w:ilvl="7" w:tplc="18090003" w:tentative="1">
+      <w:start w:val="1"/>
+      <w:numFmt w:val="bullet"/>
+      <w:lvlText w:val="o"/>
+      <w:lvlJc w:val="left"/>
+      <w:pPr>
+        <w:ind w:left="6480" w:hanging="360"/>
+      </w:pPr>
+      <w:rPr>
+        <w:rFonts w:ascii="Courier New" w:hAnsi="Courier New" w:cs="Courier New" w:hint="default"/>
+      </w:rPr>
+    </w:lvl>
+    <w:lvl w:ilvl="8" w:tplc="18090005" w:tentative="1">
+      <w:start w:val="1"/>
+      <w:numFmt w:val="bullet"/>
+      <w:lvlText w:val=""/>
+      <w:lvlJc w:val="left"/>
+      <w:pPr>
+        <w:ind w:left="7200" w:hanging="360"/>
+      </w:pPr>
+      <w:rPr>
+        <w:rFonts w:ascii="Wingdings" w:hAnsi="Wingdings" w:hint="default"/>
+      </w:rPr>
+    </w:lvl>
+  </w:abstractNum>
+  <w:abstractNum w:abstractNumId="5" w15:restartNumberingAfterBreak="0">
     <w:nsid w:val="08961867"/>
     <w:multiLevelType w:val="multilevel"/>
     <w:tmpl w:val="7A50B52E"/>
@@ -13732,7 +13957,7 @@
       </w:pPr>
     </w:lvl>
   </w:abstractNum>
-  <w:abstractNum w:abstractNumId="5" w15:restartNumberingAfterBreak="0">
+  <w:abstractNum w:abstractNumId="6" w15:restartNumberingAfterBreak="0">
     <w:nsid w:val="09727A4A"/>
     <w:multiLevelType w:val="hybridMultilevel"/>
     <w:tmpl w:val="49803006"/>
@@ -13821,7 +14046,7 @@
       </w:pPr>
     </w:lvl>
   </w:abstractNum>
-  <w:abstractNum w:abstractNumId="6" w15:restartNumberingAfterBreak="0">
+  <w:abstractNum w:abstractNumId="7" w15:restartNumberingAfterBreak="0">
     <w:nsid w:val="11023E13"/>
     <w:multiLevelType w:val="hybridMultilevel"/>
     <w:tmpl w:val="FE0EF23C"/>
@@ -13907,7 +14132,7 @@
       </w:pPr>
     </w:lvl>
   </w:abstractNum>
-  <w:abstractNum w:abstractNumId="7" w15:restartNumberingAfterBreak="0">
+  <w:abstractNum w:abstractNumId="8" w15:restartNumberingAfterBreak="0">
     <w:nsid w:val="1EBC592A"/>
     <w:multiLevelType w:val="multilevel"/>
     <w:tmpl w:val="1809001F"/>
@@ -13993,7 +14218,7 @@
       </w:pPr>
     </w:lvl>
   </w:abstractNum>
-  <w:abstractNum w:abstractNumId="8" w15:restartNumberingAfterBreak="0">
+  <w:abstractNum w:abstractNumId="9" w15:restartNumberingAfterBreak="0">
     <w:nsid w:val="20B625C3"/>
     <w:multiLevelType w:val="hybridMultilevel"/>
     <w:tmpl w:val="B46C05BA"/>
@@ -14079,7 +14304,7 @@
       </w:pPr>
     </w:lvl>
   </w:abstractNum>
-  <w:abstractNum w:abstractNumId="9" w15:restartNumberingAfterBreak="0">
+  <w:abstractNum w:abstractNumId="10" w15:restartNumberingAfterBreak="0">
     <w:nsid w:val="20F34C34"/>
     <w:multiLevelType w:val="hybridMultilevel"/>
     <w:tmpl w:val="7C287E24"/>
@@ -14192,7 +14417,7 @@
       </w:rPr>
     </w:lvl>
   </w:abstractNum>
-  <w:abstractNum w:abstractNumId="10" w15:restartNumberingAfterBreak="0">
+  <w:abstractNum w:abstractNumId="11" w15:restartNumberingAfterBreak="0">
     <w:nsid w:val="23536516"/>
     <w:multiLevelType w:val="hybridMultilevel"/>
     <w:tmpl w:val="852EBD28"/>
@@ -14278,7 +14503,7 @@
       </w:pPr>
     </w:lvl>
   </w:abstractNum>
-  <w:abstractNum w:abstractNumId="11" w15:restartNumberingAfterBreak="0">
+  <w:abstractNum w:abstractNumId="12" w15:restartNumberingAfterBreak="0">
     <w:nsid w:val="274B1694"/>
     <w:multiLevelType w:val="hybridMultilevel"/>
     <w:tmpl w:val="D312DEF8"/>
@@ -14391,7 +14616,7 @@
       </w:rPr>
     </w:lvl>
   </w:abstractNum>
-  <w:abstractNum w:abstractNumId="12" w15:restartNumberingAfterBreak="0">
+  <w:abstractNum w:abstractNumId="13" w15:restartNumberingAfterBreak="0">
     <w:nsid w:val="2F3E1ABC"/>
     <w:multiLevelType w:val="hybridMultilevel"/>
     <w:tmpl w:val="8C1A37C6"/>
@@ -14504,7 +14729,7 @@
       </w:rPr>
     </w:lvl>
   </w:abstractNum>
-  <w:abstractNum w:abstractNumId="13" w15:restartNumberingAfterBreak="0">
+  <w:abstractNum w:abstractNumId="14" w15:restartNumberingAfterBreak="0">
     <w:nsid w:val="31EE458D"/>
     <w:multiLevelType w:val="multilevel"/>
     <w:tmpl w:val="1809001F"/>
@@ -14590,7 +14815,7 @@
       </w:pPr>
     </w:lvl>
   </w:abstractNum>
-  <w:abstractNum w:abstractNumId="14" w15:restartNumberingAfterBreak="0">
+  <w:abstractNum w:abstractNumId="15" w15:restartNumberingAfterBreak="0">
     <w:nsid w:val="37A21353"/>
     <w:multiLevelType w:val="hybridMultilevel"/>
     <w:tmpl w:val="34AE3FBE"/>
@@ -14676,7 +14901,7 @@
       </w:pPr>
     </w:lvl>
   </w:abstractNum>
-  <w:abstractNum w:abstractNumId="15" w15:restartNumberingAfterBreak="0">
+  <w:abstractNum w:abstractNumId="16" w15:restartNumberingAfterBreak="0">
     <w:nsid w:val="3C055CB3"/>
     <w:multiLevelType w:val="hybridMultilevel"/>
     <w:tmpl w:val="FFFFFFFF"/>
@@ -14762,7 +14987,7 @@
       </w:pPr>
     </w:lvl>
   </w:abstractNum>
-  <w:abstractNum w:abstractNumId="16" w15:restartNumberingAfterBreak="0">
+  <w:abstractNum w:abstractNumId="17" w15:restartNumberingAfterBreak="0">
     <w:nsid w:val="3C1C4614"/>
     <w:multiLevelType w:val="hybridMultilevel"/>
     <w:tmpl w:val="853E158C"/>
@@ -14875,7 +15100,7 @@
       </w:rPr>
     </w:lvl>
   </w:abstractNum>
-  <w:abstractNum w:abstractNumId="17" w15:restartNumberingAfterBreak="0">
+  <w:abstractNum w:abstractNumId="18" w15:restartNumberingAfterBreak="0">
     <w:nsid w:val="3DE81D63"/>
     <w:multiLevelType w:val="hybridMultilevel"/>
     <w:tmpl w:val="21B81062"/>
@@ -14988,7 +15213,7 @@
       </w:rPr>
     </w:lvl>
   </w:abstractNum>
-  <w:abstractNum w:abstractNumId="18" w15:restartNumberingAfterBreak="0">
+  <w:abstractNum w:abstractNumId="19" w15:restartNumberingAfterBreak="0">
     <w:nsid w:val="400F3703"/>
     <w:multiLevelType w:val="hybridMultilevel"/>
     <w:tmpl w:val="5EAA0F1E"/>
@@ -15077,7 +15302,7 @@
       </w:pPr>
     </w:lvl>
   </w:abstractNum>
-  <w:abstractNum w:abstractNumId="19" w15:restartNumberingAfterBreak="0">
+  <w:abstractNum w:abstractNumId="20" w15:restartNumberingAfterBreak="0">
     <w:nsid w:val="406A520A"/>
     <w:multiLevelType w:val="multilevel"/>
     <w:tmpl w:val="1809001F"/>
@@ -15163,7 +15388,7 @@
       </w:pPr>
     </w:lvl>
   </w:abstractNum>
-  <w:abstractNum w:abstractNumId="20" w15:restartNumberingAfterBreak="0">
+  <w:abstractNum w:abstractNumId="21" w15:restartNumberingAfterBreak="0">
     <w:nsid w:val="41A34165"/>
     <w:multiLevelType w:val="hybridMultilevel"/>
     <w:tmpl w:val="158AC35A"/>
@@ -15276,7 +15501,7 @@
       </w:rPr>
     </w:lvl>
   </w:abstractNum>
-  <w:abstractNum w:abstractNumId="21" w15:restartNumberingAfterBreak="0">
+  <w:abstractNum w:abstractNumId="22" w15:restartNumberingAfterBreak="0">
     <w:nsid w:val="485C2C96"/>
     <w:multiLevelType w:val="hybridMultilevel"/>
     <w:tmpl w:val="CB7CDBF4"/>
@@ -15365,7 +15590,7 @@
       </w:pPr>
     </w:lvl>
   </w:abstractNum>
-  <w:abstractNum w:abstractNumId="22" w15:restartNumberingAfterBreak="0">
+  <w:abstractNum w:abstractNumId="23" w15:restartNumberingAfterBreak="0">
     <w:nsid w:val="49645435"/>
     <w:multiLevelType w:val="multilevel"/>
     <w:tmpl w:val="1809001F"/>
@@ -15451,7 +15676,7 @@
       </w:pPr>
     </w:lvl>
   </w:abstractNum>
-  <w:abstractNum w:abstractNumId="23" w15:restartNumberingAfterBreak="0">
+  <w:abstractNum w:abstractNumId="24" w15:restartNumberingAfterBreak="0">
     <w:nsid w:val="4CDA0464"/>
     <w:multiLevelType w:val="hybridMultilevel"/>
     <w:tmpl w:val="4662962A"/>
@@ -15564,7 +15789,7 @@
       </w:rPr>
     </w:lvl>
   </w:abstractNum>
-  <w:abstractNum w:abstractNumId="24" w15:restartNumberingAfterBreak="0">
+  <w:abstractNum w:abstractNumId="25" w15:restartNumberingAfterBreak="0">
     <w:nsid w:val="4CF52376"/>
     <w:multiLevelType w:val="hybridMultilevel"/>
     <w:tmpl w:val="5BB23774"/>
@@ -15650,7 +15875,7 @@
       </w:pPr>
     </w:lvl>
   </w:abstractNum>
-  <w:abstractNum w:abstractNumId="25" w15:restartNumberingAfterBreak="0">
+  <w:abstractNum w:abstractNumId="26" w15:restartNumberingAfterBreak="0">
     <w:nsid w:val="53CC0471"/>
     <w:multiLevelType w:val="hybridMultilevel"/>
     <w:tmpl w:val="343C5F66"/>
@@ -15739,7 +15964,7 @@
       </w:pPr>
     </w:lvl>
   </w:abstractNum>
-  <w:abstractNum w:abstractNumId="26" w15:restartNumberingAfterBreak="0">
+  <w:abstractNum w:abstractNumId="27" w15:restartNumberingAfterBreak="0">
     <w:nsid w:val="552814A9"/>
     <w:multiLevelType w:val="hybridMultilevel"/>
     <w:tmpl w:val="732E4548"/>
@@ -15825,7 +16050,7 @@
       </w:pPr>
     </w:lvl>
   </w:abstractNum>
-  <w:abstractNum w:abstractNumId="27" w15:restartNumberingAfterBreak="0">
+  <w:abstractNum w:abstractNumId="28" w15:restartNumberingAfterBreak="0">
     <w:nsid w:val="5F615E9F"/>
     <w:multiLevelType w:val="hybridMultilevel"/>
     <w:tmpl w:val="A894EB14"/>
@@ -15911,7 +16136,7 @@
       </w:pPr>
     </w:lvl>
   </w:abstractNum>
-  <w:abstractNum w:abstractNumId="28" w15:restartNumberingAfterBreak="0">
+  <w:abstractNum w:abstractNumId="29" w15:restartNumberingAfterBreak="0">
     <w:nsid w:val="65565780"/>
     <w:multiLevelType w:val="hybridMultilevel"/>
     <w:tmpl w:val="DB2CB634"/>
@@ -15997,7 +16222,7 @@
       </w:pPr>
     </w:lvl>
   </w:abstractNum>
-  <w:abstractNum w:abstractNumId="29" w15:restartNumberingAfterBreak="0">
+  <w:abstractNum w:abstractNumId="30" w15:restartNumberingAfterBreak="0">
     <w:nsid w:val="66BB6797"/>
     <w:multiLevelType w:val="multilevel"/>
     <w:tmpl w:val="1809001F"/>
@@ -16083,7 +16308,7 @@
       </w:pPr>
     </w:lvl>
   </w:abstractNum>
-  <w:abstractNum w:abstractNumId="30" w15:restartNumberingAfterBreak="0">
+  <w:abstractNum w:abstractNumId="31" w15:restartNumberingAfterBreak="0">
     <w:nsid w:val="6DEF2CDB"/>
     <w:multiLevelType w:val="hybridMultilevel"/>
     <w:tmpl w:val="B1963618"/>
@@ -16172,7 +16397,7 @@
       </w:pPr>
     </w:lvl>
   </w:abstractNum>
-  <w:abstractNum w:abstractNumId="31" w15:restartNumberingAfterBreak="0">
+  <w:abstractNum w:abstractNumId="32" w15:restartNumberingAfterBreak="0">
     <w:nsid w:val="6E3F445C"/>
     <w:multiLevelType w:val="multilevel"/>
     <w:tmpl w:val="20F835C8"/>
@@ -16363,7 +16588,7 @@
       </w:pPr>
     </w:lvl>
   </w:abstractNum>
-  <w:abstractNum w:abstractNumId="32" w15:restartNumberingAfterBreak="0">
+  <w:abstractNum w:abstractNumId="33" w15:restartNumberingAfterBreak="0">
     <w:nsid w:val="6ED110F8"/>
     <w:multiLevelType w:val="multilevel"/>
     <w:tmpl w:val="BFDC14B6"/>
@@ -16476,7 +16701,7 @@
       </w:rPr>
     </w:lvl>
   </w:abstractNum>
-  <w:abstractNum w:abstractNumId="33" w15:restartNumberingAfterBreak="0">
+  <w:abstractNum w:abstractNumId="34" w15:restartNumberingAfterBreak="0">
     <w:nsid w:val="6F9F70C3"/>
     <w:multiLevelType w:val="multilevel"/>
     <w:tmpl w:val="1809001F"/>
@@ -16562,7 +16787,7 @@
       </w:pPr>
     </w:lvl>
   </w:abstractNum>
-  <w:abstractNum w:abstractNumId="34" w15:restartNumberingAfterBreak="0">
+  <w:abstractNum w:abstractNumId="35" w15:restartNumberingAfterBreak="0">
     <w:nsid w:val="71CE37DA"/>
     <w:multiLevelType w:val="hybridMultilevel"/>
     <w:tmpl w:val="F056A076"/>
@@ -16651,7 +16876,7 @@
       </w:pPr>
     </w:lvl>
   </w:abstractNum>
-  <w:abstractNum w:abstractNumId="35" w15:restartNumberingAfterBreak="0">
+  <w:abstractNum w:abstractNumId="36" w15:restartNumberingAfterBreak="0">
     <w:nsid w:val="789D72BA"/>
     <w:multiLevelType w:val="hybridMultilevel"/>
     <w:tmpl w:val="101A2BC2"/>
@@ -16737,7 +16962,119 @@
       </w:pPr>
     </w:lvl>
   </w:abstractNum>
-  <w:abstractNum w:abstractNumId="36" w15:restartNumberingAfterBreak="0">
+  <w:abstractNum w:abstractNumId="37" w15:restartNumberingAfterBreak="0">
+    <w:nsid w:val="7B5843CE"/>
+    <w:multiLevelType w:val="hybridMultilevel"/>
+    <w:tmpl w:val="A468BF40"/>
+    <w:lvl w:ilvl="0" w:tplc="35463A2E">
+      <w:numFmt w:val="bullet"/>
+      <w:lvlText w:val="-"/>
+      <w:lvlJc w:val="left"/>
+      <w:pPr>
+        <w:ind w:left="1440" w:hanging="360"/>
+      </w:pPr>
+      <w:rPr>
+        <w:rFonts w:ascii="Calibri" w:eastAsia="Calibri" w:hAnsi="Calibri" w:cs="Calibri" w:hint="default"/>
+      </w:rPr>
+    </w:lvl>
+    <w:lvl w:ilvl="1" w:tplc="18090003" w:tentative="1">
+      <w:start w:val="1"/>
+      <w:numFmt w:val="bullet"/>
+      <w:lvlText w:val="o"/>
+      <w:lvlJc w:val="left"/>
+      <w:pPr>
+        <w:ind w:left="2160" w:hanging="360"/>
+      </w:pPr>
+      <w:rPr>
+        <w:rFonts w:ascii="Courier New" w:hAnsi="Courier New" w:cs="Courier New" w:hint="default"/>
+      </w:rPr>
+    </w:lvl>
+    <w:lvl w:ilvl="2" w:tplc="18090005" w:tentative="1">
+      <w:start w:val="1"/>
+      <w:numFmt w:val="bullet"/>
+      <w:lvlText w:val=""/>
+      <w:lvlJc w:val="left"/>
+      <w:pPr>
+        <w:ind w:left="2880" w:hanging="360"/>
+      </w:pPr>
+      <w:rPr>
+        <w:rFonts w:ascii="Wingdings" w:hAnsi="Wingdings" w:hint="default"/>
+      </w:rPr>
+    </w:lvl>
+    <w:lvl w:ilvl="3" w:tplc="18090001" w:tentative="1">
+      <w:start w:val="1"/>
+      <w:numFmt w:val="bullet"/>
+      <w:lvlText w:val=""/>
+      <w:lvlJc w:val="left"/>
+      <w:pPr>
+        <w:ind w:left="3600" w:hanging="360"/>
+      </w:pPr>
+      <w:rPr>
+        <w:rFonts w:ascii="Symbol" w:hAnsi="Symbol" w:hint="default"/>
+      </w:rPr>
+    </w:lvl>
+    <w:lvl w:ilvl="4" w:tplc="18090003" w:tentative="1">
+      <w:start w:val="1"/>
+      <w:numFmt w:val="bullet"/>
+      <w:lvlText w:val="o"/>
+      <w:lvlJc w:val="left"/>
+      <w:pPr>
+        <w:ind w:left="4320" w:hanging="360"/>
+      </w:pPr>
+      <w:rPr>
+        <w:rFonts w:ascii="Courier New" w:hAnsi="Courier New" w:cs="Courier New" w:hint="default"/>
+      </w:rPr>
+    </w:lvl>
+    <w:lvl w:ilvl="5" w:tplc="18090005" w:tentative="1">
+      <w:start w:val="1"/>
+      <w:numFmt w:val="bullet"/>
+      <w:lvlText w:val=""/>
+      <w:lvlJc w:val="left"/>
+      <w:pPr>
+        <w:ind w:left="5040" w:hanging="360"/>
+      </w:pPr>
+      <w:rPr>
+        <w:rFonts w:ascii="Wingdings" w:hAnsi="Wingdings" w:hint="default"/>
+      </w:rPr>
+    </w:lvl>
+    <w:lvl w:ilvl="6" w:tplc="18090001" w:tentative="1">
+      <w:start w:val="1"/>
+      <w:numFmt w:val="bullet"/>
+      <w:lvlText w:val=""/>
+      <w:lvlJc w:val="left"/>
+      <w:pPr>
+        <w:ind w:left="5760" w:hanging="360"/>
+      </w:pPr>
+      <w:rPr>
+        <w:rFonts w:ascii="Symbol" w:hAnsi="Symbol" w:hint="default"/>
+      </w:rPr>
+    </w:lvl>
+    <w:lvl w:ilvl="7" w:tplc="18090003" w:tentative="1">
+      <w:start w:val="1"/>
+      <w:numFmt w:val="bullet"/>
+      <w:lvlText w:val="o"/>
+      <w:lvlJc w:val="left"/>
+      <w:pPr>
+        <w:ind w:left="6480" w:hanging="360"/>
+      </w:pPr>
+      <w:rPr>
+        <w:rFonts w:ascii="Courier New" w:hAnsi="Courier New" w:cs="Courier New" w:hint="default"/>
+      </w:rPr>
+    </w:lvl>
+    <w:lvl w:ilvl="8" w:tplc="18090005" w:tentative="1">
+      <w:start w:val="1"/>
+      <w:numFmt w:val="bullet"/>
+      <w:lvlText w:val=""/>
+      <w:lvlJc w:val="left"/>
+      <w:pPr>
+        <w:ind w:left="7200" w:hanging="360"/>
+      </w:pPr>
+      <w:rPr>
+        <w:rFonts w:ascii="Wingdings" w:hAnsi="Wingdings" w:hint="default"/>
+      </w:rPr>
+    </w:lvl>
+  </w:abstractNum>
+  <w:abstractNum w:abstractNumId="38" w15:restartNumberingAfterBreak="0">
     <w:nsid w:val="7B5D5FE9"/>
     <w:multiLevelType w:val="hybridMultilevel"/>
     <w:tmpl w:val="6BF4F640"/>
@@ -16854,112 +17191,118 @@
     <w:abstractNumId w:val="1"/>
   </w:num>
   <w:num w:numId="2">
-    <w:abstractNumId w:val="5"/>
+    <w:abstractNumId w:val="6"/>
   </w:num>
   <w:num w:numId="3">
-    <w:abstractNumId w:val="34"/>
+    <w:abstractNumId w:val="35"/>
   </w:num>
   <w:num w:numId="4">
-    <w:abstractNumId w:val="25"/>
+    <w:abstractNumId w:val="26"/>
   </w:num>
   <w:num w:numId="5">
     <w:abstractNumId w:val="3"/>
   </w:num>
   <w:num w:numId="6">
+    <w:abstractNumId w:val="31"/>
+  </w:num>
+  <w:num w:numId="7">
+    <w:abstractNumId w:val="28"/>
+  </w:num>
+  <w:num w:numId="8">
+    <w:abstractNumId w:val="27"/>
+  </w:num>
+  <w:num w:numId="9">
+    <w:abstractNumId w:val="29"/>
+  </w:num>
+  <w:num w:numId="10">
     <w:abstractNumId w:val="30"/>
   </w:num>
-  <w:num w:numId="7">
-    <w:abstractNumId w:val="27"/>
-  </w:num>
-  <w:num w:numId="8">
-    <w:abstractNumId w:val="26"/>
-  </w:num>
-  <w:num w:numId="9">
-    <w:abstractNumId w:val="28"/>
-  </w:num>
-  <w:num w:numId="10">
-    <w:abstractNumId w:val="29"/>
-  </w:num>
   <w:num w:numId="11">
-    <w:abstractNumId w:val="19"/>
+    <w:abstractNumId w:val="20"/>
   </w:num>
   <w:num w:numId="12">
     <w:abstractNumId w:val="2"/>
   </w:num>
   <w:num w:numId="13">
+    <w:abstractNumId w:val="33"/>
+  </w:num>
+  <w:num w:numId="14">
+    <w:abstractNumId w:val="7"/>
+  </w:num>
+  <w:num w:numId="15">
+    <w:abstractNumId w:val="23"/>
+  </w:num>
+  <w:num w:numId="16">
+    <w:abstractNumId w:val="8"/>
+  </w:num>
+  <w:num w:numId="17">
+    <w:abstractNumId w:val="34"/>
+  </w:num>
+  <w:num w:numId="18">
+    <w:abstractNumId w:val="14"/>
+  </w:num>
+  <w:num w:numId="19">
+    <w:abstractNumId w:val="5"/>
+  </w:num>
+  <w:num w:numId="20">
     <w:abstractNumId w:val="32"/>
   </w:num>
-  <w:num w:numId="14">
-    <w:abstractNumId w:val="6"/>
-  </w:num>
-  <w:num w:numId="15">
+  <w:num w:numId="21">
     <w:abstractNumId w:val="22"/>
   </w:num>
-  <w:num w:numId="16">
-    <w:abstractNumId w:val="7"/>
+  <w:num w:numId="22">
+    <w:abstractNumId w:val="12"/>
   </w:num>
-  <w:num w:numId="17">
-    <w:abstractNumId w:val="33"/>
+  <w:num w:numId="23">
+    <w:abstractNumId w:val="21"/>
   </w:num>
-  <w:num w:numId="18">
+  <w:num w:numId="24">
+    <w:abstractNumId w:val="10"/>
+  </w:num>
+  <w:num w:numId="25">
+    <w:abstractNumId w:val="38"/>
+  </w:num>
+  <w:num w:numId="26">
+    <w:abstractNumId w:val="11"/>
+  </w:num>
+  <w:num w:numId="27">
+    <w:abstractNumId w:val="16"/>
+  </w:num>
+  <w:num w:numId="28">
     <w:abstractNumId w:val="13"/>
   </w:num>
-  <w:num w:numId="19">
-    <w:abstractNumId w:val="4"/>
-  </w:num>
-  <w:num w:numId="20">
-    <w:abstractNumId w:val="31"/>
-  </w:num>
-  <w:num w:numId="21">
-    <w:abstractNumId w:val="21"/>
-  </w:num>
-  <w:num w:numId="22">
-    <w:abstractNumId w:val="11"/>
-  </w:num>
-  <w:num w:numId="23">
-    <w:abstractNumId w:val="20"/>
-  </w:num>
-  <w:num w:numId="24">
-    <w:abstractNumId w:val="9"/>
-  </w:num>
-  <w:num w:numId="25">
-    <w:abstractNumId w:val="36"/>
-  </w:num>
-  <w:num w:numId="26">
-    <w:abstractNumId w:val="10"/>
-  </w:num>
-  <w:num w:numId="27">
-    <w:abstractNumId w:val="15"/>
-  </w:num>
-  <w:num w:numId="28">
-    <w:abstractNumId w:val="12"/>
-  </w:num>
   <w:num w:numId="29">
-    <w:abstractNumId w:val="18"/>
+    <w:abstractNumId w:val="19"/>
   </w:num>
   <w:num w:numId="30">
-    <w:abstractNumId w:val="23"/>
+    <w:abstractNumId w:val="24"/>
   </w:num>
   <w:num w:numId="31">
     <w:abstractNumId w:val="0"/>
   </w:num>
   <w:num w:numId="32">
+    <w:abstractNumId w:val="18"/>
+  </w:num>
+  <w:num w:numId="33">
     <w:abstractNumId w:val="17"/>
   </w:num>
-  <w:num w:numId="33">
-    <w:abstractNumId w:val="16"/>
-  </w:num>
   <w:num w:numId="34">
-    <w:abstractNumId w:val="8"/>
+    <w:abstractNumId w:val="9"/>
   </w:num>
   <w:num w:numId="35">
-    <w:abstractNumId w:val="35"/>
+    <w:abstractNumId w:val="36"/>
   </w:num>
   <w:num w:numId="36">
-    <w:abstractNumId w:val="24"/>
+    <w:abstractNumId w:val="25"/>
   </w:num>
   <w:num w:numId="37">
-    <w:abstractNumId w:val="14"/>
+    <w:abstractNumId w:val="15"/>
+  </w:num>
+  <w:num w:numId="38">
+    <w:abstractNumId w:val="37"/>
+  </w:num>
+  <w:num w:numId="39">
+    <w:abstractNumId w:val="4"/>
   </w:num>
 </w:numbering>
 </file>
@@ -17607,7 +17950,6 @@
   <w:style w:type="character" w:default="1" w:styleId="DefaultParagraphFont">
     <w:name w:val="Default Paragraph Font"/>
     <w:uiPriority w:val="1"/>
-    <w:semiHidden/>
     <w:unhideWhenUsed/>
   </w:style>
   <w:style w:type="table" w:default="1" w:styleId="TableNormal">
@@ -18481,7 +18823,7 @@
 </file>
 
 <file path=customXml/itemProps4.xml><?xml version="1.0" encoding="utf-8"?>
-<ds:datastoreItem xmlns:ds="http://schemas.openxmlformats.org/officeDocument/2006/customXml" ds:itemID="{E44E553B-89D1-436F-81FD-15E86B7AB257}">
+<ds:datastoreItem xmlns:ds="http://schemas.openxmlformats.org/officeDocument/2006/customXml" ds:itemID="{76DA5613-E685-4583-95F0-68E7CFC68F13}">
   <ds:schemaRefs>
     <ds:schemaRef ds:uri="http://schemas.openxmlformats.org/officeDocument/2006/bibliography"/>
   </ds:schemaRefs>

</xml_diff>

<commit_message>
new docs with the new template
</commit_message>
<xml_diff>
--- a/Docs/Software Project Report template.docx
+++ b/Docs/Software Project Report template.docx
@@ -7561,8 +7561,6 @@
       </w:r>
     </w:p>
     <w:p>
-      <w:bookmarkStart w:id="27" w:name="_GoBack"/>
-      <w:bookmarkEnd w:id="27"/>
       <w:r>
         <w:rPr>
           <w:noProof/>
@@ -7624,13 +7622,13 @@
         <w:spacing w:line="259" w:lineRule="auto"/>
         <w:ind w:left="576"/>
       </w:pPr>
-      <w:bookmarkStart w:id="28" w:name="_Toc36624861"/>
-      <w:bookmarkStart w:id="29" w:name="_Toc94698862"/>
+      <w:bookmarkStart w:id="27" w:name="_Toc36624861"/>
+      <w:bookmarkStart w:id="28" w:name="_Toc94698862"/>
       <w:r>
         <w:t>Feasibility</w:t>
       </w:r>
+      <w:bookmarkEnd w:id="27"/>
       <w:bookmarkEnd w:id="28"/>
-      <w:bookmarkEnd w:id="29"/>
     </w:p>
     <w:p/>
     <w:p>
@@ -7693,27 +7691,32 @@
           <w:szCs w:val="24"/>
         </w:rPr>
       </w:pPr>
-      <w:bookmarkStart w:id="30" w:name="_Toc94698863"/>
+      <w:bookmarkStart w:id="29" w:name="_Toc94698863"/>
       <w:r>
         <w:lastRenderedPageBreak/>
         <w:t>Database Design</w:t>
       </w:r>
+      <w:bookmarkEnd w:id="29"/>
+      <w:r>
+        <w:t xml:space="preserve"> </w:t>
+      </w:r>
+    </w:p>
+    <w:p>
+      <w:pPr>
+        <w:pStyle w:val="Heading2"/>
+      </w:pPr>
+      <w:bookmarkStart w:id="30" w:name="_Toc94698864"/>
+      <w:r>
+        <w:t>Description</w:t>
+      </w:r>
       <w:bookmarkEnd w:id="30"/>
-      <w:r>
-        <w:t xml:space="preserve"> </w:t>
-      </w:r>
-    </w:p>
-    <w:p>
-      <w:pPr>
-        <w:pStyle w:val="Heading2"/>
-      </w:pPr>
-      <w:bookmarkStart w:id="31" w:name="_Toc94698864"/>
-      <w:r>
-        <w:t>Description</w:t>
-      </w:r>
-      <w:bookmarkEnd w:id="31"/>
-    </w:p>
-    <w:p>
+    </w:p>
+    <w:p>
+      <w:pPr>
+        <w:rPr>
+          <w:rFonts w:ascii="Calibri" w:eastAsia="Calibri" w:hAnsi="Calibri" w:cs="Calibri"/>
+        </w:rPr>
+      </w:pPr>
       <w:r>
         <w:rPr>
           <w:rFonts w:ascii="Calibri" w:eastAsia="Calibri" w:hAnsi="Calibri" w:cs="Calibri"/>
@@ -7729,15 +7732,31 @@
         <w:t xml:space="preserve"> </w:t>
       </w:r>
     </w:p>
+    <w:p/>
+    <w:p>
+      <w:r>
+        <w:t xml:space="preserve">A company has an app and websites that streams music for people. They are required to make a database </w:t>
+      </w:r>
+      <w:r>
+        <w:t>for the music and playlists. For each music its needed to have name of the song, description, genre, date created and artist. The database needs to keep track on all of the songs that’s being add on playlists.</w:t>
+      </w:r>
+      <w:r>
+        <w:t xml:space="preserve"> Users can import music and </w:t>
+      </w:r>
+      <w:r>
+        <w:t>can create playlists.</w:t>
+      </w:r>
+    </w:p>
+    <w:p/>
     <w:p>
       <w:pPr>
         <w:pStyle w:val="Heading2"/>
       </w:pPr>
-      <w:bookmarkStart w:id="32" w:name="_Toc94698865"/>
+      <w:bookmarkStart w:id="31" w:name="_Toc94698865"/>
       <w:r>
         <w:t>Business Reporting Requirements</w:t>
       </w:r>
-      <w:bookmarkEnd w:id="32"/>
+      <w:bookmarkEnd w:id="31"/>
     </w:p>
     <w:p>
       <w:pPr>
@@ -7976,6 +7995,155 @@
         </w:rPr>
         <w:t xml:space="preserve"> need to display a list of employees that are assigned to a specific festival</w:t>
       </w:r>
+    </w:p>
+    <w:p>
+      <w:pPr>
+        <w:spacing w:after="160" w:line="259" w:lineRule="auto"/>
+      </w:pPr>
+    </w:p>
+    <w:p>
+      <w:pPr>
+        <w:pStyle w:val="ListParagraph"/>
+        <w:numPr>
+          <w:ilvl w:val="0"/>
+          <w:numId w:val="41"/>
+        </w:numPr>
+        <w:spacing w:after="160" w:line="259" w:lineRule="auto"/>
+        <w:rPr>
+          <w:rFonts w:eastAsiaTheme="minorEastAsia"/>
+        </w:rPr>
+      </w:pPr>
+      <w:r>
+        <w:t>Admin needs to create, see, update, and delete: songs, playlists, artists, and genres</w:t>
+      </w:r>
+    </w:p>
+    <w:p>
+      <w:pPr>
+        <w:pStyle w:val="ListParagraph"/>
+        <w:numPr>
+          <w:ilvl w:val="0"/>
+          <w:numId w:val="41"/>
+        </w:numPr>
+        <w:spacing w:after="160" w:line="259" w:lineRule="auto"/>
+        <w:rPr>
+          <w:rFonts w:eastAsiaTheme="minorEastAsia"/>
+        </w:rPr>
+      </w:pPr>
+      <w:r>
+        <w:t xml:space="preserve">Users can create and see playlists and songs </w:t>
+      </w:r>
+    </w:p>
+    <w:p>
+      <w:pPr>
+        <w:pStyle w:val="ListParagraph"/>
+        <w:numPr>
+          <w:ilvl w:val="0"/>
+          <w:numId w:val="41"/>
+        </w:numPr>
+        <w:spacing w:after="160" w:line="259" w:lineRule="auto"/>
+        <w:rPr>
+          <w:rFonts w:eastAsiaTheme="minorEastAsia"/>
+        </w:rPr>
+      </w:pPr>
+      <w:r>
+        <w:t>Users can</w:t>
+      </w:r>
+      <w:r>
+        <w:t xml:space="preserve"> </w:t>
+      </w:r>
+      <w:r>
+        <w:t>see artists profiles and genres.</w:t>
+      </w:r>
+    </w:p>
+    <w:p>
+      <w:pPr>
+        <w:pStyle w:val="ListParagraph"/>
+        <w:numPr>
+          <w:ilvl w:val="0"/>
+          <w:numId w:val="41"/>
+        </w:numPr>
+        <w:spacing w:after="160" w:line="259" w:lineRule="auto"/>
+        <w:rPr>
+          <w:rFonts w:eastAsiaTheme="minorEastAsia"/>
+        </w:rPr>
+      </w:pPr>
+      <w:r>
+        <w:lastRenderedPageBreak/>
+        <w:t xml:space="preserve">Users can </w:t>
+      </w:r>
+      <w:r>
+        <w:t>find songs using the genres</w:t>
+      </w:r>
+    </w:p>
+    <w:p>
+      <w:pPr>
+        <w:pStyle w:val="ListParagraph"/>
+        <w:numPr>
+          <w:ilvl w:val="0"/>
+          <w:numId w:val="41"/>
+        </w:numPr>
+        <w:spacing w:after="160" w:line="259" w:lineRule="auto"/>
+        <w:rPr>
+          <w:rFonts w:eastAsiaTheme="minorEastAsia"/>
+        </w:rPr>
+      </w:pPr>
+      <w:r>
+        <w:t>Users can find the songs using the Artists</w:t>
+      </w:r>
+    </w:p>
+    <w:p>
+      <w:pPr>
+        <w:pStyle w:val="ListParagraph"/>
+        <w:numPr>
+          <w:ilvl w:val="0"/>
+          <w:numId w:val="41"/>
+        </w:numPr>
+        <w:spacing w:after="160" w:line="259" w:lineRule="auto"/>
+        <w:rPr>
+          <w:rFonts w:eastAsiaTheme="minorEastAsia"/>
+        </w:rPr>
+      </w:pPr>
+      <w:r>
+        <w:rPr>
+          <w:rFonts w:eastAsiaTheme="minorEastAsia"/>
+        </w:rPr>
+        <w:t>Users can display playlists of their favorite songs</w:t>
+      </w:r>
+      <w:r>
+        <w:rPr>
+          <w:rFonts w:eastAsiaTheme="minorEastAsia"/>
+        </w:rPr>
+        <w:t xml:space="preserve"> in their profile</w:t>
+      </w:r>
+    </w:p>
+    <w:p>
+      <w:pPr>
+        <w:pStyle w:val="ListParagraph"/>
+        <w:numPr>
+          <w:ilvl w:val="0"/>
+          <w:numId w:val="41"/>
+        </w:numPr>
+        <w:spacing w:after="160" w:line="259" w:lineRule="auto"/>
+        <w:rPr>
+          <w:rFonts w:eastAsiaTheme="minorEastAsia"/>
+        </w:rPr>
+      </w:pPr>
+      <w:r>
+        <w:t>Artists can display their songs and playlists in their profile</w:t>
+      </w:r>
+    </w:p>
+    <w:p>
+      <w:pPr>
+        <w:pStyle w:val="ListParagraph"/>
+        <w:numPr>
+          <w:ilvl w:val="0"/>
+          <w:numId w:val="41"/>
+        </w:numPr>
+        <w:spacing w:after="160" w:line="259" w:lineRule="auto"/>
+        <w:rPr>
+          <w:rFonts w:eastAsiaTheme="minorEastAsia"/>
+        </w:rPr>
+      </w:pPr>
       <w:r>
         <w:br/>
       </w:r>
@@ -7995,14 +8163,14 @@
           <w:rFonts w:eastAsia="Calibri"/>
         </w:rPr>
       </w:pPr>
-      <w:bookmarkStart w:id="33" w:name="_Toc94698866"/>
+      <w:bookmarkStart w:id="32" w:name="_Toc94698866"/>
       <w:r>
         <w:rPr>
           <w:rFonts w:eastAsia="Calibri"/>
         </w:rPr>
         <w:t>Textual Representation of Data-Set</w:t>
       </w:r>
-      <w:bookmarkEnd w:id="33"/>
+      <w:bookmarkEnd w:id="32"/>
     </w:p>
     <w:p>
       <w:pPr>
@@ -8026,65 +8194,8 @@
           <w:sz w:val="26"/>
           <w:szCs w:val="26"/>
         </w:rPr>
-        <w:t xml:space="preserve">FESTIVAL </w:t>
-      </w:r>
-      <w:r>
-        <w:rPr>
-          <w:rFonts w:ascii="Consolas" w:eastAsia="Consolas" w:hAnsi="Consolas" w:cs="Consolas"/>
-          <w:color w:val="000000" w:themeColor="text1"/>
-        </w:rPr>
-        <w:t xml:space="preserve">(title, description, latitude, longitude, city, </w:t>
-      </w:r>
-      <w:proofErr w:type="spellStart"/>
-      <w:r>
-        <w:rPr>
-          <w:rFonts w:ascii="Consolas" w:eastAsia="Consolas" w:hAnsi="Consolas" w:cs="Consolas"/>
-          <w:color w:val="000000" w:themeColor="text1"/>
-        </w:rPr>
-        <w:t>start_date</w:t>
-      </w:r>
-      <w:proofErr w:type="spellEnd"/>
-      <w:r>
-        <w:rPr>
-          <w:rFonts w:ascii="Consolas" w:eastAsia="Consolas" w:hAnsi="Consolas" w:cs="Consolas"/>
-          <w:color w:val="000000" w:themeColor="text1"/>
-        </w:rPr>
-        <w:t xml:space="preserve">, </w:t>
-      </w:r>
-      <w:proofErr w:type="spellStart"/>
-      <w:r>
-        <w:rPr>
-          <w:rFonts w:ascii="Consolas" w:eastAsia="Consolas" w:hAnsi="Consolas" w:cs="Consolas"/>
-          <w:color w:val="000000" w:themeColor="text1"/>
-        </w:rPr>
-        <w:t>end_date</w:t>
-      </w:r>
-      <w:proofErr w:type="spellEnd"/>
-      <w:r>
-        <w:rPr>
-          <w:rFonts w:ascii="Consolas" w:eastAsia="Consolas" w:hAnsi="Consolas" w:cs="Consolas"/>
-          <w:color w:val="000000" w:themeColor="text1"/>
-        </w:rPr>
-        <w:t xml:space="preserve">, </w:t>
-      </w:r>
-      <w:proofErr w:type="spellStart"/>
-      <w:r>
-        <w:rPr>
-          <w:rFonts w:ascii="Consolas" w:eastAsia="Consolas" w:hAnsi="Consolas" w:cs="Consolas"/>
-          <w:color w:val="000000" w:themeColor="text1"/>
-        </w:rPr>
-        <w:t>image_id</w:t>
-      </w:r>
-      <w:proofErr w:type="spellEnd"/>
-      <w:r>
-        <w:rPr>
-          <w:rFonts w:ascii="Consolas" w:eastAsia="Consolas" w:hAnsi="Consolas" w:cs="Consolas"/>
-          <w:color w:val="000000" w:themeColor="text1"/>
-        </w:rPr>
-        <w:t>)</w:t>
-      </w:r>
-    </w:p>
-    <w:p>
+        <w:t>SONG</w:t>
+      </w:r>
       <w:r>
         <w:rPr>
           <w:rFonts w:ascii="Consolas" w:eastAsia="Consolas" w:hAnsi="Consolas" w:cs="Consolas"/>
@@ -8093,7 +8204,7 @@
           <w:sz w:val="26"/>
           <w:szCs w:val="26"/>
         </w:rPr>
-        <w:t xml:space="preserve">PERFORMER </w:t>
+        <w:t xml:space="preserve"> </w:t>
       </w:r>
       <w:r>
         <w:rPr>
@@ -8108,7 +8219,7 @@
           <w:rFonts w:ascii="Consolas" w:eastAsia="Consolas" w:hAnsi="Consolas" w:cs="Consolas"/>
           <w:color w:val="000000" w:themeColor="text1"/>
         </w:rPr>
-        <w:t>contact_email</w:t>
+        <w:t>genre_id</w:t>
       </w:r>
       <w:proofErr w:type="spellEnd"/>
       <w:r>
@@ -8124,7 +8235,7 @@
           <w:rFonts w:ascii="Consolas" w:eastAsia="Consolas" w:hAnsi="Consolas" w:cs="Consolas"/>
           <w:color w:val="000000" w:themeColor="text1"/>
         </w:rPr>
-        <w:t>contact_phone</w:t>
+        <w:t>artist_id</w:t>
       </w:r>
       <w:proofErr w:type="spellEnd"/>
       <w:r>
@@ -8133,6 +8244,36 @@
           <w:color w:val="000000" w:themeColor="text1"/>
         </w:rPr>
         <w:t xml:space="preserve">, </w:t>
+      </w:r>
+      <w:proofErr w:type="spellStart"/>
+      <w:r>
+        <w:rPr>
+          <w:rFonts w:ascii="Consolas" w:eastAsia="Consolas" w:hAnsi="Consolas" w:cs="Consolas"/>
+          <w:color w:val="000000" w:themeColor="text1"/>
+        </w:rPr>
+        <w:t>release</w:t>
+      </w:r>
+      <w:r>
+        <w:rPr>
+          <w:rFonts w:ascii="Consolas" w:eastAsia="Consolas" w:hAnsi="Consolas" w:cs="Consolas"/>
+          <w:color w:val="000000" w:themeColor="text1"/>
+        </w:rPr>
+        <w:t>_date</w:t>
+      </w:r>
+      <w:proofErr w:type="spellEnd"/>
+      <w:r>
+        <w:rPr>
+          <w:rFonts w:ascii="Consolas" w:eastAsia="Consolas" w:hAnsi="Consolas" w:cs="Consolas"/>
+          <w:color w:val="000000" w:themeColor="text1"/>
+        </w:rPr>
+        <w:t>,</w:t>
+      </w:r>
+      <w:r>
+        <w:rPr>
+          <w:rFonts w:ascii="Consolas" w:eastAsia="Consolas" w:hAnsi="Consolas" w:cs="Consolas"/>
+          <w:color w:val="000000" w:themeColor="text1"/>
+        </w:rPr>
+        <w:t xml:space="preserve"> </w:t>
       </w:r>
       <w:proofErr w:type="spellStart"/>
       <w:r>
@@ -8160,18 +8301,8 @@
           <w:sz w:val="26"/>
           <w:szCs w:val="26"/>
         </w:rPr>
-        <w:lastRenderedPageBreak/>
-        <w:t xml:space="preserve">GENRE </w:t>
-      </w:r>
-      <w:r>
-        <w:rPr>
-          <w:rFonts w:ascii="Consolas" w:eastAsia="Consolas" w:hAnsi="Consolas" w:cs="Consolas"/>
-          <w:color w:val="000000" w:themeColor="text1"/>
-        </w:rPr>
-        <w:t>(title, description)</w:t>
-      </w:r>
-    </w:p>
-    <w:p>
+        <w:t>ARTIST</w:t>
+      </w:r>
       <w:r>
         <w:rPr>
           <w:rFonts w:ascii="Consolas" w:eastAsia="Consolas" w:hAnsi="Consolas" w:cs="Consolas"/>
@@ -8180,14 +8311,90 @@
           <w:sz w:val="26"/>
           <w:szCs w:val="26"/>
         </w:rPr>
-        <w:t xml:space="preserve">IMAGE </w:t>
+        <w:t xml:space="preserve"> </w:t>
       </w:r>
       <w:r>
         <w:rPr>
           <w:rFonts w:ascii="Consolas" w:eastAsia="Consolas" w:hAnsi="Consolas" w:cs="Consolas"/>
           <w:color w:val="000000" w:themeColor="text1"/>
         </w:rPr>
-        <w:t>(id, filename)</w:t>
+        <w:t>(</w:t>
+      </w:r>
+      <w:r>
+        <w:rPr>
+          <w:rFonts w:ascii="Consolas" w:eastAsia="Consolas" w:hAnsi="Consolas" w:cs="Consolas"/>
+          <w:color w:val="000000" w:themeColor="text1"/>
+        </w:rPr>
+        <w:t>name</w:t>
+      </w:r>
+      <w:r>
+        <w:rPr>
+          <w:rFonts w:ascii="Consolas" w:eastAsia="Consolas" w:hAnsi="Consolas" w:cs="Consolas"/>
+          <w:color w:val="000000" w:themeColor="text1"/>
+        </w:rPr>
+        <w:t xml:space="preserve">, </w:t>
+      </w:r>
+      <w:r>
+        <w:rPr>
+          <w:rFonts w:ascii="Consolas" w:eastAsia="Consolas" w:hAnsi="Consolas" w:cs="Consolas"/>
+          <w:color w:val="000000" w:themeColor="text1"/>
+        </w:rPr>
+        <w:t>bio</w:t>
+      </w:r>
+      <w:r>
+        <w:rPr>
+          <w:rFonts w:ascii="Consolas" w:eastAsia="Consolas" w:hAnsi="Consolas" w:cs="Consolas"/>
+          <w:color w:val="000000" w:themeColor="text1"/>
+        </w:rPr>
+        <w:t xml:space="preserve">, </w:t>
+      </w:r>
+      <w:proofErr w:type="spellStart"/>
+      <w:r>
+        <w:rPr>
+          <w:rFonts w:ascii="Consolas" w:eastAsia="Consolas" w:hAnsi="Consolas" w:cs="Consolas"/>
+          <w:color w:val="000000" w:themeColor="text1"/>
+        </w:rPr>
+        <w:t>contact_email</w:t>
+      </w:r>
+      <w:proofErr w:type="spellEnd"/>
+      <w:r>
+        <w:rPr>
+          <w:rFonts w:ascii="Consolas" w:eastAsia="Consolas" w:hAnsi="Consolas" w:cs="Consolas"/>
+          <w:color w:val="000000" w:themeColor="text1"/>
+        </w:rPr>
+        <w:t xml:space="preserve">, </w:t>
+      </w:r>
+      <w:proofErr w:type="spellStart"/>
+      <w:r>
+        <w:rPr>
+          <w:rFonts w:ascii="Consolas" w:eastAsia="Consolas" w:hAnsi="Consolas" w:cs="Consolas"/>
+          <w:color w:val="000000" w:themeColor="text1"/>
+        </w:rPr>
+        <w:t>contact_phone</w:t>
+      </w:r>
+      <w:proofErr w:type="spellEnd"/>
+      <w:r>
+        <w:rPr>
+          <w:rFonts w:ascii="Consolas" w:eastAsia="Consolas" w:hAnsi="Consolas" w:cs="Consolas"/>
+          <w:color w:val="000000" w:themeColor="text1"/>
+        </w:rPr>
+        <w:t xml:space="preserve">, </w:t>
+      </w:r>
+      <w:proofErr w:type="spellStart"/>
+      <w:r>
+        <w:rPr>
+          <w:rFonts w:ascii="Consolas" w:eastAsia="Consolas" w:hAnsi="Consolas" w:cs="Consolas"/>
+          <w:color w:val="000000" w:themeColor="text1"/>
+        </w:rPr>
+        <w:t>image_id</w:t>
+      </w:r>
+      <w:proofErr w:type="spellEnd"/>
+      <w:r>
+        <w:rPr>
+          <w:rFonts w:ascii="Consolas" w:eastAsia="Consolas" w:hAnsi="Consolas" w:cs="Consolas"/>
+          <w:color w:val="000000" w:themeColor="text1"/>
+        </w:rPr>
+        <w:t>)</w:t>
       </w:r>
     </w:p>
     <w:p>
@@ -8199,78 +8406,14 @@
           <w:sz w:val="26"/>
           <w:szCs w:val="26"/>
         </w:rPr>
-        <w:t xml:space="preserve">SHOW </w:t>
+        <w:t xml:space="preserve">GENRE </w:t>
       </w:r>
       <w:r>
         <w:rPr>
           <w:rFonts w:ascii="Consolas" w:eastAsia="Consolas" w:hAnsi="Consolas" w:cs="Consolas"/>
           <w:color w:val="000000" w:themeColor="text1"/>
         </w:rPr>
-        <w:t xml:space="preserve">(date, </w:t>
-      </w:r>
-      <w:proofErr w:type="spellStart"/>
-      <w:r>
-        <w:rPr>
-          <w:rFonts w:ascii="Consolas" w:eastAsia="Consolas" w:hAnsi="Consolas" w:cs="Consolas"/>
-          <w:color w:val="000000" w:themeColor="text1"/>
-        </w:rPr>
-        <w:t>start_time</w:t>
-      </w:r>
-      <w:proofErr w:type="spellEnd"/>
-      <w:r>
-        <w:rPr>
-          <w:rFonts w:ascii="Consolas" w:eastAsia="Consolas" w:hAnsi="Consolas" w:cs="Consolas"/>
-          <w:color w:val="000000" w:themeColor="text1"/>
-        </w:rPr>
-        <w:t xml:space="preserve">, </w:t>
-      </w:r>
-      <w:proofErr w:type="spellStart"/>
-      <w:r>
-        <w:rPr>
-          <w:rFonts w:ascii="Consolas" w:eastAsia="Consolas" w:hAnsi="Consolas" w:cs="Consolas"/>
-          <w:color w:val="000000" w:themeColor="text1"/>
-        </w:rPr>
-        <w:t>end_time</w:t>
-      </w:r>
-      <w:proofErr w:type="spellEnd"/>
-      <w:r>
-        <w:rPr>
-          <w:rFonts w:ascii="Consolas" w:eastAsia="Consolas" w:hAnsi="Consolas" w:cs="Consolas"/>
-          <w:color w:val="000000" w:themeColor="text1"/>
-        </w:rPr>
-        <w:t xml:space="preserve">, </w:t>
-      </w:r>
-      <w:proofErr w:type="spellStart"/>
-      <w:r>
-        <w:rPr>
-          <w:rFonts w:ascii="Consolas" w:eastAsia="Consolas" w:hAnsi="Consolas" w:cs="Consolas"/>
-          <w:color w:val="000000" w:themeColor="text1"/>
-        </w:rPr>
-        <w:t>performer_id</w:t>
-      </w:r>
-      <w:proofErr w:type="spellEnd"/>
-      <w:r>
-        <w:rPr>
-          <w:rFonts w:ascii="Consolas" w:eastAsia="Consolas" w:hAnsi="Consolas" w:cs="Consolas"/>
-          <w:color w:val="000000" w:themeColor="text1"/>
-        </w:rPr>
-        <w:t xml:space="preserve">, </w:t>
-      </w:r>
-      <w:proofErr w:type="spellStart"/>
-      <w:r>
-        <w:rPr>
-          <w:rFonts w:ascii="Consolas" w:eastAsia="Consolas" w:hAnsi="Consolas" w:cs="Consolas"/>
-          <w:color w:val="000000" w:themeColor="text1"/>
-        </w:rPr>
-        <w:t>stage_id</w:t>
-      </w:r>
-      <w:proofErr w:type="spellEnd"/>
-      <w:r>
-        <w:rPr>
-          <w:rFonts w:ascii="Consolas" w:eastAsia="Consolas" w:hAnsi="Consolas" w:cs="Consolas"/>
-          <w:color w:val="000000" w:themeColor="text1"/>
-        </w:rPr>
-        <w:t>)</w:t>
+        <w:t>(title, description)</w:t>
       </w:r>
     </w:p>
     <w:p>
@@ -8282,46 +8425,14 @@
           <w:sz w:val="26"/>
           <w:szCs w:val="26"/>
         </w:rPr>
-        <w:t xml:space="preserve">STAGE </w:t>
+        <w:t xml:space="preserve">IMAGE </w:t>
       </w:r>
       <w:r>
         <w:rPr>
           <w:rFonts w:ascii="Consolas" w:eastAsia="Consolas" w:hAnsi="Consolas" w:cs="Consolas"/>
           <w:color w:val="000000" w:themeColor="text1"/>
         </w:rPr>
-        <w:t xml:space="preserve">(title, description, location, </w:t>
-      </w:r>
-      <w:proofErr w:type="spellStart"/>
-      <w:r>
-        <w:rPr>
-          <w:rFonts w:ascii="Consolas" w:eastAsia="Consolas" w:hAnsi="Consolas" w:cs="Consolas"/>
-          <w:color w:val="000000" w:themeColor="text1"/>
-        </w:rPr>
-        <w:t>festival_id</w:t>
-      </w:r>
-      <w:proofErr w:type="spellEnd"/>
-      <w:r>
-        <w:rPr>
-          <w:rFonts w:ascii="Consolas" w:eastAsia="Consolas" w:hAnsi="Consolas" w:cs="Consolas"/>
-          <w:color w:val="000000" w:themeColor="text1"/>
-        </w:rPr>
-        <w:t xml:space="preserve">, </w:t>
-      </w:r>
-      <w:proofErr w:type="spellStart"/>
-      <w:r>
-        <w:rPr>
-          <w:rFonts w:ascii="Consolas" w:eastAsia="Consolas" w:hAnsi="Consolas" w:cs="Consolas"/>
-          <w:color w:val="000000" w:themeColor="text1"/>
-        </w:rPr>
-        <w:t>image_id</w:t>
-      </w:r>
-      <w:proofErr w:type="spellEnd"/>
-      <w:r>
-        <w:rPr>
-          <w:rFonts w:ascii="Consolas" w:eastAsia="Consolas" w:hAnsi="Consolas" w:cs="Consolas"/>
-          <w:color w:val="000000" w:themeColor="text1"/>
-        </w:rPr>
-        <w:t>)</w:t>
+        <w:t>(id, filename)</w:t>
       </w:r>
     </w:p>
     <w:p>
@@ -8333,164 +8444,36 @@
           <w:sz w:val="26"/>
           <w:szCs w:val="26"/>
         </w:rPr>
-        <w:t>GENRE</w:t>
-      </w:r>
-      <w:r>
-        <w:rPr>
-          <w:rFonts w:ascii="Consolas" w:eastAsia="Consolas" w:hAnsi="Consolas" w:cs="Consolas"/>
-          <w:sz w:val="26"/>
-          <w:szCs w:val="26"/>
-        </w:rPr>
-        <w:t>_</w:t>
-      </w:r>
-      <w:r>
-        <w:rPr>
-          <w:rFonts w:ascii="Consolas" w:eastAsia="Consolas" w:hAnsi="Consolas" w:cs="Consolas"/>
-          <w:b/>
-          <w:bCs/>
-          <w:sz w:val="26"/>
-          <w:szCs w:val="26"/>
-        </w:rPr>
-        <w:t xml:space="preserve">PERFORMER </w:t>
+        <w:t xml:space="preserve">EMPLOYEE </w:t>
       </w:r>
       <w:r>
         <w:rPr>
           <w:rFonts w:ascii="Consolas" w:eastAsia="Consolas" w:hAnsi="Consolas" w:cs="Consolas"/>
           <w:color w:val="000000" w:themeColor="text1"/>
         </w:rPr>
-        <w:t xml:space="preserve">(id, </w:t>
-      </w:r>
-      <w:proofErr w:type="spellStart"/>
-      <w:r>
-        <w:rPr>
-          <w:rFonts w:ascii="Consolas" w:eastAsia="Consolas" w:hAnsi="Consolas" w:cs="Consolas"/>
-          <w:color w:val="000000" w:themeColor="text1"/>
-        </w:rPr>
-        <w:t>genre_id</w:t>
-      </w:r>
-      <w:proofErr w:type="spellEnd"/>
-      <w:r>
-        <w:rPr>
-          <w:rFonts w:ascii="Consolas" w:eastAsia="Consolas" w:hAnsi="Consolas" w:cs="Consolas"/>
-          <w:color w:val="000000" w:themeColor="text1"/>
-        </w:rPr>
-        <w:t xml:space="preserve">, </w:t>
-      </w:r>
-      <w:proofErr w:type="spellStart"/>
-      <w:r>
-        <w:rPr>
-          <w:rFonts w:ascii="Consolas" w:eastAsia="Consolas" w:hAnsi="Consolas" w:cs="Consolas"/>
-          <w:color w:val="000000" w:themeColor="text1"/>
-        </w:rPr>
-        <w:t>performer_id</w:t>
-      </w:r>
-      <w:proofErr w:type="spellEnd"/>
-      <w:r>
-        <w:rPr>
-          <w:rFonts w:ascii="Consolas" w:eastAsia="Consolas" w:hAnsi="Consolas" w:cs="Consolas"/>
-          <w:color w:val="000000" w:themeColor="text1"/>
-        </w:rPr>
-        <w:t>)</w:t>
-      </w:r>
-    </w:p>
-    <w:p>
-      <w:r>
-        <w:rPr>
-          <w:rFonts w:ascii="Consolas" w:eastAsia="Consolas" w:hAnsi="Consolas" w:cs="Consolas"/>
-          <w:b/>
-          <w:bCs/>
-          <w:sz w:val="26"/>
-          <w:szCs w:val="26"/>
-        </w:rPr>
-        <w:t xml:space="preserve">EMPLOYEE </w:t>
-      </w:r>
-      <w:r>
-        <w:rPr>
-          <w:rFonts w:ascii="Consolas" w:eastAsia="Consolas" w:hAnsi="Consolas" w:cs="Consolas"/>
-          <w:color w:val="000000" w:themeColor="text1"/>
-        </w:rPr>
         <w:t>(name, phone, email)</w:t>
       </w:r>
     </w:p>
     <w:p>
       <w:r>
         <w:rPr>
-          <w:rFonts w:ascii="Consolas" w:eastAsia="Consolas" w:hAnsi="Consolas" w:cs="Consolas"/>
-          <w:b/>
-          <w:bCs/>
-          <w:sz w:val="26"/>
-          <w:szCs w:val="26"/>
-        </w:rPr>
-        <w:t>FESTIVAL_EMPLOYEE</w:t>
-      </w:r>
-      <w:r>
-        <w:rPr>
-          <w:rFonts w:ascii="Consolas" w:eastAsia="Consolas" w:hAnsi="Consolas" w:cs="Consolas"/>
-          <w:sz w:val="26"/>
-          <w:szCs w:val="26"/>
+          <w:rFonts w:ascii="Calibri" w:eastAsia="Calibri" w:hAnsi="Calibri" w:cs="Calibri"/>
         </w:rPr>
         <w:t xml:space="preserve"> </w:t>
       </w:r>
-      <w:r>
-        <w:rPr>
-          <w:rFonts w:ascii="Consolas" w:eastAsia="Consolas" w:hAnsi="Consolas" w:cs="Consolas"/>
-          <w:color w:val="000000" w:themeColor="text1"/>
-        </w:rPr>
-        <w:t>(</w:t>
-      </w:r>
-      <w:proofErr w:type="spellStart"/>
-      <w:r>
-        <w:rPr>
-          <w:rFonts w:ascii="Consolas" w:eastAsia="Consolas" w:hAnsi="Consolas" w:cs="Consolas"/>
-          <w:color w:val="000000" w:themeColor="text1"/>
-        </w:rPr>
-        <w:t>employee_id</w:t>
-      </w:r>
-      <w:proofErr w:type="spellEnd"/>
-      <w:r>
-        <w:rPr>
-          <w:rFonts w:ascii="Consolas" w:eastAsia="Consolas" w:hAnsi="Consolas" w:cs="Consolas"/>
-          <w:color w:val="000000" w:themeColor="text1"/>
-        </w:rPr>
-        <w:t xml:space="preserve">, </w:t>
-      </w:r>
-      <w:proofErr w:type="spellStart"/>
-      <w:r>
-        <w:rPr>
-          <w:rFonts w:ascii="Consolas" w:eastAsia="Consolas" w:hAnsi="Consolas" w:cs="Consolas"/>
-          <w:color w:val="000000" w:themeColor="text1"/>
-        </w:rPr>
-        <w:t>festival_id</w:t>
-      </w:r>
-      <w:proofErr w:type="spellEnd"/>
-      <w:r>
-        <w:rPr>
-          <w:rFonts w:ascii="Consolas" w:eastAsia="Consolas" w:hAnsi="Consolas" w:cs="Consolas"/>
-          <w:color w:val="000000" w:themeColor="text1"/>
-        </w:rPr>
-        <w:t>, role)</w:t>
-      </w:r>
-    </w:p>
-    <w:p>
-      <w:r>
-        <w:rPr>
-          <w:rFonts w:ascii="Calibri" w:eastAsia="Calibri" w:hAnsi="Calibri" w:cs="Calibri"/>
-        </w:rPr>
-        <w:t xml:space="preserve"> </w:t>
-      </w:r>
     </w:p>
     <w:p>
       <w:pPr>
         <w:pStyle w:val="Heading2"/>
       </w:pPr>
-      <w:bookmarkStart w:id="34" w:name="_Toc94698867"/>
+      <w:bookmarkStart w:id="33" w:name="_Toc94698867"/>
       <w:r>
         <w:rPr>
           <w:rFonts w:eastAsia="Calibri"/>
         </w:rPr>
         <w:t>Business Rules</w:t>
       </w:r>
-      <w:bookmarkEnd w:id="34"/>
+      <w:bookmarkEnd w:id="33"/>
     </w:p>
     <w:p>
       <w:r>
@@ -8531,7 +8514,7 @@
           <w:sz w:val="26"/>
           <w:szCs w:val="26"/>
         </w:rPr>
-        <w:t>Festival</w:t>
+        <w:t>Song</w:t>
       </w:r>
       <w:r>
         <w:rPr>
@@ -8549,7 +8532,7 @@
           <w:sz w:val="26"/>
           <w:szCs w:val="26"/>
         </w:rPr>
-        <w:t>Stages</w:t>
+        <w:t>Genre</w:t>
       </w:r>
       <w:r>
         <w:rPr>
@@ -8594,7 +8577,7 @@
           <w:sz w:val="26"/>
           <w:szCs w:val="26"/>
         </w:rPr>
-        <w:t>Stage</w:t>
+        <w:t>Song</w:t>
       </w:r>
       <w:r>
         <w:rPr>
@@ -8612,8 +8595,10 @@
           <w:sz w:val="26"/>
           <w:szCs w:val="26"/>
         </w:rPr>
-        <w:t>Festival</w:t>
-      </w:r>
+        <w:t>Artist</w:t>
+      </w:r>
+      <w:bookmarkStart w:id="34" w:name="_GoBack"/>
+      <w:bookmarkEnd w:id="34"/>
       <w:r>
         <w:rPr>
           <w:rFonts w:ascii="Calibri" w:eastAsia="Calibri" w:hAnsi="Calibri" w:cs="Calibri"/>
@@ -9325,6 +9310,7 @@
         <w:rPr>
           <w:rFonts w:ascii="Symbol" w:eastAsia="Symbol" w:hAnsi="Symbol" w:cs="Symbol"/>
         </w:rPr>
+        <w:lastRenderedPageBreak/>
         <w:t></w:t>
       </w:r>
       <w:r>
@@ -9480,7 +9466,6 @@
         <w:rPr>
           <w:noProof/>
         </w:rPr>
-        <w:lastRenderedPageBreak/>
         <w:drawing>
           <wp:inline distT="0" distB="0" distL="0" distR="0" wp14:anchorId="5D18FF69" wp14:editId="230B57EE">
             <wp:extent cx="5731510" cy="1765300"/>
@@ -16476,6 +16461,92 @@
     </w:lvl>
   </w:abstractNum>
   <w:abstractNum w:abstractNumId="32" w15:restartNumberingAfterBreak="0">
+    <w:nsid w:val="66BC0570"/>
+    <w:multiLevelType w:val="hybridMultilevel"/>
+    <w:tmpl w:val="7B7488D6"/>
+    <w:lvl w:ilvl="0" w:tplc="1809000F">
+      <w:start w:val="1"/>
+      <w:numFmt w:val="decimal"/>
+      <w:lvlText w:val="%1."/>
+      <w:lvlJc w:val="left"/>
+      <w:pPr>
+        <w:ind w:left="720" w:hanging="360"/>
+      </w:pPr>
+    </w:lvl>
+    <w:lvl w:ilvl="1" w:tplc="18090019" w:tentative="1">
+      <w:start w:val="1"/>
+      <w:numFmt w:val="lowerLetter"/>
+      <w:lvlText w:val="%2."/>
+      <w:lvlJc w:val="left"/>
+      <w:pPr>
+        <w:ind w:left="1440" w:hanging="360"/>
+      </w:pPr>
+    </w:lvl>
+    <w:lvl w:ilvl="2" w:tplc="1809001B" w:tentative="1">
+      <w:start w:val="1"/>
+      <w:numFmt w:val="lowerRoman"/>
+      <w:lvlText w:val="%3."/>
+      <w:lvlJc w:val="right"/>
+      <w:pPr>
+        <w:ind w:left="2160" w:hanging="180"/>
+      </w:pPr>
+    </w:lvl>
+    <w:lvl w:ilvl="3" w:tplc="1809000F" w:tentative="1">
+      <w:start w:val="1"/>
+      <w:numFmt w:val="decimal"/>
+      <w:lvlText w:val="%4."/>
+      <w:lvlJc w:val="left"/>
+      <w:pPr>
+        <w:ind w:left="2880" w:hanging="360"/>
+      </w:pPr>
+    </w:lvl>
+    <w:lvl w:ilvl="4" w:tplc="18090019" w:tentative="1">
+      <w:start w:val="1"/>
+      <w:numFmt w:val="lowerLetter"/>
+      <w:lvlText w:val="%5."/>
+      <w:lvlJc w:val="left"/>
+      <w:pPr>
+        <w:ind w:left="3600" w:hanging="360"/>
+      </w:pPr>
+    </w:lvl>
+    <w:lvl w:ilvl="5" w:tplc="1809001B" w:tentative="1">
+      <w:start w:val="1"/>
+      <w:numFmt w:val="lowerRoman"/>
+      <w:lvlText w:val="%6."/>
+      <w:lvlJc w:val="right"/>
+      <w:pPr>
+        <w:ind w:left="4320" w:hanging="180"/>
+      </w:pPr>
+    </w:lvl>
+    <w:lvl w:ilvl="6" w:tplc="1809000F" w:tentative="1">
+      <w:start w:val="1"/>
+      <w:numFmt w:val="decimal"/>
+      <w:lvlText w:val="%7."/>
+      <w:lvlJc w:val="left"/>
+      <w:pPr>
+        <w:ind w:left="5040" w:hanging="360"/>
+      </w:pPr>
+    </w:lvl>
+    <w:lvl w:ilvl="7" w:tplc="18090019" w:tentative="1">
+      <w:start w:val="1"/>
+      <w:numFmt w:val="lowerLetter"/>
+      <w:lvlText w:val="%8."/>
+      <w:lvlJc w:val="left"/>
+      <w:pPr>
+        <w:ind w:left="5760" w:hanging="360"/>
+      </w:pPr>
+    </w:lvl>
+    <w:lvl w:ilvl="8" w:tplc="1809001B" w:tentative="1">
+      <w:start w:val="1"/>
+      <w:numFmt w:val="lowerRoman"/>
+      <w:lvlText w:val="%9."/>
+      <w:lvlJc w:val="right"/>
+      <w:pPr>
+        <w:ind w:left="6480" w:hanging="180"/>
+      </w:pPr>
+    </w:lvl>
+  </w:abstractNum>
+  <w:abstractNum w:abstractNumId="33" w15:restartNumberingAfterBreak="0">
     <w:nsid w:val="6DEF2CDB"/>
     <w:multiLevelType w:val="hybridMultilevel"/>
     <w:tmpl w:val="B1963618"/>
@@ -16564,7 +16635,7 @@
       </w:pPr>
     </w:lvl>
   </w:abstractNum>
-  <w:abstractNum w:abstractNumId="33" w15:restartNumberingAfterBreak="0">
+  <w:abstractNum w:abstractNumId="34" w15:restartNumberingAfterBreak="0">
     <w:nsid w:val="6E3F445C"/>
     <w:multiLevelType w:val="multilevel"/>
     <w:tmpl w:val="20F835C8"/>
@@ -16755,7 +16826,7 @@
       </w:pPr>
     </w:lvl>
   </w:abstractNum>
-  <w:abstractNum w:abstractNumId="34" w15:restartNumberingAfterBreak="0">
+  <w:abstractNum w:abstractNumId="35" w15:restartNumberingAfterBreak="0">
     <w:nsid w:val="6ED110F8"/>
     <w:multiLevelType w:val="multilevel"/>
     <w:tmpl w:val="BFDC14B6"/>
@@ -16868,7 +16939,7 @@
       </w:rPr>
     </w:lvl>
   </w:abstractNum>
-  <w:abstractNum w:abstractNumId="35" w15:restartNumberingAfterBreak="0">
+  <w:abstractNum w:abstractNumId="36" w15:restartNumberingAfterBreak="0">
     <w:nsid w:val="6F9F70C3"/>
     <w:multiLevelType w:val="multilevel"/>
     <w:tmpl w:val="1809001F"/>
@@ -16954,7 +17025,7 @@
       </w:pPr>
     </w:lvl>
   </w:abstractNum>
-  <w:abstractNum w:abstractNumId="36" w15:restartNumberingAfterBreak="0">
+  <w:abstractNum w:abstractNumId="37" w15:restartNumberingAfterBreak="0">
     <w:nsid w:val="71CE37DA"/>
     <w:multiLevelType w:val="hybridMultilevel"/>
     <w:tmpl w:val="F056A076"/>
@@ -17043,7 +17114,7 @@
       </w:pPr>
     </w:lvl>
   </w:abstractNum>
-  <w:abstractNum w:abstractNumId="37" w15:restartNumberingAfterBreak="0">
+  <w:abstractNum w:abstractNumId="38" w15:restartNumberingAfterBreak="0">
     <w:nsid w:val="789D72BA"/>
     <w:multiLevelType w:val="hybridMultilevel"/>
     <w:tmpl w:val="101A2BC2"/>
@@ -17129,7 +17200,7 @@
       </w:pPr>
     </w:lvl>
   </w:abstractNum>
-  <w:abstractNum w:abstractNumId="38" w15:restartNumberingAfterBreak="0">
+  <w:abstractNum w:abstractNumId="39" w15:restartNumberingAfterBreak="0">
     <w:nsid w:val="7B5843CE"/>
     <w:multiLevelType w:val="hybridMultilevel"/>
     <w:tmpl w:val="A468BF40"/>
@@ -17241,7 +17312,7 @@
       </w:rPr>
     </w:lvl>
   </w:abstractNum>
-  <w:abstractNum w:abstractNumId="39" w15:restartNumberingAfterBreak="0">
+  <w:abstractNum w:abstractNumId="40" w15:restartNumberingAfterBreak="0">
     <w:nsid w:val="7B5D5FE9"/>
     <w:multiLevelType w:val="hybridMultilevel"/>
     <w:tmpl w:val="6BF4F640"/>
@@ -17361,7 +17432,7 @@
     <w:abstractNumId w:val="6"/>
   </w:num>
   <w:num w:numId="3">
-    <w:abstractNumId w:val="36"/>
+    <w:abstractNumId w:val="37"/>
   </w:num>
   <w:num w:numId="4">
     <w:abstractNumId w:val="27"/>
@@ -17370,7 +17441,7 @@
     <w:abstractNumId w:val="3"/>
   </w:num>
   <w:num w:numId="6">
-    <w:abstractNumId w:val="32"/>
+    <w:abstractNumId w:val="33"/>
   </w:num>
   <w:num w:numId="7">
     <w:abstractNumId w:val="29"/>
@@ -17391,7 +17462,7 @@
     <w:abstractNumId w:val="2"/>
   </w:num>
   <w:num w:numId="13">
-    <w:abstractNumId w:val="34"/>
+    <w:abstractNumId w:val="35"/>
   </w:num>
   <w:num w:numId="14">
     <w:abstractNumId w:val="7"/>
@@ -17403,7 +17474,7 @@
     <w:abstractNumId w:val="8"/>
   </w:num>
   <w:num w:numId="17">
-    <w:abstractNumId w:val="35"/>
+    <w:abstractNumId w:val="36"/>
   </w:num>
   <w:num w:numId="18">
     <w:abstractNumId w:val="14"/>
@@ -17412,7 +17483,7 @@
     <w:abstractNumId w:val="5"/>
   </w:num>
   <w:num w:numId="20">
-    <w:abstractNumId w:val="33"/>
+    <w:abstractNumId w:val="34"/>
   </w:num>
   <w:num w:numId="21">
     <w:abstractNumId w:val="22"/>
@@ -17427,7 +17498,7 @@
     <w:abstractNumId w:val="10"/>
   </w:num>
   <w:num w:numId="25">
-    <w:abstractNumId w:val="39"/>
+    <w:abstractNumId w:val="40"/>
   </w:num>
   <w:num w:numId="26">
     <w:abstractNumId w:val="11"/>
@@ -17457,7 +17528,7 @@
     <w:abstractNumId w:val="9"/>
   </w:num>
   <w:num w:numId="35">
-    <w:abstractNumId w:val="37"/>
+    <w:abstractNumId w:val="38"/>
   </w:num>
   <w:num w:numId="36">
     <w:abstractNumId w:val="25"/>
@@ -17466,13 +17537,16 @@
     <w:abstractNumId w:val="15"/>
   </w:num>
   <w:num w:numId="38">
-    <w:abstractNumId w:val="38"/>
+    <w:abstractNumId w:val="39"/>
   </w:num>
   <w:num w:numId="39">
     <w:abstractNumId w:val="4"/>
   </w:num>
   <w:num w:numId="40">
     <w:abstractNumId w:val="26"/>
+  </w:num>
+  <w:num w:numId="41">
+    <w:abstractNumId w:val="32"/>
   </w:num>
 </w:numbering>
 </file>
@@ -18808,6 +18882,21 @@
 </file>
 
 <file path=customXml/item1.xml><?xml version="1.0" encoding="utf-8"?>
+<p:properties xmlns:p="http://schemas.microsoft.com/office/2006/metadata/properties" xmlns:xsi="http://www.w3.org/2001/XMLSchema-instance" xmlns:pc="http://schemas.microsoft.com/office/infopath/2007/PartnerControls">
+  <documentManagement/>
+</p:properties>
+</file>
+
+<file path=customXml/item2.xml><?xml version="1.0" encoding="utf-8"?>
+<?mso-contentType ?>
+<FormTemplates xmlns="http://schemas.microsoft.com/sharepoint/v3/contenttype/forms">
+  <Display>DocumentLibraryForm</Display>
+  <Edit>DocumentLibraryForm</Edit>
+  <New>DocumentLibraryForm</New>
+</FormTemplates>
+</file>
+
+<file path=customXml/item3.xml><?xml version="1.0" encoding="utf-8"?>
 <ct:contentTypeSchema xmlns:ct="http://schemas.microsoft.com/office/2006/metadata/contentType" xmlns:ma="http://schemas.microsoft.com/office/2006/metadata/properties/metaAttributes" ct:_="" ma:_="" ma:contentTypeName="Document" ma:contentTypeID="0x0101009DD9A7A92E247C46BBFB0ECFFECF0422" ma:contentTypeVersion="2" ma:contentTypeDescription="Create a new document." ma:contentTypeScope="" ma:versionID="d43cfecf2615346524c79078232ae975">
   <xsd:schema xmlns:xsd="http://www.w3.org/2001/XMLSchema" xmlns:xs="http://www.w3.org/2001/XMLSchema" xmlns:p="http://schemas.microsoft.com/office/2006/metadata/properties" xmlns:ns2="aad6f7cb-27ea-400e-9bc9-f6e80110ed1e" targetNamespace="http://schemas.microsoft.com/office/2006/metadata/properties" ma:root="true" ma:fieldsID="7b3566a50b98dca94395d24885ed6f29" ns2:_="">
     <xsd:import namespace="aad6f7cb-27ea-400e-9bc9-f6e80110ed1e"/>
@@ -18939,26 +19028,28 @@
 </ct:contentTypeSchema>
 </file>
 
-<file path=customXml/item2.xml><?xml version="1.0" encoding="utf-8"?>
-<p:properties xmlns:p="http://schemas.microsoft.com/office/2006/metadata/properties" xmlns:xsi="http://www.w3.org/2001/XMLSchema-instance" xmlns:pc="http://schemas.microsoft.com/office/infopath/2007/PartnerControls">
-  <documentManagement/>
-</p:properties>
-</file>
-
-<file path=customXml/item3.xml><?xml version="1.0" encoding="utf-8"?>
-<?mso-contentType ?>
-<FormTemplates xmlns="http://schemas.microsoft.com/sharepoint/v3/contenttype/forms">
-  <Display>DocumentLibraryForm</Display>
-  <Edit>DocumentLibraryForm</Edit>
-  <New>DocumentLibraryForm</New>
-</FormTemplates>
-</file>
-
 <file path=customXml/item4.xml><?xml version="1.0" encoding="utf-8"?>
 <b:Sources xmlns:b="http://schemas.openxmlformats.org/officeDocument/2006/bibliography" xmlns="http://schemas.openxmlformats.org/officeDocument/2006/bibliography" SelectedStyle="\APASixthEditionOfficeOnline.xsl" StyleName="APA" Version="6"/>
 </file>
 
 <file path=customXml/itemProps1.xml><?xml version="1.0" encoding="utf-8"?>
+<ds:datastoreItem xmlns:ds="http://schemas.openxmlformats.org/officeDocument/2006/customXml" ds:itemID="{9600F9D6-DACC-419E-94CB-B2C0BCD0AEFC}">
+  <ds:schemaRefs>
+    <ds:schemaRef ds:uri="http://schemas.microsoft.com/office/2006/metadata/properties"/>
+    <ds:schemaRef ds:uri="http://schemas.microsoft.com/office/infopath/2007/PartnerControls"/>
+  </ds:schemaRefs>
+</ds:datastoreItem>
+</file>
+
+<file path=customXml/itemProps2.xml><?xml version="1.0" encoding="utf-8"?>
+<ds:datastoreItem xmlns:ds="http://schemas.openxmlformats.org/officeDocument/2006/customXml" ds:itemID="{483909C0-ED7B-433C-936F-326EC26BCE5F}">
+  <ds:schemaRefs>
+    <ds:schemaRef ds:uri="http://schemas.microsoft.com/sharepoint/v3/contenttype/forms"/>
+  </ds:schemaRefs>
+</ds:datastoreItem>
+</file>
+
+<file path=customXml/itemProps3.xml><?xml version="1.0" encoding="utf-8"?>
 <ds:datastoreItem xmlns:ds="http://schemas.openxmlformats.org/officeDocument/2006/customXml" ds:itemID="{C3EE8D13-8E90-418F-9918-96A4CB871159}">
   <ds:schemaRefs>
     <ds:schemaRef ds:uri="http://schemas.microsoft.com/office/2006/metadata/contentType"/>
@@ -18976,25 +19067,8 @@
 </ds:datastoreItem>
 </file>
 
-<file path=customXml/itemProps2.xml><?xml version="1.0" encoding="utf-8"?>
-<ds:datastoreItem xmlns:ds="http://schemas.openxmlformats.org/officeDocument/2006/customXml" ds:itemID="{9600F9D6-DACC-419E-94CB-B2C0BCD0AEFC}">
-  <ds:schemaRefs>
-    <ds:schemaRef ds:uri="http://schemas.microsoft.com/office/2006/metadata/properties"/>
-    <ds:schemaRef ds:uri="http://schemas.microsoft.com/office/infopath/2007/PartnerControls"/>
-  </ds:schemaRefs>
-</ds:datastoreItem>
-</file>
-
-<file path=customXml/itemProps3.xml><?xml version="1.0" encoding="utf-8"?>
-<ds:datastoreItem xmlns:ds="http://schemas.openxmlformats.org/officeDocument/2006/customXml" ds:itemID="{483909C0-ED7B-433C-936F-326EC26BCE5F}">
-  <ds:schemaRefs>
-    <ds:schemaRef ds:uri="http://schemas.microsoft.com/sharepoint/v3/contenttype/forms"/>
-  </ds:schemaRefs>
-</ds:datastoreItem>
-</file>
-
 <file path=customXml/itemProps4.xml><?xml version="1.0" encoding="utf-8"?>
-<ds:datastoreItem xmlns:ds="http://schemas.openxmlformats.org/officeDocument/2006/customXml" ds:itemID="{3627492B-98DC-4CC2-B1F8-0B0869991663}">
+<ds:datastoreItem xmlns:ds="http://schemas.openxmlformats.org/officeDocument/2006/customXml" ds:itemID="{E0868F74-ACEA-4EBA-840B-90E8E9EE5DA0}">
   <ds:schemaRefs>
     <ds:schemaRef ds:uri="http://schemas.openxmlformats.org/officeDocument/2006/bibliography"/>
   </ds:schemaRefs>

</xml_diff>